<commit_message>
organizational & presentation updates
</commit_message>
<xml_diff>
--- a/Fort-Peck-DEIS-revised.docx
+++ b/Fort-Peck-DEIS-revised.docx
@@ -227,13 +227,23 @@
         </w:rPr>
         <w:t xml:space="preserve"> </w:t>
       </w:r>
+      <w:proofErr w:type="gramStart"/>
       <w:r>
         <w:rPr>
           <w:rFonts w:ascii="Times New Roman" w:hAnsi="Times New Roman" w:cs="Times New Roman"/>
           <w:sz w:val="24"/>
           <w:szCs w:val="24"/>
         </w:rPr>
-        <w:t>For Discussion Purposes</w:t>
+        <w:t>For</w:t>
+      </w:r>
+      <w:proofErr w:type="gramEnd"/>
+      <w:r>
+        <w:rPr>
+          <w:rFonts w:ascii="Times New Roman" w:hAnsi="Times New Roman" w:cs="Times New Roman"/>
+          <w:sz w:val="24"/>
+          <w:szCs w:val="24"/>
+        </w:rPr>
+        <w:t xml:space="preserve"> Discussion Purposes</w:t>
       </w:r>
     </w:p>
     <w:p>
@@ -300,8 +310,6 @@
         </w:rPr>
         <w:t>3</w:t>
       </w:r>
-      <w:bookmarkStart w:id="0" w:name="_GoBack"/>
-      <w:bookmarkEnd w:id="0"/>
       <w:r>
         <w:rPr>
           <w:rFonts w:ascii="Times New Roman" w:hAnsi="Times New Roman" w:cs="Times New Roman"/>
@@ -367,7 +375,15 @@
         <w:rPr>
           <w:szCs w:val="24"/>
         </w:rPr>
-        <w:t xml:space="preserve">This report describes population model analyses done in support of the evaluation of management actions for pallid sturgeon on the Upper Missouri River, from Fort Peck Dam to Lake Sakakawea, using a deterministic population projection matrix. The particular management actions of focus were alternative flow release protocols from Fort Peck Dam. Seven alternative scenarios were considered: No action, Alternative 1, Alternative 1a, Alternative 1b, Alternative 2, Alternative 2a, and Alternative 2b. Additionally, potential effects of temperature are explored. Alternative scenarios were compared in terms of their ability to be fully implemented throughout the period of record (1930-2012), estimated effects on drifting free-embryo retention, and associated long-term growth rates. Sensitivity and elasticity analyses were conducted to evaluate the effects of parameter values, including uncertainties in age-0 survival and probability of spawning in the Missouri River, on long-term population growth rate. Limitations and uncertainties in the modeling, including the availability of information to parameterize the population model, are discussed. Important future directions for the population model, such as incorporating fish passage at Intake in the Yellowstone, are also introduced. </w:t>
+        <w:t xml:space="preserve">This report describes population model analyses done in support of the evaluation of management actions for pallid sturgeon on the Upper Missouri River, from Fort Peck Dam to Lake Sakakawea, using a deterministic population projection matrix. The particular management actions of focus were alternative flow release protocols from Fort Peck Dam. Seven alternative scenarios were considered: No action, Alternative 1, Alternative 1a, Alternative 1b, Alternative 2, Alternative 2a, and Alternative 2b. Additionally, potential effects of temperature are explored. Alternative scenarios were compared in terms of their ability to be fully implemented throughout the period of record (1930-2012), estimated effects on drifting free-embryo retention, and associated long-term growth rates. Sensitivity and elasticity analyses were conducted to evaluate the effects of parameter values, including uncertainties in age-0 survival and </w:t>
+      </w:r>
+      <w:bookmarkStart w:id="0" w:name="_GoBack"/>
+      <w:bookmarkEnd w:id="0"/>
+      <w:r>
+        <w:rPr>
+          <w:szCs w:val="24"/>
+        </w:rPr>
+        <w:t xml:space="preserve">probability of spawning in the Missouri River, on long-term population growth rate. Limitations and uncertainties in the modeling, including the availability of information to parameterize the population model, are discussed. Important future directions for the population model, such as incorporating fish passage at Intake in the Yellowstone, are also introduced. </w:t>
       </w:r>
     </w:p>
     <w:p>
@@ -698,7 +714,7 @@
           <v:shape id="_x0000_i1025" type="#_x0000_t75" style="width:10.5pt;height:13.5pt" o:ole="">
             <v:imagedata r:id="rId8" o:title=""/>
           </v:shape>
-          <o:OLEObject Type="Embed" ProgID="Equation.DSMT4" ShapeID="_x0000_i1025" DrawAspect="Content" ObjectID="_1631598657" r:id="rId9"/>
+          <o:OLEObject Type="Embed" ProgID="Equation.DSMT4" ShapeID="_x0000_i1025" DrawAspect="Content" ObjectID="_1632112888" r:id="rId9"/>
         </w:object>
       </w:r>
       <w:r>
@@ -717,7 +733,21 @@
         <w:rPr>
           <w:szCs w:val="24"/>
         </w:rPr>
-        <w:t xml:space="preserve">Hydraulic Engineering Center Reservoir system </w:t>
+        <w:t xml:space="preserve">Hydraulic Engineering Center Reservoir </w:t>
+      </w:r>
+      <w:proofErr w:type="gramStart"/>
+      <w:r>
+        <w:rPr>
+          <w:szCs w:val="24"/>
+        </w:rPr>
+        <w:t>system</w:t>
+      </w:r>
+      <w:proofErr w:type="gramEnd"/>
+      <w:r>
+        <w:rPr>
+          <w:szCs w:val="24"/>
+        </w:rPr>
+        <w:t xml:space="preserve"> </w:t>
       </w:r>
       <w:r>
         <w:rPr>
@@ -735,8 +765,16 @@
         <w:rPr>
           <w:szCs w:val="24"/>
         </w:rPr>
-        <w:t>HEC-ResSim</w:t>
-      </w:r>
+        <w:t>HEC-</w:t>
+      </w:r>
+      <w:proofErr w:type="spellStart"/>
+      <w:r>
+        <w:rPr>
+          <w:szCs w:val="24"/>
+        </w:rPr>
+        <w:t>ResSim</w:t>
+      </w:r>
+      <w:proofErr w:type="spellEnd"/>
       <w:r>
         <w:rPr>
           <w:szCs w:val="24"/>
@@ -829,7 +867,21 @@
         <w:rPr>
           <w:szCs w:val="24"/>
         </w:rPr>
-        <w:t xml:space="preserve">HEC-ResSim software implemented for the Missouri River reach between Fort Peck Dam and Lake Sakakawea (see </w:t>
+        <w:t>HEC-</w:t>
+      </w:r>
+      <w:proofErr w:type="spellStart"/>
+      <w:r>
+        <w:rPr>
+          <w:szCs w:val="24"/>
+        </w:rPr>
+        <w:t>ResSim</w:t>
+      </w:r>
+      <w:proofErr w:type="spellEnd"/>
+      <w:r>
+        <w:rPr>
+          <w:szCs w:val="24"/>
+        </w:rPr>
+        <w:t xml:space="preserve"> software implemented for the Missouri River reach between Fort Peck Dam and Lake Sakakawea (see </w:t>
       </w:r>
       <w:r>
         <w:rPr>
@@ -847,7 +899,21 @@
         <w:rPr>
           <w:szCs w:val="24"/>
         </w:rPr>
-        <w:t>for HEC-ResSim modeling details). All hydrological runs used for this analysis used historical runoff from the period of record of 1930</w:t>
+        <w:t>for HEC-</w:t>
+      </w:r>
+      <w:proofErr w:type="spellStart"/>
+      <w:r>
+        <w:rPr>
+          <w:szCs w:val="24"/>
+        </w:rPr>
+        <w:t>ResSim</w:t>
+      </w:r>
+      <w:proofErr w:type="spellEnd"/>
+      <w:r>
+        <w:rPr>
+          <w:szCs w:val="24"/>
+        </w:rPr>
+        <w:t xml:space="preserve"> modeling details). All hydrological runs used for this analysis used historical runoff from the period of record of 1930</w:t>
       </w:r>
       <w:r>
         <w:rPr>
@@ -953,7 +1019,21 @@
         <w:rPr>
           <w:szCs w:val="24"/>
         </w:rPr>
-        <w:t xml:space="preserve">analyzed and coupled to a a pallid sturgeon demographic matrix model in </w:t>
+        <w:t xml:space="preserve">analyzed and coupled to a </w:t>
+      </w:r>
+      <w:proofErr w:type="spellStart"/>
+      <w:r>
+        <w:rPr>
+          <w:szCs w:val="24"/>
+        </w:rPr>
+        <w:t>a</w:t>
+      </w:r>
+      <w:proofErr w:type="spellEnd"/>
+      <w:r>
+        <w:rPr>
+          <w:szCs w:val="24"/>
+        </w:rPr>
+        <w:t xml:space="preserve"> pallid sturgeon demographic matrix model in </w:t>
       </w:r>
       <w:r>
         <w:rPr>
@@ -1298,7 +1378,7 @@
           <v:shape id="_x0000_i1026" type="#_x0000_t75" style="width:249pt;height:33.75pt" o:ole="">
             <v:imagedata r:id="rId10" o:title=""/>
           </v:shape>
-          <o:OLEObject Type="Embed" ProgID="Equation.DSMT4" ShapeID="_x0000_i1026" DrawAspect="Content" ObjectID="_1631598658" r:id="rId11"/>
+          <o:OLEObject Type="Embed" ProgID="Equation.DSMT4" ShapeID="_x0000_i1026" DrawAspect="Content" ObjectID="_1632112889" r:id="rId11"/>
         </w:object>
       </w:r>
       <w:r>
@@ -1363,7 +1443,7 @@
           <v:shape id="_x0000_i1027" type="#_x0000_t75" style="width:19.5pt;height:18pt" o:ole="">
             <v:imagedata r:id="rId12" o:title=""/>
           </v:shape>
-          <o:OLEObject Type="Embed" ProgID="Equation.DSMT4" ShapeID="_x0000_i1027" DrawAspect="Content" ObjectID="_1631598659" r:id="rId13"/>
+          <o:OLEObject Type="Embed" ProgID="Equation.DSMT4" ShapeID="_x0000_i1027" DrawAspect="Content" ObjectID="_1632112890" r:id="rId13"/>
         </w:object>
       </w:r>
       <w:r>
@@ -1399,7 +1479,7 @@
           <v:shape id="_x0000_i1028" type="#_x0000_t75" style="width:40.5pt;height:16.5pt" o:ole="">
             <v:imagedata r:id="rId14" o:title=""/>
           </v:shape>
-          <o:OLEObject Type="Embed" ProgID="Equation.DSMT4" ShapeID="_x0000_i1028" DrawAspect="Content" ObjectID="_1631598660" r:id="rId15"/>
+          <o:OLEObject Type="Embed" ProgID="Equation.DSMT4" ShapeID="_x0000_i1028" DrawAspect="Content" ObjectID="_1632112891" r:id="rId15"/>
         </w:object>
       </w:r>
       <w:r>
@@ -1408,7 +1488,25 @@
           <w:sz w:val="24"/>
           <w:szCs w:val="24"/>
         </w:rPr>
-        <w:t xml:space="preserve"> is the estimated cumulative thermal units absorbed by a drifting free-embryo at time </w:t>
+        <w:t xml:space="preserve"> </w:t>
+      </w:r>
+      <w:proofErr w:type="gramStart"/>
+      <w:r>
+        <w:rPr>
+          <w:rFonts w:ascii="Times New Roman" w:hAnsi="Times New Roman" w:cs="Times New Roman"/>
+          <w:sz w:val="24"/>
+          <w:szCs w:val="24"/>
+        </w:rPr>
+        <w:t>is</w:t>
+      </w:r>
+      <w:proofErr w:type="gramEnd"/>
+      <w:r>
+        <w:rPr>
+          <w:rFonts w:ascii="Times New Roman" w:hAnsi="Times New Roman" w:cs="Times New Roman"/>
+          <w:sz w:val="24"/>
+          <w:szCs w:val="24"/>
+        </w:rPr>
+        <w:t xml:space="preserve"> the estimated cumulative thermal units absorbed by a drifting free-embryo at time </w:t>
       </w:r>
       <w:r>
         <w:rPr>
@@ -1421,7 +1519,7 @@
           <v:shape id="_x0000_i1029" type="#_x0000_t75" style="width:7.5pt;height:12.75pt" o:ole="">
             <v:imagedata r:id="rId16" o:title=""/>
           </v:shape>
-          <o:OLEObject Type="Embed" ProgID="Equation.DSMT4" ShapeID="_x0000_i1029" DrawAspect="Content" ObjectID="_1631598661" r:id="rId17"/>
+          <o:OLEObject Type="Embed" ProgID="Equation.DSMT4" ShapeID="_x0000_i1029" DrawAspect="Content" ObjectID="_1632112892" r:id="rId17"/>
         </w:object>
       </w:r>
       <w:r>
@@ -1457,7 +1555,7 @@
           <v:shape id="_x0000_i1030" type="#_x0000_t75" style="width:24pt;height:16.5pt" o:ole="">
             <v:imagedata r:id="rId18" o:title=""/>
           </v:shape>
-          <o:OLEObject Type="Embed" ProgID="Equation.DSMT4" ShapeID="_x0000_i1030" DrawAspect="Content" ObjectID="_1631598662" r:id="rId19"/>
+          <o:OLEObject Type="Embed" ProgID="Equation.DSMT4" ShapeID="_x0000_i1030" DrawAspect="Content" ObjectID="_1632112893" r:id="rId19"/>
         </w:object>
       </w:r>
       <w:r>
@@ -1479,7 +1577,7 @@
           <v:shape id="_x0000_i1031" type="#_x0000_t75" style="width:7.5pt;height:12.75pt" o:ole="">
             <v:imagedata r:id="rId20" o:title=""/>
           </v:shape>
-          <o:OLEObject Type="Embed" ProgID="Equation.DSMT4" ShapeID="_x0000_i1031" DrawAspect="Content" ObjectID="_1631598663" r:id="rId21"/>
+          <o:OLEObject Type="Embed" ProgID="Equation.DSMT4" ShapeID="_x0000_i1031" DrawAspect="Content" ObjectID="_1632112894" r:id="rId21"/>
         </w:object>
       </w:r>
       <w:r>
@@ -1515,7 +1613,7 @@
           <v:shape id="_x0000_i1032" type="#_x0000_t75" style="width:9.75pt;height:18pt" o:ole="">
             <v:imagedata r:id="rId22" o:title=""/>
           </v:shape>
-          <o:OLEObject Type="Embed" ProgID="Equation.DSMT4" ShapeID="_x0000_i1032" DrawAspect="Content" ObjectID="_1631598664" r:id="rId23"/>
+          <o:OLEObject Type="Embed" ProgID="Equation.DSMT4" ShapeID="_x0000_i1032" DrawAspect="Content" ObjectID="_1632112895" r:id="rId23"/>
         </w:object>
       </w:r>
       <w:r>
@@ -1551,7 +1649,7 @@
           <v:shape id="_x0000_i1033" type="#_x0000_t75" style="width:10.5pt;height:18pt" o:ole="">
             <v:imagedata r:id="rId24" o:title=""/>
           </v:shape>
-          <o:OLEObject Type="Embed" ProgID="Equation.DSMT4" ShapeID="_x0000_i1033" DrawAspect="Content" ObjectID="_1631598665" r:id="rId25"/>
+          <o:OLEObject Type="Embed" ProgID="Equation.DSMT4" ShapeID="_x0000_i1033" DrawAspect="Content" ObjectID="_1632112896" r:id="rId25"/>
         </w:object>
       </w:r>
       <w:r>
@@ -1573,7 +1671,7 @@
           <v:shape id="_x0000_i1034" type="#_x0000_t75" style="width:9.75pt;height:18pt" o:ole="">
             <v:imagedata r:id="rId26" o:title=""/>
           </v:shape>
-          <o:OLEObject Type="Embed" ProgID="Equation.DSMT4" ShapeID="_x0000_i1034" DrawAspect="Content" ObjectID="_1631598666" r:id="rId27"/>
+          <o:OLEObject Type="Embed" ProgID="Equation.DSMT4" ShapeID="_x0000_i1034" DrawAspect="Content" ObjectID="_1632112897" r:id="rId27"/>
         </w:object>
       </w:r>
       <w:r>
@@ -1723,7 +1821,7 @@
           <v:shape id="_x0000_i1035" type="#_x0000_t75" style="width:9.75pt;height:13.5pt" o:ole="">
             <v:imagedata r:id="rId28" o:title=""/>
           </v:shape>
-          <o:OLEObject Type="Embed" ProgID="Equation.DSMT4" ShapeID="_x0000_i1035" DrawAspect="Content" ObjectID="_1631598667" r:id="rId29"/>
+          <o:OLEObject Type="Embed" ProgID="Equation.DSMT4" ShapeID="_x0000_i1035" DrawAspect="Content" ObjectID="_1632112898" r:id="rId29"/>
         </w:object>
       </w:r>
       <w:r>
@@ -1757,7 +1855,7 @@
           <v:shape id="_x0000_i1036" type="#_x0000_t75" style="width:195pt;height:38.25pt" o:ole="">
             <v:imagedata r:id="rId30" o:title=""/>
           </v:shape>
-          <o:OLEObject Type="Embed" ProgID="Equation.DSMT4" ShapeID="_x0000_i1036" DrawAspect="Content" ObjectID="_1631598668" r:id="rId31"/>
+          <o:OLEObject Type="Embed" ProgID="Equation.DSMT4" ShapeID="_x0000_i1036" DrawAspect="Content" ObjectID="_1632112899" r:id="rId31"/>
         </w:object>
       </w:r>
       <w:r>
@@ -1829,7 +1927,7 @@
           <v:shape id="_x0000_i1037" type="#_x0000_t75" style="width:12.75pt;height:16.5pt" o:ole="">
             <v:imagedata r:id="rId32" o:title=""/>
           </v:shape>
-          <o:OLEObject Type="Embed" ProgID="Equation.DSMT4" ShapeID="_x0000_i1037" DrawAspect="Content" ObjectID="_1631598669" r:id="rId33"/>
+          <o:OLEObject Type="Embed" ProgID="Equation.DSMT4" ShapeID="_x0000_i1037" DrawAspect="Content" ObjectID="_1632112900" r:id="rId33"/>
         </w:object>
       </w:r>
       <w:r>
@@ -1848,7 +1946,21 @@
         <w:rPr>
           <w:szCs w:val="24"/>
         </w:rPr>
-        <w:t>May in kcfs,</w:t>
+        <w:t xml:space="preserve">May in </w:t>
+      </w:r>
+      <w:proofErr w:type="spellStart"/>
+      <w:r>
+        <w:rPr>
+          <w:szCs w:val="24"/>
+        </w:rPr>
+        <w:t>kcfs</w:t>
+      </w:r>
+      <w:proofErr w:type="spellEnd"/>
+      <w:r>
+        <w:rPr>
+          <w:szCs w:val="24"/>
+        </w:rPr>
+        <w:t>,</w:t>
       </w:r>
     </w:p>
     <w:p>
@@ -1868,15 +1980,45 @@
           <v:shape id="_x0000_i1038" type="#_x0000_t75" style="width:16.5pt;height:18pt" o:ole="">
             <v:imagedata r:id="rId34" o:title=""/>
           </v:shape>
-          <o:OLEObject Type="Embed" ProgID="Equation.DSMT4" ShapeID="_x0000_i1038" DrawAspect="Content" ObjectID="_1631598670" r:id="rId35"/>
+          <o:OLEObject Type="Embed" ProgID="Equation.DSMT4" ShapeID="_x0000_i1038" DrawAspect="Content" ObjectID="_1632112901" r:id="rId35"/>
         </w:object>
       </w:r>
       <w:r>
         <w:rPr>
           <w:szCs w:val="24"/>
         </w:rPr>
-        <w:t xml:space="preserve"> is the threshold discharge needed to attract and retain spawners up the Missouri River to the vicinity of Fort Peck Dam (in kcfs),</w:t>
-      </w:r>
+        <w:t xml:space="preserve"> is the threshold discharge needed to attract and retain </w:t>
+      </w:r>
+      <w:proofErr w:type="spellStart"/>
+      <w:r>
+        <w:rPr>
+          <w:szCs w:val="24"/>
+        </w:rPr>
+        <w:t>spawners</w:t>
+      </w:r>
+      <w:proofErr w:type="spellEnd"/>
+      <w:r>
+        <w:rPr>
+          <w:szCs w:val="24"/>
+        </w:rPr>
+        <w:t xml:space="preserve"> up the Missouri River to the vicinity of Fort Peck Dam (in </w:t>
+      </w:r>
+      <w:proofErr w:type="spellStart"/>
+      <w:proofErr w:type="gramStart"/>
+      <w:r>
+        <w:rPr>
+          <w:szCs w:val="24"/>
+        </w:rPr>
+        <w:t>kcfs</w:t>
+      </w:r>
+      <w:proofErr w:type="spellEnd"/>
+      <w:r>
+        <w:rPr>
+          <w:szCs w:val="24"/>
+        </w:rPr>
+        <w:t>),</w:t>
+      </w:r>
+      <w:proofErr w:type="gramEnd"/>
     </w:p>
     <w:p>
       <w:pPr>
@@ -1895,7 +2037,7 @@
           <v:shape id="_x0000_i1039" type="#_x0000_t75" style="width:12.75pt;height:12.75pt" o:ole="">
             <v:imagedata r:id="rId36" o:title=""/>
           </v:shape>
-          <o:OLEObject Type="Embed" ProgID="Equation.DSMT4" ShapeID="_x0000_i1039" DrawAspect="Content" ObjectID="_1631598671" r:id="rId37"/>
+          <o:OLEObject Type="Embed" ProgID="Equation.DSMT4" ShapeID="_x0000_i1039" DrawAspect="Content" ObjectID="_1632112902" r:id="rId37"/>
         </w:object>
       </w:r>
       <w:r>
@@ -1932,7 +2074,14 @@
         <w:rPr>
           <w:szCs w:val="24"/>
         </w:rPr>
-        <w:t>degrees Celsius</w:t>
+        <w:t xml:space="preserve">degrees </w:t>
+      </w:r>
+      <w:proofErr w:type="gramStart"/>
+      <w:r>
+        <w:rPr>
+          <w:szCs w:val="24"/>
+        </w:rPr>
+        <w:t>Celsius</w:t>
       </w:r>
       <w:r>
         <w:rPr>
@@ -1940,6 +2089,7 @@
         </w:rPr>
         <w:t>,</w:t>
       </w:r>
+      <w:proofErr w:type="gramEnd"/>
     </w:p>
     <w:p>
       <w:pPr>
@@ -1958,7 +2108,7 @@
           <v:shape id="_x0000_i1040" type="#_x0000_t75" style="width:15pt;height:15pt" o:ole="">
             <v:imagedata r:id="rId38" o:title=""/>
           </v:shape>
-          <o:OLEObject Type="Embed" ProgID="Equation.DSMT4" ShapeID="_x0000_i1040" DrawAspect="Content" ObjectID="_1631598672" r:id="rId39"/>
+          <o:OLEObject Type="Embed" ProgID="Equation.DSMT4" ShapeID="_x0000_i1040" DrawAspect="Content" ObjectID="_1632112903" r:id="rId39"/>
         </w:object>
       </w:r>
       <w:r>
@@ -1971,7 +2121,14 @@
         <w:rPr>
           <w:szCs w:val="24"/>
         </w:rPr>
-        <w:t>in degrees Celsius</w:t>
+        <w:t xml:space="preserve">in degrees </w:t>
+      </w:r>
+      <w:proofErr w:type="gramStart"/>
+      <w:r>
+        <w:rPr>
+          <w:szCs w:val="24"/>
+        </w:rPr>
+        <w:t>Celsius</w:t>
       </w:r>
       <w:r>
         <w:rPr>
@@ -1979,6 +2136,7 @@
         </w:rPr>
         <w:t>,</w:t>
       </w:r>
+      <w:proofErr w:type="gramEnd"/>
     </w:p>
     <w:p>
       <w:pPr>
@@ -1997,7 +2155,7 @@
           <v:shape id="_x0000_i1041" type="#_x0000_t75" style="width:22.5pt;height:19.5pt" o:ole="">
             <v:imagedata r:id="rId40" o:title=""/>
           </v:shape>
-          <o:OLEObject Type="Embed" ProgID="Equation.DSMT4" ShapeID="_x0000_i1041" DrawAspect="Content" ObjectID="_1631598673" r:id="rId41"/>
+          <o:OLEObject Type="Embed" ProgID="Equation.DSMT4" ShapeID="_x0000_i1041" DrawAspect="Content" ObjectID="_1632112904" r:id="rId41"/>
         </w:object>
       </w:r>
       <w:r>
@@ -2036,7 +2194,7 @@
           <v:shape id="_x0000_i1042" type="#_x0000_t75" style="width:19.5pt;height:18pt" o:ole="">
             <v:imagedata r:id="rId42" o:title=""/>
           </v:shape>
-          <o:OLEObject Type="Embed" ProgID="Equation.DSMT4" ShapeID="_x0000_i1042" DrawAspect="Content" ObjectID="_1631598674" r:id="rId43"/>
+          <o:OLEObject Type="Embed" ProgID="Equation.DSMT4" ShapeID="_x0000_i1042" DrawAspect="Content" ObjectID="_1632112905" r:id="rId43"/>
         </w:object>
       </w:r>
       <w:r>
@@ -2088,7 +2246,7 @@
           <v:shape id="_x0000_i1043" type="#_x0000_t75" style="width:16.5pt;height:18pt" o:ole="">
             <v:imagedata r:id="rId44" o:title=""/>
           </v:shape>
-          <o:OLEObject Type="Embed" ProgID="Equation.DSMT4" ShapeID="_x0000_i1043" DrawAspect="Content" ObjectID="_1631598675" r:id="rId45"/>
+          <o:OLEObject Type="Embed" ProgID="Equation.DSMT4" ShapeID="_x0000_i1043" DrawAspect="Content" ObjectID="_1632112906" r:id="rId45"/>
         </w:object>
       </w:r>
       <w:r>
@@ -2106,7 +2264,7 @@
           <v:shape id="_x0000_i1044" type="#_x0000_t75" style="width:15pt;height:15pt" o:ole="">
             <v:imagedata r:id="rId46" o:title=""/>
           </v:shape>
-          <o:OLEObject Type="Embed" ProgID="Equation.DSMT4" ShapeID="_x0000_i1044" DrawAspect="Content" ObjectID="_1631598676" r:id="rId47"/>
+          <o:OLEObject Type="Embed" ProgID="Equation.DSMT4" ShapeID="_x0000_i1044" DrawAspect="Content" ObjectID="_1632112907" r:id="rId47"/>
         </w:object>
       </w:r>
       <w:r>
@@ -2124,7 +2282,7 @@
           <v:shape id="_x0000_i1045" type="#_x0000_t75" style="width:22.5pt;height:19.5pt" o:ole="">
             <v:imagedata r:id="rId48" o:title=""/>
           </v:shape>
-          <o:OLEObject Type="Embed" ProgID="Equation.DSMT4" ShapeID="_x0000_i1045" DrawAspect="Content" ObjectID="_1631598677" r:id="rId49"/>
+          <o:OLEObject Type="Embed" ProgID="Equation.DSMT4" ShapeID="_x0000_i1045" DrawAspect="Content" ObjectID="_1632112908" r:id="rId49"/>
         </w:object>
       </w:r>
       <w:r>
@@ -2142,7 +2300,7 @@
           <v:shape id="_x0000_i1046" type="#_x0000_t75" style="width:19.5pt;height:18pt" o:ole="">
             <v:imagedata r:id="rId50" o:title=""/>
           </v:shape>
-          <o:OLEObject Type="Embed" ProgID="Equation.DSMT4" ShapeID="_x0000_i1046" DrawAspect="Content" ObjectID="_1631598678" r:id="rId51"/>
+          <o:OLEObject Type="Embed" ProgID="Equation.DSMT4" ShapeID="_x0000_i1046" DrawAspect="Content" ObjectID="_1632112909" r:id="rId51"/>
         </w:object>
       </w:r>
       <w:r>
@@ -2229,7 +2387,21 @@
         <w:rPr>
           <w:szCs w:val="24"/>
         </w:rPr>
-        <w:t xml:space="preserve">(Table 1). Outputs from HEC-ResSim provide values for </w:t>
+        <w:t>(Table 1). Outputs from HEC-</w:t>
+      </w:r>
+      <w:proofErr w:type="spellStart"/>
+      <w:r>
+        <w:rPr>
+          <w:szCs w:val="24"/>
+        </w:rPr>
+        <w:t>ResSim</w:t>
+      </w:r>
+      <w:proofErr w:type="spellEnd"/>
+      <w:r>
+        <w:rPr>
+          <w:szCs w:val="24"/>
+        </w:rPr>
+        <w:t xml:space="preserve"> provide values for </w:t>
       </w:r>
       <w:r>
         <w:rPr>
@@ -2240,7 +2412,7 @@
           <v:shape id="_x0000_i1047" type="#_x0000_t75" style="width:12.75pt;height:16.5pt" o:ole="">
             <v:imagedata r:id="rId52" o:title=""/>
           </v:shape>
-          <o:OLEObject Type="Embed" ProgID="Equation.DSMT4" ShapeID="_x0000_i1047" DrawAspect="Content" ObjectID="_1631598679" r:id="rId53"/>
+          <o:OLEObject Type="Embed" ProgID="Equation.DSMT4" ShapeID="_x0000_i1047" DrawAspect="Content" ObjectID="_1632112910" r:id="rId53"/>
         </w:object>
       </w:r>
       <w:r>
@@ -2270,7 +2442,7 @@
           <v:shape id="_x0000_i1048" type="#_x0000_t75" style="width:60.75pt;height:16.5pt" o:ole="">
             <v:imagedata r:id="rId54" o:title=""/>
           </v:shape>
-          <o:OLEObject Type="Embed" ProgID="Equation.DSMT4" ShapeID="_x0000_i1048" DrawAspect="Content" ObjectID="_1631598680" r:id="rId55"/>
+          <o:OLEObject Type="Embed" ProgID="Equation.DSMT4" ShapeID="_x0000_i1048" DrawAspect="Content" ObjectID="_1632112911" r:id="rId55"/>
         </w:object>
       </w:r>
       <w:r>
@@ -2288,7 +2460,7 @@
           <v:shape id="_x0000_i1049" type="#_x0000_t75" style="width:41.25pt;height:19.5pt" o:ole="">
             <v:imagedata r:id="rId56" o:title=""/>
           </v:shape>
-          <o:OLEObject Type="Embed" ProgID="Equation.DSMT4" ShapeID="_x0000_i1049" DrawAspect="Content" ObjectID="_1631598681" r:id="rId57"/>
+          <o:OLEObject Type="Embed" ProgID="Equation.DSMT4" ShapeID="_x0000_i1049" DrawAspect="Content" ObjectID="_1632112912" r:id="rId57"/>
         </w:object>
       </w:r>
       <w:r>
@@ -2306,7 +2478,7 @@
           <v:shape id="_x0000_i1050" type="#_x0000_t75" style="width:38.25pt;height:13.5pt" o:ole="">
             <v:imagedata r:id="rId58" o:title=""/>
           </v:shape>
-          <o:OLEObject Type="Embed" ProgID="Equation.DSMT4" ShapeID="_x0000_i1050" DrawAspect="Content" ObjectID="_1631598682" r:id="rId59"/>
+          <o:OLEObject Type="Embed" ProgID="Equation.DSMT4" ShapeID="_x0000_i1050" DrawAspect="Content" ObjectID="_1632112913" r:id="rId59"/>
         </w:object>
       </w:r>
       <w:r>
@@ -2324,7 +2496,7 @@
           <v:shape id="_x0000_i1051" type="#_x0000_t75" style="width:52.5pt;height:16.5pt" o:ole="">
             <v:imagedata r:id="rId60" o:title=""/>
           </v:shape>
-          <o:OLEObject Type="Embed" ProgID="Equation.DSMT4" ShapeID="_x0000_i1051" DrawAspect="Content" ObjectID="_1631598683" r:id="rId61"/>
+          <o:OLEObject Type="Embed" ProgID="Equation.DSMT4" ShapeID="_x0000_i1051" DrawAspect="Content" ObjectID="_1632112914" r:id="rId61"/>
         </w:object>
       </w:r>
       <w:r>
@@ -2379,7 +2551,21 @@
         <w:rPr>
           <w:szCs w:val="24"/>
         </w:rPr>
-        <w:t>a prebreeding Leslie matrix model:</w:t>
+        <w:t xml:space="preserve">a </w:t>
+      </w:r>
+      <w:proofErr w:type="spellStart"/>
+      <w:r>
+        <w:rPr>
+          <w:szCs w:val="24"/>
+        </w:rPr>
+        <w:t>prebreeding</w:t>
+      </w:r>
+      <w:proofErr w:type="spellEnd"/>
+      <w:r>
+        <w:rPr>
+          <w:szCs w:val="24"/>
+        </w:rPr>
+        <w:t xml:space="preserve"> Leslie matrix model:</w:t>
       </w:r>
     </w:p>
     <w:p>
@@ -2405,7 +2591,7 @@
           <v:shape id="_x0000_i1052" type="#_x0000_t75" style="width:60.75pt;height:18pt" o:ole="">
             <v:imagedata r:id="rId62" o:title=""/>
           </v:shape>
-          <o:OLEObject Type="Embed" ProgID="Equation.DSMT4" ShapeID="_x0000_i1052" DrawAspect="Content" ObjectID="_1631598684" r:id="rId63"/>
+          <o:OLEObject Type="Embed" ProgID="Equation.DSMT4" ShapeID="_x0000_i1052" DrawAspect="Content" ObjectID="_1632112915" r:id="rId63"/>
         </w:object>
       </w:r>
       <w:r>
@@ -2456,7 +2642,7 @@
           <v:shape id="_x0000_i1053" type="#_x0000_t75" style="width:192pt;height:114pt" o:ole="">
             <v:imagedata r:id="rId64" o:title=""/>
           </v:shape>
-          <o:OLEObject Type="Embed" ProgID="Equation.DSMT4" ShapeID="_x0000_i1053" DrawAspect="Content" ObjectID="_1631598685" r:id="rId65"/>
+          <o:OLEObject Type="Embed" ProgID="Equation.DSMT4" ShapeID="_x0000_i1053" DrawAspect="Content" ObjectID="_1632112916" r:id="rId65"/>
         </w:object>
       </w:r>
       <w:r>
@@ -2501,7 +2687,7 @@
           <v:shape id="_x0000_i1054" type="#_x0000_t75" style="width:16.5pt;height:18pt" o:ole="">
             <v:imagedata r:id="rId66" o:title=""/>
           </v:shape>
-          <o:OLEObject Type="Embed" ProgID="Equation.DSMT4" ShapeID="_x0000_i1054" DrawAspect="Content" ObjectID="_1631598686" r:id="rId67"/>
+          <o:OLEObject Type="Embed" ProgID="Equation.DSMT4" ShapeID="_x0000_i1054" DrawAspect="Content" ObjectID="_1632112917" r:id="rId67"/>
         </w:object>
       </w:r>
       <w:r>
@@ -2519,7 +2705,7 @@
           <v:shape id="_x0000_i1055" type="#_x0000_t75" style="width:7.5pt;height:12.75pt" o:ole="">
             <v:imagedata r:id="rId68" o:title=""/>
           </v:shape>
-          <o:OLEObject Type="Embed" ProgID="Equation.DSMT4" ShapeID="_x0000_i1055" DrawAspect="Content" ObjectID="_1631598687" r:id="rId69"/>
+          <o:OLEObject Type="Embed" ProgID="Equation.DSMT4" ShapeID="_x0000_i1055" DrawAspect="Content" ObjectID="_1632112918" r:id="rId69"/>
         </w:object>
       </w:r>
       <w:r>
@@ -2546,7 +2732,7 @@
           <v:shape id="_x0000_i1056" type="#_x0000_t75" style="width:12.75pt;height:13.5pt" o:ole="">
             <v:imagedata r:id="rId70" o:title=""/>
           </v:shape>
-          <o:OLEObject Type="Embed" ProgID="Equation.DSMT4" ShapeID="_x0000_i1056" DrawAspect="Content" ObjectID="_1631598688" r:id="rId71"/>
+          <o:OLEObject Type="Embed" ProgID="Equation.DSMT4" ShapeID="_x0000_i1056" DrawAspect="Content" ObjectID="_1632112919" r:id="rId71"/>
         </w:object>
       </w:r>
       <w:r>
@@ -2573,7 +2759,7 @@
           <v:shape id="_x0000_i1057" type="#_x0000_t75" style="width:13.5pt;height:18pt" o:ole="">
             <v:imagedata r:id="rId72" o:title=""/>
           </v:shape>
-          <o:OLEObject Type="Embed" ProgID="Equation.DSMT4" ShapeID="_x0000_i1057" DrawAspect="Content" ObjectID="_1631598689" r:id="rId73"/>
+          <o:OLEObject Type="Embed" ProgID="Equation.DSMT4" ShapeID="_x0000_i1057" DrawAspect="Content" ObjectID="_1632112920" r:id="rId73"/>
         </w:object>
       </w:r>
       <w:r>
@@ -2591,15 +2777,23 @@
           <v:shape id="_x0000_i1058" type="#_x0000_t75" style="width:7.5pt;height:13.5pt" o:ole="">
             <v:imagedata r:id="rId74" o:title=""/>
           </v:shape>
-          <o:OLEObject Type="Embed" ProgID="Equation.DSMT4" ShapeID="_x0000_i1058" DrawAspect="Content" ObjectID="_1631598690" r:id="rId75"/>
+          <o:OLEObject Type="Embed" ProgID="Equation.DSMT4" ShapeID="_x0000_i1058" DrawAspect="Content" ObjectID="_1632112921" r:id="rId75"/>
         </w:object>
       </w:r>
       <w:r>
         <w:rPr>
           <w:szCs w:val="24"/>
         </w:rPr>
-        <w:t xml:space="preserve"> female pallid sturgeon,</w:t>
-      </w:r>
+        <w:t xml:space="preserve"> female pallid </w:t>
+      </w:r>
+      <w:proofErr w:type="gramStart"/>
+      <w:r>
+        <w:rPr>
+          <w:szCs w:val="24"/>
+        </w:rPr>
+        <w:t>sturgeon,</w:t>
+      </w:r>
+      <w:proofErr w:type="gramEnd"/>
     </w:p>
     <w:p>
       <w:pPr>
@@ -2618,7 +2812,7 @@
           <v:shape id="_x0000_i1059" type="#_x0000_t75" style="width:10.5pt;height:18pt" o:ole="">
             <v:imagedata r:id="rId76" o:title=""/>
           </v:shape>
-          <o:OLEObject Type="Embed" ProgID="Equation.DSMT4" ShapeID="_x0000_i1059" DrawAspect="Content" ObjectID="_1631598691" r:id="rId77"/>
+          <o:OLEObject Type="Embed" ProgID="Equation.DSMT4" ShapeID="_x0000_i1059" DrawAspect="Content" ObjectID="_1632112922" r:id="rId77"/>
         </w:object>
       </w:r>
       <w:r>
@@ -2636,7 +2830,7 @@
           <v:shape id="_x0000_i1060" type="#_x0000_t75" style="width:7.5pt;height:13.5pt" o:ole="">
             <v:imagedata r:id="rId78" o:title=""/>
           </v:shape>
-          <o:OLEObject Type="Embed" ProgID="Equation.DSMT4" ShapeID="_x0000_i1060" DrawAspect="Content" ObjectID="_1631598692" r:id="rId79"/>
+          <o:OLEObject Type="Embed" ProgID="Equation.DSMT4" ShapeID="_x0000_i1060" DrawAspect="Content" ObjectID="_1632112923" r:id="rId79"/>
         </w:object>
       </w:r>
       <w:r>
@@ -2654,7 +2848,7 @@
           <v:shape id="_x0000_i1061" type="#_x0000_t75" style="width:22.5pt;height:13.5pt" o:ole="">
             <v:imagedata r:id="rId80" o:title=""/>
           </v:shape>
-          <o:OLEObject Type="Embed" ProgID="Equation.DSMT4" ShapeID="_x0000_i1061" DrawAspect="Content" ObjectID="_1631598693" r:id="rId81"/>
+          <o:OLEObject Type="Embed" ProgID="Equation.DSMT4" ShapeID="_x0000_i1061" DrawAspect="Content" ObjectID="_1632112924" r:id="rId81"/>
         </w:object>
       </w:r>
       <w:r>
@@ -2681,7 +2875,7 @@
           <v:shape id="_x0000_i1062" type="#_x0000_t75" style="width:22.5pt;height:18pt" o:ole="">
             <v:imagedata r:id="rId82" o:title=""/>
           </v:shape>
-          <o:OLEObject Type="Embed" ProgID="Equation.DSMT4" ShapeID="_x0000_i1062" DrawAspect="Content" ObjectID="_1631598694" r:id="rId83"/>
+          <o:OLEObject Type="Embed" ProgID="Equation.DSMT4" ShapeID="_x0000_i1062" DrawAspect="Content" ObjectID="_1632112925" r:id="rId83"/>
         </w:object>
       </w:r>
       <w:r>
@@ -2740,7 +2934,7 @@
           <v:shape id="_x0000_i1063" type="#_x0000_t75" style="width:19.5pt;height:18pt" o:ole="">
             <v:imagedata r:id="rId84" o:title=""/>
           </v:shape>
-          <o:OLEObject Type="Embed" ProgID="Equation.DSMT4" ShapeID="_x0000_i1063" DrawAspect="Content" ObjectID="_1631598695" r:id="rId85"/>
+          <o:OLEObject Type="Embed" ProgID="Equation.DSMT4" ShapeID="_x0000_i1063" DrawAspect="Content" ObjectID="_1632112926" r:id="rId85"/>
         </w:object>
       </w:r>
       <w:r>
@@ -2758,7 +2952,7 @@
           <v:shape id="_x0000_i1064" type="#_x0000_t75" style="width:9.75pt;height:13.5pt" o:ole="">
             <v:imagedata r:id="rId86" o:title=""/>
           </v:shape>
-          <o:OLEObject Type="Embed" ProgID="Equation.DSMT4" ShapeID="_x0000_i1064" DrawAspect="Content" ObjectID="_1631598696" r:id="rId87"/>
+          <o:OLEObject Type="Embed" ProgID="Equation.DSMT4" ShapeID="_x0000_i1064" DrawAspect="Content" ObjectID="_1632112927" r:id="rId87"/>
         </w:object>
       </w:r>
       <w:r>
@@ -3158,7 +3352,21 @@
         <w:rPr>
           <w:szCs w:val="24"/>
         </w:rPr>
-        <w:t xml:space="preserve"> for each cohort of fingerlings released into the Missouri River and contained information on the estimated number of fish at the start and end of several consecutive interval after release. Interval periods were not necessarily equal in length, but start and end dates were provided in the tables. Therefore, for each healthy cohort of fingerlings released, we calculated daily survivals from the data provided in the tables as </w:t>
+        <w:t xml:space="preserve"> for each cohort of fingerlings released into the Missouri River and contained information on the estimated number of fish at the start and end of several consecutive interval after release. Interval periods were not necessarily equal in </w:t>
+      </w:r>
+      <w:proofErr w:type="gramStart"/>
+      <w:r>
+        <w:rPr>
+          <w:szCs w:val="24"/>
+        </w:rPr>
+        <w:t>length, but</w:t>
+      </w:r>
+      <w:proofErr w:type="gramEnd"/>
+      <w:r>
+        <w:rPr>
+          <w:szCs w:val="24"/>
+        </w:rPr>
+        <w:t xml:space="preserve"> start and end dates were provided in the tables. Therefore, for each healthy cohort of fingerlings released, we calculated daily survivals from the data provided in the tables as </w:t>
       </w:r>
     </w:p>
     <w:p>
@@ -3185,7 +3393,7 @@
           <v:shape id="_x0000_i1065" type="#_x0000_t75" style="width:276pt;height:37.5pt" o:ole="">
             <v:imagedata r:id="rId88" o:title=""/>
           </v:shape>
-          <o:OLEObject Type="Embed" ProgID="Equation.DSMT4" ShapeID="_x0000_i1065" DrawAspect="Content" ObjectID="_1631598697" r:id="rId89"/>
+          <o:OLEObject Type="Embed" ProgID="Equation.DSMT4" ShapeID="_x0000_i1065" DrawAspect="Content" ObjectID="_1632112928" r:id="rId89"/>
         </w:object>
       </w:r>
       <w:r>
@@ -3255,7 +3463,7 @@
           <v:shape id="_x0000_i1066" type="#_x0000_t75" style="width:70.5pt;height:52.5pt" o:ole="">
             <v:imagedata r:id="rId90" o:title=""/>
           </v:shape>
-          <o:OLEObject Type="Embed" ProgID="Equation.DSMT4" ShapeID="_x0000_i1066" DrawAspect="Content" ObjectID="_1631598698" r:id="rId91"/>
+          <o:OLEObject Type="Embed" ProgID="Equation.DSMT4" ShapeID="_x0000_i1066" DrawAspect="Content" ObjectID="_1632112929" r:id="rId91"/>
         </w:object>
       </w:r>
       <w:r>
@@ -3319,7 +3527,7 @@
           <v:shape id="_x0000_i1067" type="#_x0000_t75" style="width:10.5pt;height:18pt" o:ole="">
             <v:imagedata r:id="rId92" o:title=""/>
           </v:shape>
-          <o:OLEObject Type="Embed" ProgID="Equation.DSMT4" ShapeID="_x0000_i1067" DrawAspect="Content" ObjectID="_1631598699" r:id="rId93"/>
+          <o:OLEObject Type="Embed" ProgID="Equation.DSMT4" ShapeID="_x0000_i1067" DrawAspect="Content" ObjectID="_1632112930" r:id="rId93"/>
         </w:object>
       </w:r>
       <w:r>
@@ -3337,7 +3545,7 @@
           <v:shape id="_x0000_i1068" type="#_x0000_t75" style="width:7.5pt;height:13.5pt" o:ole="">
             <v:imagedata r:id="rId94" o:title=""/>
           </v:shape>
-          <o:OLEObject Type="Embed" ProgID="Equation.DSMT4" ShapeID="_x0000_i1068" DrawAspect="Content" ObjectID="_1631598700" r:id="rId95"/>
+          <o:OLEObject Type="Embed" ProgID="Equation.DSMT4" ShapeID="_x0000_i1068" DrawAspect="Content" ObjectID="_1632112931" r:id="rId95"/>
         </w:object>
       </w:r>
       <w:r>
@@ -3355,7 +3563,7 @@
           <v:shape id="_x0000_i1069" type="#_x0000_t75" style="width:58.5pt;height:15pt" o:ole="">
             <v:imagedata r:id="rId96" o:title=""/>
           </v:shape>
-          <o:OLEObject Type="Embed" ProgID="Equation.DSMT4" ShapeID="_x0000_i1069" DrawAspect="Content" ObjectID="_1631598701" r:id="rId97"/>
+          <o:OLEObject Type="Embed" ProgID="Equation.DSMT4" ShapeID="_x0000_i1069" DrawAspect="Content" ObjectID="_1632112932" r:id="rId97"/>
         </w:object>
       </w:r>
       <w:r>
@@ -3382,7 +3590,7 @@
           <v:shape id="_x0000_i1070" type="#_x0000_t75" style="width:17.25pt;height:19.5pt" o:ole="">
             <v:imagedata r:id="rId98" o:title=""/>
           </v:shape>
-          <o:OLEObject Type="Embed" ProgID="Equation.DSMT4" ShapeID="_x0000_i1070" DrawAspect="Content" ObjectID="_1631598702" r:id="rId99"/>
+          <o:OLEObject Type="Embed" ProgID="Equation.DSMT4" ShapeID="_x0000_i1070" DrawAspect="Content" ObjectID="_1632112933" r:id="rId99"/>
         </w:object>
       </w:r>
       <w:r>
@@ -3400,7 +3608,7 @@
           <v:shape id="_x0000_i1071" type="#_x0000_t75" style="width:8.25pt;height:10.5pt" o:ole="">
             <v:imagedata r:id="rId100" o:title=""/>
           </v:shape>
-          <o:OLEObject Type="Embed" ProgID="Equation.DSMT4" ShapeID="_x0000_i1071" DrawAspect="Content" ObjectID="_1631598703" r:id="rId101"/>
+          <o:OLEObject Type="Embed" ProgID="Equation.DSMT4" ShapeID="_x0000_i1071" DrawAspect="Content" ObjectID="_1632112934" r:id="rId101"/>
         </w:object>
       </w:r>
       <w:r>
@@ -3418,7 +3626,7 @@
           <v:shape id="_x0000_i1072" type="#_x0000_t75" style="width:7.5pt;height:13.5pt" o:ole="">
             <v:imagedata r:id="rId102" o:title=""/>
           </v:shape>
-          <o:OLEObject Type="Embed" ProgID="Equation.DSMT4" ShapeID="_x0000_i1072" DrawAspect="Content" ObjectID="_1631598704" r:id="rId103"/>
+          <o:OLEObject Type="Embed" ProgID="Equation.DSMT4" ShapeID="_x0000_i1072" DrawAspect="Content" ObjectID="_1632112935" r:id="rId103"/>
         </w:object>
       </w:r>
       <w:r>
@@ -3436,7 +3644,7 @@
           <v:shape id="_x0000_i1073" type="#_x0000_t75" style="width:22.5pt;height:13.5pt" o:ole="">
             <v:imagedata r:id="rId104" o:title=""/>
           </v:shape>
-          <o:OLEObject Type="Embed" ProgID="Equation.DSMT4" ShapeID="_x0000_i1073" DrawAspect="Content" ObjectID="_1631598705" r:id="rId105"/>
+          <o:OLEObject Type="Embed" ProgID="Equation.DSMT4" ShapeID="_x0000_i1073" DrawAspect="Content" ObjectID="_1632112936" r:id="rId105"/>
         </w:object>
       </w:r>
       <w:r>
@@ -3463,7 +3671,7 @@
           <v:shape id="_x0000_i1074" type="#_x0000_t75" style="width:21pt;height:19.5pt" o:ole="">
             <v:imagedata r:id="rId106" o:title=""/>
           </v:shape>
-          <o:OLEObject Type="Embed" ProgID="Equation.DSMT4" ShapeID="_x0000_i1074" DrawAspect="Content" ObjectID="_1631598706" r:id="rId107"/>
+          <o:OLEObject Type="Embed" ProgID="Equation.DSMT4" ShapeID="_x0000_i1074" DrawAspect="Content" ObjectID="_1632112937" r:id="rId107"/>
         </w:object>
       </w:r>
       <w:r>
@@ -3481,7 +3689,7 @@
           <v:shape id="_x0000_i1075" type="#_x0000_t75" style="width:7.5pt;height:13.5pt" o:ole="">
             <v:imagedata r:id="rId108" o:title=""/>
           </v:shape>
-          <o:OLEObject Type="Embed" ProgID="Equation.DSMT4" ShapeID="_x0000_i1075" DrawAspect="Content" ObjectID="_1631598707" r:id="rId109"/>
+          <o:OLEObject Type="Embed" ProgID="Equation.DSMT4" ShapeID="_x0000_i1075" DrawAspect="Content" ObjectID="_1632112938" r:id="rId109"/>
         </w:object>
       </w:r>
       <w:r>
@@ -3499,15 +3707,23 @@
           <v:shape id="_x0000_i1076" type="#_x0000_t75" style="width:8.25pt;height:10.5pt" o:ole="">
             <v:imagedata r:id="rId110" o:title=""/>
           </v:shape>
-          <o:OLEObject Type="Embed" ProgID="Equation.DSMT4" ShapeID="_x0000_i1076" DrawAspect="Content" ObjectID="_1631598708" r:id="rId111"/>
+          <o:OLEObject Type="Embed" ProgID="Equation.DSMT4" ShapeID="_x0000_i1076" DrawAspect="Content" ObjectID="_1632112939" r:id="rId111"/>
         </w:object>
       </w:r>
       <w:r>
         <w:rPr>
           <w:szCs w:val="24"/>
         </w:rPr>
-        <w:t xml:space="preserve"> on June 1st, and</w:t>
-      </w:r>
+        <w:t xml:space="preserve"> on June 1st, </w:t>
+      </w:r>
+      <w:proofErr w:type="gramStart"/>
+      <w:r>
+        <w:rPr>
+          <w:szCs w:val="24"/>
+        </w:rPr>
+        <w:t>and</w:t>
+      </w:r>
+      <w:proofErr w:type="gramEnd"/>
     </w:p>
     <w:p>
       <w:pPr>
@@ -3526,7 +3742,7 @@
           <v:shape id="_x0000_i1077" type="#_x0000_t75" style="width:12.75pt;height:13.5pt" o:ole="">
             <v:imagedata r:id="rId112" o:title=""/>
           </v:shape>
-          <o:OLEObject Type="Embed" ProgID="Equation.DSMT4" ShapeID="_x0000_i1077" DrawAspect="Content" ObjectID="_1631598709" r:id="rId113"/>
+          <o:OLEObject Type="Embed" ProgID="Equation.DSMT4" ShapeID="_x0000_i1077" DrawAspect="Content" ObjectID="_1632112940" r:id="rId113"/>
         </w:object>
       </w:r>
       <w:r>
@@ -3545,8 +3761,16 @@
         <w:rPr>
           <w:szCs w:val="24"/>
         </w:rPr>
-        <w:t xml:space="preserve"> released into the Missouri River within RPMA 2 as fingerlings.</w:t>
-      </w:r>
+        <w:t xml:space="preserve"> released into the Missouri River within RPMA 2 as </w:t>
+      </w:r>
+      <w:proofErr w:type="gramStart"/>
+      <w:r>
+        <w:rPr>
+          <w:szCs w:val="24"/>
+        </w:rPr>
+        <w:t>fingerlings.</w:t>
+      </w:r>
+      <w:proofErr w:type="gramEnd"/>
     </w:p>
     <w:p>
       <w:pPr>
@@ -3578,7 +3802,7 @@
           <v:shape id="_x0000_i1078" type="#_x0000_t75" style="width:24pt;height:18pt" o:ole="">
             <v:imagedata r:id="rId114" o:title=""/>
           </v:shape>
-          <o:OLEObject Type="Embed" ProgID="Equation.DSMT4" ShapeID="_x0000_i1078" DrawAspect="Content" ObjectID="_1631598710" r:id="rId115"/>
+          <o:OLEObject Type="Embed" ProgID="Equation.DSMT4" ShapeID="_x0000_i1078" DrawAspect="Content" ObjectID="_1632112941" r:id="rId115"/>
         </w:object>
       </w:r>
       <w:r>
@@ -3648,7 +3872,7 @@
           <v:shape id="_x0000_i1079" type="#_x0000_t75" style="width:110.25pt;height:37.5pt" o:ole="">
             <v:imagedata r:id="rId116" o:title=""/>
           </v:shape>
-          <o:OLEObject Type="Embed" ProgID="Equation.DSMT4" ShapeID="_x0000_i1079" DrawAspect="Content" ObjectID="_1631598711" r:id="rId117"/>
+          <o:OLEObject Type="Embed" ProgID="Equation.DSMT4" ShapeID="_x0000_i1079" DrawAspect="Content" ObjectID="_1632112942" r:id="rId117"/>
         </w:object>
       </w:r>
       <w:r>
@@ -3687,7 +3911,21 @@
         <w:rPr>
           <w:szCs w:val="24"/>
         </w:rPr>
-        <w:t xml:space="preserve">and set as the survival probability of all females age-15 and older.  Survival probabilities for age-10 to age-14 pallid sturgeon were extrapolated </w:t>
+        <w:t xml:space="preserve">and set as the survival probability of all females age-15 and older.  Survival probabilities for age-10 to age-14 pallid sturgeon </w:t>
+      </w:r>
+      <w:proofErr w:type="gramStart"/>
+      <w:r>
+        <w:rPr>
+          <w:szCs w:val="24"/>
+        </w:rPr>
+        <w:t>were</w:t>
+      </w:r>
+      <w:proofErr w:type="gramEnd"/>
+      <w:r>
+        <w:rPr>
+          <w:szCs w:val="24"/>
+        </w:rPr>
+        <w:t xml:space="preserve"> extrapolated </w:t>
       </w:r>
       <w:r>
         <w:rPr>
@@ -3758,7 +3996,7 @@
           <v:shape id="_x0000_i1080" type="#_x0000_t75" style="width:13.5pt;height:18pt" o:ole="">
             <v:imagedata r:id="rId118" o:title=""/>
           </v:shape>
-          <o:OLEObject Type="Embed" ProgID="Equation.DSMT4" ShapeID="_x0000_i1080" DrawAspect="Content" ObjectID="_1631598712" r:id="rId119"/>
+          <o:OLEObject Type="Embed" ProgID="Equation.DSMT4" ShapeID="_x0000_i1080" DrawAspect="Content" ObjectID="_1632112943" r:id="rId119"/>
         </w:object>
       </w:r>
       <w:r>
@@ -3791,7 +4029,7 @@
           <v:shape id="_x0000_i1081" type="#_x0000_t75" style="width:115.5pt;height:18pt" o:ole="">
             <v:imagedata r:id="rId120" o:title=""/>
           </v:shape>
-          <o:OLEObject Type="Embed" ProgID="Equation.DSMT4" ShapeID="_x0000_i1081" DrawAspect="Content" ObjectID="_1631598713" r:id="rId121"/>
+          <o:OLEObject Type="Embed" ProgID="Equation.DSMT4" ShapeID="_x0000_i1081" DrawAspect="Content" ObjectID="_1632112944" r:id="rId121"/>
         </w:object>
       </w:r>
       <w:r>
@@ -3858,7 +4096,7 @@
           <v:shape id="_x0000_i1082" type="#_x0000_t75" style="width:13.5pt;height:18pt" o:ole="">
             <v:imagedata r:id="rId122" o:title=""/>
           </v:shape>
-          <o:OLEObject Type="Embed" ProgID="Equation.DSMT4" ShapeID="_x0000_i1082" DrawAspect="Content" ObjectID="_1631598714" r:id="rId123"/>
+          <o:OLEObject Type="Embed" ProgID="Equation.DSMT4" ShapeID="_x0000_i1082" DrawAspect="Content" ObjectID="_1632112945" r:id="rId123"/>
         </w:object>
       </w:r>
       <w:r>
@@ -3876,15 +4114,23 @@
           <v:shape id="_x0000_i1083" type="#_x0000_t75" style="width:7.5pt;height:13.5pt" o:ole="">
             <v:imagedata r:id="rId124" o:title=""/>
           </v:shape>
-          <o:OLEObject Type="Embed" ProgID="Equation.DSMT4" ShapeID="_x0000_i1083" DrawAspect="Content" ObjectID="_1631598715" r:id="rId125"/>
+          <o:OLEObject Type="Embed" ProgID="Equation.DSMT4" ShapeID="_x0000_i1083" DrawAspect="Content" ObjectID="_1632112946" r:id="rId125"/>
         </w:object>
       </w:r>
       <w:r>
         <w:rPr>
           <w:szCs w:val="24"/>
         </w:rPr>
-        <w:t xml:space="preserve"> females that are reproductively ready to spawn,</w:t>
-      </w:r>
+        <w:t xml:space="preserve"> females that are reproductively ready to </w:t>
+      </w:r>
+      <w:proofErr w:type="gramStart"/>
+      <w:r>
+        <w:rPr>
+          <w:szCs w:val="24"/>
+        </w:rPr>
+        <w:t>spawn,</w:t>
+      </w:r>
+      <w:proofErr w:type="gramEnd"/>
     </w:p>
     <w:p>
       <w:pPr>
@@ -3903,15 +4149,23 @@
           <v:shape id="_x0000_i1084" type="#_x0000_t75" style="width:9.75pt;height:13.5pt" o:ole="">
             <v:imagedata r:id="rId126" o:title=""/>
           </v:shape>
-          <o:OLEObject Type="Embed" ProgID="Equation.DSMT4" ShapeID="_x0000_i1084" DrawAspect="Content" ObjectID="_1631598716" r:id="rId127"/>
+          <o:OLEObject Type="Embed" ProgID="Equation.DSMT4" ShapeID="_x0000_i1084" DrawAspect="Content" ObjectID="_1632112947" r:id="rId127"/>
         </w:object>
       </w:r>
       <w:r>
         <w:rPr>
           <w:szCs w:val="24"/>
         </w:rPr>
-        <w:t xml:space="preserve"> is the fraction of reproductively-ready females that spawn in the Missouri River, often referred to as Missouri River spawning probability or spawning probability,</w:t>
-      </w:r>
+        <w:t xml:space="preserve"> is the fraction of reproductively-ready females that spawn in the Missouri River, often referred to as Missouri River spawning probability or spawning </w:t>
+      </w:r>
+      <w:proofErr w:type="gramStart"/>
+      <w:r>
+        <w:rPr>
+          <w:szCs w:val="24"/>
+        </w:rPr>
+        <w:t>probability,</w:t>
+      </w:r>
+      <w:proofErr w:type="gramEnd"/>
     </w:p>
     <w:p>
       <w:pPr>
@@ -3930,7 +4184,7 @@
           <v:shape id="_x0000_i1085" type="#_x0000_t75" style="width:13.5pt;height:18pt" o:ole="">
             <v:imagedata r:id="rId128" o:title=""/>
           </v:shape>
-          <o:OLEObject Type="Embed" ProgID="Equation.DSMT4" ShapeID="_x0000_i1085" DrawAspect="Content" ObjectID="_1631598717" r:id="rId129"/>
+          <o:OLEObject Type="Embed" ProgID="Equation.DSMT4" ShapeID="_x0000_i1085" DrawAspect="Content" ObjectID="_1632112948" r:id="rId129"/>
         </w:object>
       </w:r>
       <w:r>
@@ -3948,15 +4202,23 @@
           <v:shape id="_x0000_i1086" type="#_x0000_t75" style="width:7.5pt;height:13.5pt" o:ole="">
             <v:imagedata r:id="rId130" o:title=""/>
           </v:shape>
-          <o:OLEObject Type="Embed" ProgID="Equation.DSMT4" ShapeID="_x0000_i1086" DrawAspect="Content" ObjectID="_1631598718" r:id="rId131"/>
+          <o:OLEObject Type="Embed" ProgID="Equation.DSMT4" ShapeID="_x0000_i1086" DrawAspect="Content" ObjectID="_1632112949" r:id="rId131"/>
         </w:object>
       </w:r>
       <w:r>
         <w:rPr>
           <w:szCs w:val="24"/>
         </w:rPr>
-        <w:t xml:space="preserve"> female,</w:t>
-      </w:r>
+        <w:t xml:space="preserve"> </w:t>
+      </w:r>
+      <w:proofErr w:type="gramStart"/>
+      <w:r>
+        <w:rPr>
+          <w:szCs w:val="24"/>
+        </w:rPr>
+        <w:t>female,</w:t>
+      </w:r>
+      <w:proofErr w:type="gramEnd"/>
     </w:p>
     <w:p>
       <w:pPr>
@@ -3975,15 +4237,23 @@
           <v:shape id="_x0000_i1087" type="#_x0000_t75" style="width:8.25pt;height:9.75pt" o:ole="">
             <v:imagedata r:id="rId132" o:title=""/>
           </v:shape>
-          <o:OLEObject Type="Embed" ProgID="Equation.DSMT4" ShapeID="_x0000_i1087" DrawAspect="Content" ObjectID="_1631598719" r:id="rId133"/>
+          <o:OLEObject Type="Embed" ProgID="Equation.DSMT4" ShapeID="_x0000_i1087" DrawAspect="Content" ObjectID="_1632112950" r:id="rId133"/>
         </w:object>
       </w:r>
       <w:r>
         <w:rPr>
           <w:szCs w:val="24"/>
         </w:rPr>
-        <w:t xml:space="preserve"> is the sex ratio (fraction of the eggs that are female),</w:t>
-      </w:r>
+        <w:t xml:space="preserve"> is the sex ratio (fraction of the eggs that </w:t>
+      </w:r>
+      <w:proofErr w:type="gramStart"/>
+      <w:r>
+        <w:rPr>
+          <w:szCs w:val="24"/>
+        </w:rPr>
+        <w:t>are female),</w:t>
+      </w:r>
+      <w:proofErr w:type="gramEnd"/>
     </w:p>
     <w:p>
       <w:pPr>
@@ -4002,15 +4272,23 @@
           <v:shape id="_x0000_i1088" type="#_x0000_t75" style="width:12.75pt;height:18pt" o:ole="">
             <v:imagedata r:id="rId134" o:title=""/>
           </v:shape>
-          <o:OLEObject Type="Embed" ProgID="Equation.DSMT4" ShapeID="_x0000_i1088" DrawAspect="Content" ObjectID="_1631598720" r:id="rId135"/>
+          <o:OLEObject Type="Embed" ProgID="Equation.DSMT4" ShapeID="_x0000_i1088" DrawAspect="Content" ObjectID="_1632112951" r:id="rId135"/>
         </w:object>
       </w:r>
       <w:r>
         <w:rPr>
           <w:szCs w:val="24"/>
         </w:rPr>
-        <w:t xml:space="preserve"> is the survival from egg to age-1 given retention within the free-flowing Missouri River, often referred to simply as age-0 survival, and</w:t>
-      </w:r>
+        <w:t xml:space="preserve"> is the survival from egg to age-1 given retention within the free-flowing Missouri River, often referred to simply as age-0 survival, </w:t>
+      </w:r>
+      <w:proofErr w:type="gramStart"/>
+      <w:r>
+        <w:rPr>
+          <w:szCs w:val="24"/>
+        </w:rPr>
+        <w:t>and</w:t>
+      </w:r>
+      <w:proofErr w:type="gramEnd"/>
     </w:p>
     <w:p>
       <w:pPr>
@@ -4029,7 +4307,7 @@
           <v:shape id="_x0000_i1089" type="#_x0000_t75" style="width:19.5pt;height:18pt" o:ole="">
             <v:imagedata r:id="rId136" o:title=""/>
           </v:shape>
-          <o:OLEObject Type="Embed" ProgID="Equation.DSMT4" ShapeID="_x0000_i1089" DrawAspect="Content" ObjectID="_1631598721" r:id="rId137"/>
+          <o:OLEObject Type="Embed" ProgID="Equation.DSMT4" ShapeID="_x0000_i1089" DrawAspect="Content" ObjectID="_1632112952" r:id="rId137"/>
         </w:object>
       </w:r>
       <w:r>
@@ -4074,7 +4352,7 @@
           <v:shape id="_x0000_i1090" type="#_x0000_t75" style="width:12.75pt;height:18pt" o:ole="">
             <v:imagedata r:id="rId138" o:title=""/>
           </v:shape>
-          <o:OLEObject Type="Embed" ProgID="Equation.DSMT4" ShapeID="_x0000_i1090" DrawAspect="Content" ObjectID="_1631598722" r:id="rId139"/>
+          <o:OLEObject Type="Embed" ProgID="Equation.DSMT4" ShapeID="_x0000_i1090" DrawAspect="Content" ObjectID="_1632112953" r:id="rId139"/>
         </w:object>
       </w:r>
       <w:r>
@@ -4147,7 +4425,7 @@
           <v:shape id="_x0000_i1091" type="#_x0000_t75" style="width:19.5pt;height:18pt" o:ole="">
             <v:imagedata r:id="rId140" o:title=""/>
           </v:shape>
-          <o:OLEObject Type="Embed" ProgID="Equation.DSMT4" ShapeID="_x0000_i1091" DrawAspect="Content" ObjectID="_1631598723" r:id="rId141"/>
+          <o:OLEObject Type="Embed" ProgID="Equation.DSMT4" ShapeID="_x0000_i1091" DrawAspect="Content" ObjectID="_1632112954" r:id="rId141"/>
         </w:object>
       </w:r>
       <w:r>
@@ -4165,7 +4443,7 @@
           <v:shape id="_x0000_i1092" type="#_x0000_t75" style="width:9.75pt;height:13.5pt" o:ole="">
             <v:imagedata r:id="rId142" o:title=""/>
           </v:shape>
-          <o:OLEObject Type="Embed" ProgID="Equation.DSMT4" ShapeID="_x0000_i1092" DrawAspect="Content" ObjectID="_1631598724" r:id="rId143"/>
+          <o:OLEObject Type="Embed" ProgID="Equation.DSMT4" ShapeID="_x0000_i1092" DrawAspect="Content" ObjectID="_1632112955" r:id="rId143"/>
         </w:object>
       </w:r>
       <w:r>
@@ -4219,7 +4497,7 @@
           <v:shape id="_x0000_i1093" type="#_x0000_t75" style="width:19.5pt;height:18pt" o:ole="">
             <v:imagedata r:id="rId144" o:title=""/>
           </v:shape>
-          <o:OLEObject Type="Embed" ProgID="Equation.DSMT4" ShapeID="_x0000_i1093" DrawAspect="Content" ObjectID="_1631598725" r:id="rId145"/>
+          <o:OLEObject Type="Embed" ProgID="Equation.DSMT4" ShapeID="_x0000_i1093" DrawAspect="Content" ObjectID="_1632112956" r:id="rId145"/>
         </w:object>
       </w:r>
       <w:r>
@@ -4237,7 +4515,7 @@
           <v:shape id="_x0000_i1094" type="#_x0000_t75" style="width:9.75pt;height:13.5pt" o:ole="">
             <v:imagedata r:id="rId146" o:title=""/>
           </v:shape>
-          <o:OLEObject Type="Embed" ProgID="Equation.DSMT4" ShapeID="_x0000_i1094" DrawAspect="Content" ObjectID="_1631598726" r:id="rId147"/>
+          <o:OLEObject Type="Embed" ProgID="Equation.DSMT4" ShapeID="_x0000_i1094" DrawAspect="Content" ObjectID="_1632112957" r:id="rId147"/>
         </w:object>
       </w:r>
       <w:r>
@@ -4267,7 +4545,7 @@
           <v:shape id="_x0000_i1095" type="#_x0000_t75" style="width:8.25pt;height:9.75pt" o:ole="">
             <v:imagedata r:id="rId148" o:title=""/>
           </v:shape>
-          <o:OLEObject Type="Embed" ProgID="Equation.DSMT4" ShapeID="_x0000_i1095" DrawAspect="Content" ObjectID="_1631598727" r:id="rId149"/>
+          <o:OLEObject Type="Embed" ProgID="Equation.DSMT4" ShapeID="_x0000_i1095" DrawAspect="Content" ObjectID="_1632112958" r:id="rId149"/>
         </w:object>
       </w:r>
       <w:r>
@@ -4285,7 +4563,7 @@
           <v:shape id="_x0000_i1096" type="#_x0000_t75" style="width:12.75pt;height:18pt" o:ole="">
             <v:imagedata r:id="rId150" o:title=""/>
           </v:shape>
-          <o:OLEObject Type="Embed" ProgID="Equation.DSMT4" ShapeID="_x0000_i1096" DrawAspect="Content" ObjectID="_1631598728" r:id="rId151"/>
+          <o:OLEObject Type="Embed" ProgID="Equation.DSMT4" ShapeID="_x0000_i1096" DrawAspect="Content" ObjectID="_1632112959" r:id="rId151"/>
         </w:object>
       </w:r>
       <w:r>
@@ -4303,7 +4581,7 @@
           <v:shape id="_x0000_i1097" type="#_x0000_t75" style="width:13.5pt;height:18pt" o:ole="">
             <v:imagedata r:id="rId152" o:title=""/>
           </v:shape>
-          <o:OLEObject Type="Embed" ProgID="Equation.DSMT4" ShapeID="_x0000_i1097" DrawAspect="Content" ObjectID="_1631598729" r:id="rId153"/>
+          <o:OLEObject Type="Embed" ProgID="Equation.DSMT4" ShapeID="_x0000_i1097" DrawAspect="Content" ObjectID="_1632112960" r:id="rId153"/>
         </w:object>
       </w:r>
       <w:r>
@@ -4321,7 +4599,7 @@
           <v:shape id="_x0000_i1098" type="#_x0000_t75" style="width:13.5pt;height:18pt" o:ole="">
             <v:imagedata r:id="rId154" o:title=""/>
           </v:shape>
-          <o:OLEObject Type="Embed" ProgID="Equation.DSMT4" ShapeID="_x0000_i1098" DrawAspect="Content" ObjectID="_1631598730" r:id="rId155"/>
+          <o:OLEObject Type="Embed" ProgID="Equation.DSMT4" ShapeID="_x0000_i1098" DrawAspect="Content" ObjectID="_1632112961" r:id="rId155"/>
         </w:object>
       </w:r>
       <w:r>
@@ -4393,7 +4671,7 @@
           <v:shape id="_x0000_i1099" type="#_x0000_t75" style="width:8.25pt;height:9.75pt" o:ole="">
             <v:imagedata r:id="rId156" o:title=""/>
           </v:shape>
-          <o:OLEObject Type="Embed" ProgID="Equation.DSMT4" ShapeID="_x0000_i1099" DrawAspect="Content" ObjectID="_1631598731" r:id="rId157"/>
+          <o:OLEObject Type="Embed" ProgID="Equation.DSMT4" ShapeID="_x0000_i1099" DrawAspect="Content" ObjectID="_1632112962" r:id="rId157"/>
         </w:object>
       </w:r>
       <w:r>
@@ -4411,7 +4689,7 @@
           <v:shape id="_x0000_i1100" type="#_x0000_t75" style="width:12.75pt;height:18pt" o:ole="">
             <v:imagedata r:id="rId158" o:title=""/>
           </v:shape>
-          <o:OLEObject Type="Embed" ProgID="Equation.DSMT4" ShapeID="_x0000_i1100" DrawAspect="Content" ObjectID="_1631598732" r:id="rId159"/>
+          <o:OLEObject Type="Embed" ProgID="Equation.DSMT4" ShapeID="_x0000_i1100" DrawAspect="Content" ObjectID="_1632112963" r:id="rId159"/>
         </w:object>
       </w:r>
       <w:r>
@@ -4429,7 +4707,7 @@
           <v:shape id="_x0000_i1101" type="#_x0000_t75" style="width:8.25pt;height:9.75pt" o:ole="">
             <v:imagedata r:id="rId160" o:title=""/>
           </v:shape>
-          <o:OLEObject Type="Embed" ProgID="Equation.DSMT4" ShapeID="_x0000_i1101" DrawAspect="Content" ObjectID="_1631598733" r:id="rId161"/>
+          <o:OLEObject Type="Embed" ProgID="Equation.DSMT4" ShapeID="_x0000_i1101" DrawAspect="Content" ObjectID="_1632112964" r:id="rId161"/>
         </w:object>
       </w:r>
       <w:r>
@@ -4505,7 +4783,7 @@
           <v:shape id="_x0000_i1102" type="#_x0000_t75" style="width:73.5pt;height:30.75pt" o:ole="">
             <v:imagedata r:id="rId162" o:title=""/>
           </v:shape>
-          <o:OLEObject Type="Embed" ProgID="Equation.DSMT4" ShapeID="_x0000_i1102" DrawAspect="Content" ObjectID="_1631598734" r:id="rId163"/>
+          <o:OLEObject Type="Embed" ProgID="Equation.DSMT4" ShapeID="_x0000_i1102" DrawAspect="Content" ObjectID="_1632112965" r:id="rId163"/>
         </w:object>
       </w:r>
       <w:r>
@@ -4532,7 +4810,15 @@
         <w:pStyle w:val="Equation"/>
       </w:pPr>
       <w:r>
-        <w:t>but this value is likely higher if hatchery origin pallid sturgeon are included, however at thi</w:t>
+        <w:t xml:space="preserve">but this value is likely higher if hatchery origin pallid sturgeon </w:t>
+      </w:r>
+      <w:proofErr w:type="gramStart"/>
+      <w:r>
+        <w:t>are</w:t>
+      </w:r>
+      <w:proofErr w:type="gramEnd"/>
+      <w:r>
+        <w:t xml:space="preserve"> included, however at thi</w:t>
       </w:r>
       <w:r>
         <w:t>s time</w:t>
@@ -4563,7 +4849,7 @@
           <v:shape id="_x0000_i1103" type="#_x0000_t75" style="width:69.75pt;height:18pt" o:ole="">
             <v:imagedata r:id="rId164" o:title=""/>
           </v:shape>
-          <o:OLEObject Type="Embed" ProgID="Equation.DSMT4" ShapeID="_x0000_i1103" DrawAspect="Content" ObjectID="_1631598735" r:id="rId165"/>
+          <o:OLEObject Type="Embed" ProgID="Equation.DSMT4" ShapeID="_x0000_i1103" DrawAspect="Content" ObjectID="_1632112966" r:id="rId165"/>
         </w:object>
       </w:r>
       <w:r>
@@ -4580,7 +4866,7 @@
           <v:shape id="_x0000_i1104" type="#_x0000_t75" style="width:12.75pt;height:18pt" o:ole="">
             <v:imagedata r:id="rId166" o:title=""/>
           </v:shape>
-          <o:OLEObject Type="Embed" ProgID="Equation.DSMT4" ShapeID="_x0000_i1104" DrawAspect="Content" ObjectID="_1631598736" r:id="rId167"/>
+          <o:OLEObject Type="Embed" ProgID="Equation.DSMT4" ShapeID="_x0000_i1104" DrawAspect="Content" ObjectID="_1632112967" r:id="rId167"/>
         </w:object>
       </w:r>
       <w:r>
@@ -4590,7 +4876,15 @@
         <w:t xml:space="preserve"> on long term population growth</w:t>
       </w:r>
       <w:r>
-        <w:t>.  Additionally, Missouri River age-0 survival likely varies with turbidity, and is an area of future consideration for linking management actions to population outcomes</w:t>
+        <w:t xml:space="preserve">.  Additionally, Missouri River age-0 survival likely varies with </w:t>
+      </w:r>
+      <w:proofErr w:type="gramStart"/>
+      <w:r>
+        <w:t>turbidity, and</w:t>
+      </w:r>
+      <w:proofErr w:type="gramEnd"/>
+      <w:r>
+        <w:t xml:space="preserve"> is an area of future consideration for linking management actions to population outcomes</w:t>
       </w:r>
       <w:r>
         <w:t xml:space="preserve"> and not included in this analysis</w:t>
@@ -4612,7 +4906,7 @@
           <v:shape id="_x0000_i1105" type="#_x0000_t75" style="width:13.5pt;height:18pt" o:ole="">
             <v:imagedata r:id="rId168" o:title=""/>
           </v:shape>
-          <o:OLEObject Type="Embed" ProgID="Equation.DSMT4" ShapeID="_x0000_i1105" DrawAspect="Content" ObjectID="_1631598737" r:id="rId169"/>
+          <o:OLEObject Type="Embed" ProgID="Equation.DSMT4" ShapeID="_x0000_i1105" DrawAspect="Content" ObjectID="_1632112968" r:id="rId169"/>
         </w:object>
       </w:r>
       <w:r>
@@ -4626,7 +4920,7 @@
           <v:shape id="_x0000_i1106" type="#_x0000_t75" style="width:13.5pt;height:18pt" o:ole="">
             <v:imagedata r:id="rId170" o:title=""/>
           </v:shape>
-          <o:OLEObject Type="Embed" ProgID="Equation.DSMT4" ShapeID="_x0000_i1106" DrawAspect="Content" ObjectID="_1631598738" r:id="rId171"/>
+          <o:OLEObject Type="Embed" ProgID="Equation.DSMT4" ShapeID="_x0000_i1106" DrawAspect="Content" ObjectID="_1632112969" r:id="rId171"/>
         </w:object>
       </w:r>
       <w:r>
@@ -4640,7 +4934,7 @@
           <v:shape id="_x0000_i1107" type="#_x0000_t75" style="width:13.5pt;height:18pt" o:ole="">
             <v:imagedata r:id="rId172" o:title=""/>
           </v:shape>
-          <o:OLEObject Type="Embed" ProgID="Equation.DSMT4" ShapeID="_x0000_i1107" DrawAspect="Content" ObjectID="_1631598739" r:id="rId173"/>
+          <o:OLEObject Type="Embed" ProgID="Equation.DSMT4" ShapeID="_x0000_i1107" DrawAspect="Content" ObjectID="_1632112970" r:id="rId173"/>
         </w:object>
       </w:r>
       <w:r>
@@ -4654,7 +4948,7 @@
           <v:shape id="_x0000_i1108" type="#_x0000_t75" style="width:13.5pt;height:18pt" o:ole="">
             <v:imagedata r:id="rId174" o:title=""/>
           </v:shape>
-          <o:OLEObject Type="Embed" ProgID="Equation.DSMT4" ShapeID="_x0000_i1108" DrawAspect="Content" ObjectID="_1631598740" r:id="rId175"/>
+          <o:OLEObject Type="Embed" ProgID="Equation.DSMT4" ShapeID="_x0000_i1108" DrawAspect="Content" ObjectID="_1632112971" r:id="rId175"/>
         </w:object>
       </w:r>
       <w:r>
@@ -4688,7 +4982,7 @@
           <v:shape id="_x0000_i1109" type="#_x0000_t75" style="width:13.5pt;height:18pt" o:ole="">
             <v:imagedata r:id="rId176" o:title=""/>
           </v:shape>
-          <o:OLEObject Type="Embed" ProgID="Equation.DSMT4" ShapeID="_x0000_i1109" DrawAspect="Content" ObjectID="_1631598741" r:id="rId177"/>
+          <o:OLEObject Type="Embed" ProgID="Equation.DSMT4" ShapeID="_x0000_i1109" DrawAspect="Content" ObjectID="_1632112972" r:id="rId177"/>
         </w:object>
       </w:r>
       <w:r>
@@ -4729,7 +5023,7 @@
           <v:shape id="_x0000_i1110" type="#_x0000_t75" style="width:7.5pt;height:13.5pt" o:ole="">
             <v:imagedata r:id="rId178" o:title=""/>
           </v:shape>
-          <o:OLEObject Type="Embed" ProgID="Equation.DSMT4" ShapeID="_x0000_i1110" DrawAspect="Content" ObjectID="_1631598742" r:id="rId179"/>
+          <o:OLEObject Type="Embed" ProgID="Equation.DSMT4" ShapeID="_x0000_i1110" DrawAspect="Content" ObjectID="_1632112973" r:id="rId179"/>
         </w:object>
       </w:r>
       <w:r>
@@ -4761,7 +5055,7 @@
           <v:shape id="_x0000_i1111" type="#_x0000_t75" style="width:201pt;height:55.5pt" o:ole="">
             <v:imagedata r:id="rId180" o:title=""/>
           </v:shape>
-          <o:OLEObject Type="Embed" ProgID="Equation.DSMT4" ShapeID="_x0000_i1111" DrawAspect="Content" ObjectID="_1631598743" r:id="rId181"/>
+          <o:OLEObject Type="Embed" ProgID="Equation.DSMT4" ShapeID="_x0000_i1111" DrawAspect="Content" ObjectID="_1632112974" r:id="rId181"/>
         </w:object>
       </w:r>
       <w:r>
@@ -4820,7 +5114,7 @@
           <v:shape id="_x0000_i1112" type="#_x0000_t75" style="width:112.5pt;height:34.5pt" o:ole="">
             <v:imagedata r:id="rId182" o:title=""/>
           </v:shape>
-          <o:OLEObject Type="Embed" ProgID="Equation.DSMT4" ShapeID="_x0000_i1112" DrawAspect="Content" ObjectID="_1631598744" r:id="rId183"/>
+          <o:OLEObject Type="Embed" ProgID="Equation.DSMT4" ShapeID="_x0000_i1112" DrawAspect="Content" ObjectID="_1632112975" r:id="rId183"/>
         </w:object>
       </w:r>
       <w:r>
@@ -4882,7 +5176,7 @@
           <v:shape id="_x0000_i1113" type="#_x0000_t75" style="width:13.5pt;height:18pt" o:ole="">
             <v:imagedata r:id="rId184" o:title=""/>
           </v:shape>
-          <o:OLEObject Type="Embed" ProgID="Equation.DSMT4" ShapeID="_x0000_i1113" DrawAspect="Content" ObjectID="_1631598745" r:id="rId185"/>
+          <o:OLEObject Type="Embed" ProgID="Equation.DSMT4" ShapeID="_x0000_i1113" DrawAspect="Content" ObjectID="_1632112976" r:id="rId185"/>
         </w:object>
       </w:r>
       <w:r>
@@ -4900,15 +5194,23 @@
           <v:shape id="_x0000_i1114" type="#_x0000_t75" style="width:7.5pt;height:13.5pt" o:ole="">
             <v:imagedata r:id="rId186" o:title=""/>
           </v:shape>
-          <o:OLEObject Type="Embed" ProgID="Equation.DSMT4" ShapeID="_x0000_i1114" DrawAspect="Content" ObjectID="_1631598746" r:id="rId187"/>
+          <o:OLEObject Type="Embed" ProgID="Equation.DSMT4" ShapeID="_x0000_i1114" DrawAspect="Content" ObjectID="_1632112977" r:id="rId187"/>
         </w:object>
       </w:r>
       <w:r>
         <w:rPr>
           <w:szCs w:val="24"/>
         </w:rPr>
-        <w:t xml:space="preserve"> females that are reproductively ready to spawn,</w:t>
-      </w:r>
+        <w:t xml:space="preserve"> females that are reproductively ready to </w:t>
+      </w:r>
+      <w:proofErr w:type="gramStart"/>
+      <w:r>
+        <w:rPr>
+          <w:szCs w:val="24"/>
+        </w:rPr>
+        <w:t>spawn,</w:t>
+      </w:r>
+      <w:proofErr w:type="gramEnd"/>
     </w:p>
     <w:p>
       <w:pPr>
@@ -4927,7 +5229,7 @@
           <v:shape id="_x0000_i1115" type="#_x0000_t75" style="width:13.5pt;height:18pt" o:ole="">
             <v:imagedata r:id="rId188" o:title=""/>
           </v:shape>
-          <o:OLEObject Type="Embed" ProgID="Equation.DSMT4" ShapeID="_x0000_i1115" DrawAspect="Content" ObjectID="_1631598747" r:id="rId189"/>
+          <o:OLEObject Type="Embed" ProgID="Equation.DSMT4" ShapeID="_x0000_i1115" DrawAspect="Content" ObjectID="_1632112978" r:id="rId189"/>
         </w:object>
       </w:r>
       <w:r>
@@ -4945,7 +5247,7 @@
           <v:shape id="_x0000_i1116" type="#_x0000_t75" style="width:7.5pt;height:13.5pt" o:ole="">
             <v:imagedata r:id="rId190" o:title=""/>
           </v:shape>
-          <o:OLEObject Type="Embed" ProgID="Equation.DSMT4" ShapeID="_x0000_i1116" DrawAspect="Content" ObjectID="_1631598748" r:id="rId191"/>
+          <o:OLEObject Type="Embed" ProgID="Equation.DSMT4" ShapeID="_x0000_i1116" DrawAspect="Content" ObjectID="_1632112979" r:id="rId191"/>
         </w:object>
       </w:r>
       <w:r>
@@ -4975,7 +5277,7 @@
           <v:shape id="_x0000_i1117" type="#_x0000_t75" style="width:7.5pt;height:13.5pt" o:ole="">
             <v:imagedata r:id="rId192" o:title=""/>
           </v:shape>
-          <o:OLEObject Type="Embed" ProgID="Equation.DSMT4" ShapeID="_x0000_i1117" DrawAspect="Content" ObjectID="_1631598749" r:id="rId193"/>
+          <o:OLEObject Type="Embed" ProgID="Equation.DSMT4" ShapeID="_x0000_i1117" DrawAspect="Content" ObjectID="_1632112980" r:id="rId193"/>
         </w:object>
       </w:r>
       <w:r>
@@ -5002,7 +5304,7 @@
           <v:shape id="_x0000_i1118" type="#_x0000_t75" style="width:13.5pt;height:18pt" o:ole="">
             <v:imagedata r:id="rId194" o:title=""/>
           </v:shape>
-          <o:OLEObject Type="Embed" ProgID="Equation.DSMT4" ShapeID="_x0000_i1118" DrawAspect="Content" ObjectID="_1631598750" r:id="rId195"/>
+          <o:OLEObject Type="Embed" ProgID="Equation.DSMT4" ShapeID="_x0000_i1118" DrawAspect="Content" ObjectID="_1632112981" r:id="rId195"/>
         </w:object>
       </w:r>
       <w:r>
@@ -5032,7 +5334,7 @@
           <v:shape id="_x0000_i1119" type="#_x0000_t75" style="width:7.5pt;height:12.75pt" o:ole="">
             <v:imagedata r:id="rId196" o:title=""/>
           </v:shape>
-          <o:OLEObject Type="Embed" ProgID="Equation.DSMT4" ShapeID="_x0000_i1119" DrawAspect="Content" ObjectID="_1631598751" r:id="rId197"/>
+          <o:OLEObject Type="Embed" ProgID="Equation.DSMT4" ShapeID="_x0000_i1119" DrawAspect="Content" ObjectID="_1632112982" r:id="rId197"/>
         </w:object>
       </w:r>
       <w:r>
@@ -5059,15 +5361,23 @@
           <v:shape id="_x0000_i1120" type="#_x0000_t75" style="width:15pt;height:18pt" o:ole="">
             <v:imagedata r:id="rId198" o:title=""/>
           </v:shape>
-          <o:OLEObject Type="Embed" ProgID="Equation.DSMT4" ShapeID="_x0000_i1120" DrawAspect="Content" ObjectID="_1631598752" r:id="rId199"/>
+          <o:OLEObject Type="Embed" ProgID="Equation.DSMT4" ShapeID="_x0000_i1120" DrawAspect="Content" ObjectID="_1632112983" r:id="rId199"/>
         </w:object>
       </w:r>
       <w:r>
         <w:rPr>
           <w:szCs w:val="24"/>
         </w:rPr>
-        <w:t xml:space="preserve"> is the minimum age at which a female matures, and</w:t>
-      </w:r>
+        <w:t xml:space="preserve"> is the minimum age at which a female matures, </w:t>
+      </w:r>
+      <w:proofErr w:type="gramStart"/>
+      <w:r>
+        <w:rPr>
+          <w:szCs w:val="24"/>
+        </w:rPr>
+        <w:t>and</w:t>
+      </w:r>
+      <w:proofErr w:type="gramEnd"/>
       <w:r>
         <w:rPr>
           <w:szCs w:val="24"/>
@@ -5092,7 +5402,7 @@
           <v:shape id="_x0000_i1121" type="#_x0000_t75" style="width:22.5pt;height:18pt" o:ole="">
             <v:imagedata r:id="rId200" o:title=""/>
           </v:shape>
-          <o:OLEObject Type="Embed" ProgID="Equation.DSMT4" ShapeID="_x0000_i1121" DrawAspect="Content" ObjectID="_1631598753" r:id="rId201"/>
+          <o:OLEObject Type="Embed" ProgID="Equation.DSMT4" ShapeID="_x0000_i1121" DrawAspect="Content" ObjectID="_1632112984" r:id="rId201"/>
         </w:object>
       </w:r>
       <w:r>
@@ -5408,7 +5718,7 @@
           <v:shape id="_x0000_i1122" type="#_x0000_t75" style="width:97.5pt;height:30.75pt" o:ole="">
             <v:imagedata r:id="rId202" o:title=""/>
           </v:shape>
-          <o:OLEObject Type="Embed" ProgID="Equation.DSMT4" ShapeID="_x0000_i1122" DrawAspect="Content" ObjectID="_1631598754" r:id="rId203"/>
+          <o:OLEObject Type="Embed" ProgID="Equation.DSMT4" ShapeID="_x0000_i1122" DrawAspect="Content" ObjectID="_1632112985" r:id="rId203"/>
         </w:object>
       </w:r>
       <w:r>
@@ -5466,7 +5776,7 @@
           <v:shape id="_x0000_i1123" type="#_x0000_t75" style="width:30.75pt;height:16.5pt" o:ole="">
             <v:imagedata r:id="rId204" o:title=""/>
           </v:shape>
-          <o:OLEObject Type="Embed" ProgID="Equation.DSMT4" ShapeID="_x0000_i1123" DrawAspect="Content" ObjectID="_1631598755" r:id="rId205"/>
+          <o:OLEObject Type="Embed" ProgID="Equation.DSMT4" ShapeID="_x0000_i1123" DrawAspect="Content" ObjectID="_1632112986" r:id="rId205"/>
         </w:object>
       </w:r>
       <w:r>
@@ -5488,7 +5798,7 @@
           <v:shape id="_x0000_i1124" type="#_x0000_t75" style="width:9.75pt;height:10.5pt" o:ole="">
             <v:imagedata r:id="rId206" o:title=""/>
           </v:shape>
-          <o:OLEObject Type="Embed" ProgID="Equation.DSMT4" ShapeID="_x0000_i1124" DrawAspect="Content" ObjectID="_1631598756" r:id="rId207"/>
+          <o:OLEObject Type="Embed" ProgID="Equation.DSMT4" ShapeID="_x0000_i1124" DrawAspect="Content" ObjectID="_1632112987" r:id="rId207"/>
         </w:object>
       </w:r>
       <w:r>
@@ -5497,8 +5807,18 @@
           <w:sz w:val="24"/>
           <w:szCs w:val="24"/>
         </w:rPr>
-        <w:t xml:space="preserve"> females that have reached maturity,</w:t>
-      </w:r>
+        <w:t xml:space="preserve"> females that have reached </w:t>
+      </w:r>
+      <w:proofErr w:type="gramStart"/>
+      <w:r>
+        <w:rPr>
+          <w:rFonts w:ascii="Times New Roman" w:hAnsi="Times New Roman" w:cs="Times New Roman"/>
+          <w:sz w:val="24"/>
+          <w:szCs w:val="24"/>
+        </w:rPr>
+        <w:t>maturity,</w:t>
+      </w:r>
+      <w:proofErr w:type="gramEnd"/>
     </w:p>
     <w:p>
       <w:pPr>
@@ -5524,7 +5844,7 @@
           <v:shape id="_x0000_i1125" type="#_x0000_t75" style="width:13.5pt;height:18pt" o:ole="">
             <v:imagedata r:id="rId208" o:title=""/>
           </v:shape>
-          <o:OLEObject Type="Embed" ProgID="Equation.DSMT4" ShapeID="_x0000_i1125" DrawAspect="Content" ObjectID="_1631598757" r:id="rId209"/>
+          <o:OLEObject Type="Embed" ProgID="Equation.DSMT4" ShapeID="_x0000_i1125" DrawAspect="Content" ObjectID="_1632112988" r:id="rId209"/>
         </w:object>
       </w:r>
       <w:r>
@@ -5533,8 +5853,18 @@
           <w:sz w:val="24"/>
           <w:szCs w:val="24"/>
         </w:rPr>
-        <w:t xml:space="preserve"> is the age at which half of all females are mature,</w:t>
-      </w:r>
+        <w:t xml:space="preserve"> is the age at which half of all females are </w:t>
+      </w:r>
+      <w:proofErr w:type="gramStart"/>
+      <w:r>
+        <w:rPr>
+          <w:rFonts w:ascii="Times New Roman" w:hAnsi="Times New Roman" w:cs="Times New Roman"/>
+          <w:sz w:val="24"/>
+          <w:szCs w:val="24"/>
+        </w:rPr>
+        <w:t>mature,</w:t>
+      </w:r>
+      <w:proofErr w:type="gramEnd"/>
     </w:p>
     <w:p>
       <w:pPr>
@@ -5560,7 +5890,7 @@
           <v:shape id="_x0000_i1126" type="#_x0000_t75" style="width:9.75pt;height:13.5pt" o:ole="">
             <v:imagedata r:id="rId210" o:title=""/>
           </v:shape>
-          <o:OLEObject Type="Embed" ProgID="Equation.DSMT4" ShapeID="_x0000_i1126" DrawAspect="Content" ObjectID="_1631598758" r:id="rId211"/>
+          <o:OLEObject Type="Embed" ProgID="Equation.DSMT4" ShapeID="_x0000_i1126" DrawAspect="Content" ObjectID="_1632112989" r:id="rId211"/>
         </w:object>
       </w:r>
       <w:r>
@@ -5569,8 +5899,18 @@
           <w:sz w:val="24"/>
           <w:szCs w:val="24"/>
         </w:rPr>
-        <w:t xml:space="preserve"> is a scaling parameter that controls the variance of the distribution, and</w:t>
-      </w:r>
+        <w:t xml:space="preserve"> is a scaling parameter that controls the variance of the distribution, </w:t>
+      </w:r>
+      <w:proofErr w:type="gramStart"/>
+      <w:r>
+        <w:rPr>
+          <w:rFonts w:ascii="Times New Roman" w:hAnsi="Times New Roman" w:cs="Times New Roman"/>
+          <w:sz w:val="24"/>
+          <w:szCs w:val="24"/>
+        </w:rPr>
+        <w:t>and</w:t>
+      </w:r>
+      <w:proofErr w:type="gramEnd"/>
     </w:p>
     <w:p>
       <w:pPr>
@@ -5596,7 +5936,7 @@
           <v:shape id="_x0000_i1127" type="#_x0000_t75" style="width:9.75pt;height:10.5pt" o:ole="">
             <v:imagedata r:id="rId212" o:title=""/>
           </v:shape>
-          <o:OLEObject Type="Embed" ProgID="Equation.DSMT4" ShapeID="_x0000_i1127" DrawAspect="Content" ObjectID="_1631598759" r:id="rId213"/>
+          <o:OLEObject Type="Embed" ProgID="Equation.DSMT4" ShapeID="_x0000_i1127" DrawAspect="Content" ObjectID="_1632112990" r:id="rId213"/>
         </w:object>
       </w:r>
       <w:r>
@@ -5638,7 +5978,7 @@
           <v:shape id="_x0000_i1128" type="#_x0000_t75" style="width:37.5pt;height:18pt" o:ole="">
             <v:imagedata r:id="rId214" o:title=""/>
           </v:shape>
-          <o:OLEObject Type="Embed" ProgID="Equation.DSMT4" ShapeID="_x0000_i1128" DrawAspect="Content" ObjectID="_1631598760" r:id="rId215"/>
+          <o:OLEObject Type="Embed" ProgID="Equation.DSMT4" ShapeID="_x0000_i1128" DrawAspect="Content" ObjectID="_1632112991" r:id="rId215"/>
         </w:object>
       </w:r>
       <w:r>
@@ -5711,7 +6051,7 @@
           <v:shape id="_x0000_i1129" type="#_x0000_t75" style="width:25.5pt;height:13.5pt" o:ole="">
             <v:imagedata r:id="rId216" o:title=""/>
           </v:shape>
-          <o:OLEObject Type="Embed" ProgID="Equation.DSMT4" ShapeID="_x0000_i1129" DrawAspect="Content" ObjectID="_1631598761" r:id="rId217"/>
+          <o:OLEObject Type="Embed" ProgID="Equation.DSMT4" ShapeID="_x0000_i1129" DrawAspect="Content" ObjectID="_1632112992" r:id="rId217"/>
         </w:object>
       </w:r>
       <w:r>
@@ -5762,7 +6102,7 @@
           <v:shape id="_x0000_i1130" type="#_x0000_t75" style="width:249.75pt;height:91.5pt" o:ole="">
             <v:imagedata r:id="rId218" o:title=""/>
           </v:shape>
-          <o:OLEObject Type="Embed" ProgID="Equation.DSMT4" ShapeID="_x0000_i1130" DrawAspect="Content" ObjectID="_1631598762" r:id="rId219"/>
+          <o:OLEObject Type="Embed" ProgID="Equation.DSMT4" ShapeID="_x0000_i1130" DrawAspect="Content" ObjectID="_1632112993" r:id="rId219"/>
         </w:object>
       </w:r>
       <w:r>
@@ -5823,7 +6163,7 @@
           <v:shape id="_x0000_i1131" type="#_x0000_t75" style="width:15pt;height:18pt" o:ole="">
             <v:imagedata r:id="rId220" o:title=""/>
           </v:shape>
-          <o:OLEObject Type="Embed" ProgID="Equation.DSMT4" ShapeID="_x0000_i1131" DrawAspect="Content" ObjectID="_1631598763" r:id="rId221"/>
+          <o:OLEObject Type="Embed" ProgID="Equation.DSMT4" ShapeID="_x0000_i1131" DrawAspect="Content" ObjectID="_1632112994" r:id="rId221"/>
         </w:object>
       </w:r>
       <w:r>
@@ -5850,14 +6190,28 @@
           <v:shape id="_x0000_i1132" type="#_x0000_t75" style="width:17.25pt;height:18pt" o:ole="">
             <v:imagedata r:id="rId222" o:title=""/>
           </v:shape>
-          <o:OLEObject Type="Embed" ProgID="Equation.DSMT4" ShapeID="_x0000_i1132" DrawAspect="Content" ObjectID="_1631598764" r:id="rId223"/>
+          <o:OLEObject Type="Embed" ProgID="Equation.DSMT4" ShapeID="_x0000_i1132" DrawAspect="Content" ObjectID="_1632112995" r:id="rId223"/>
         </w:object>
       </w:r>
       <w:r>
         <w:rPr>
           <w:szCs w:val="24"/>
         </w:rPr>
-        <w:t xml:space="preserve"> is the maximum age at which a female matures, and </w:t>
+        <w:t xml:space="preserve"> is the maximum age at which a female matures, </w:t>
+      </w:r>
+      <w:proofErr w:type="gramStart"/>
+      <w:r>
+        <w:rPr>
+          <w:szCs w:val="24"/>
+        </w:rPr>
+        <w:t>and</w:t>
+      </w:r>
+      <w:proofErr w:type="gramEnd"/>
+      <w:r>
+        <w:rPr>
+          <w:szCs w:val="24"/>
+        </w:rPr>
+        <w:t xml:space="preserve"> </w:t>
       </w:r>
     </w:p>
     <w:p>
@@ -5877,7 +6231,7 @@
           <v:shape id="_x0000_i1133" type="#_x0000_t75" style="width:16.5pt;height:12.75pt" o:ole="">
             <v:imagedata r:id="rId224" o:title=""/>
           </v:shape>
-          <o:OLEObject Type="Embed" ProgID="Equation.DSMT4" ShapeID="_x0000_i1133" DrawAspect="Content" ObjectID="_1631598765" r:id="rId225"/>
+          <o:OLEObject Type="Embed" ProgID="Equation.DSMT4" ShapeID="_x0000_i1133" DrawAspect="Content" ObjectID="_1632112996" r:id="rId225"/>
         </w:object>
       </w:r>
       <w:r>
@@ -5890,7 +6244,14 @@
         <w:rPr>
           <w:szCs w:val="24"/>
         </w:rPr>
-        <w:t>equation 12</w:t>
+        <w:t xml:space="preserve">equation </w:t>
+      </w:r>
+      <w:proofErr w:type="gramStart"/>
+      <w:r>
+        <w:rPr>
+          <w:szCs w:val="24"/>
+        </w:rPr>
+        <w:t>12</w:t>
       </w:r>
       <w:r>
         <w:rPr>
@@ -5898,6 +6259,7 @@
         </w:rPr>
         <w:t>.</w:t>
       </w:r>
+      <w:proofErr w:type="gramEnd"/>
     </w:p>
     <w:p>
       <w:pPr>
@@ -6257,7 +6619,7 @@
           <v:shape id="_x0000_i1134" type="#_x0000_t75" style="width:33pt;height:18pt" o:ole="">
             <v:imagedata r:id="rId226" o:title=""/>
           </v:shape>
-          <o:OLEObject Type="Embed" ProgID="Equation.DSMT4" ShapeID="_x0000_i1134" DrawAspect="Content" ObjectID="_1631598766" r:id="rId227"/>
+          <o:OLEObject Type="Embed" ProgID="Equation.DSMT4" ShapeID="_x0000_i1134" DrawAspect="Content" ObjectID="_1632112997" r:id="rId227"/>
         </w:object>
       </w:r>
       <w:r>
@@ -6275,7 +6637,7 @@
           <v:shape id="_x0000_i1135" type="#_x0000_t75" style="width:52.5pt;height:18pt" o:ole="">
             <v:imagedata r:id="rId228" o:title=""/>
           </v:shape>
-          <o:OLEObject Type="Embed" ProgID="Equation.DSMT4" ShapeID="_x0000_i1135" DrawAspect="Content" ObjectID="_1631598767" r:id="rId229"/>
+          <o:OLEObject Type="Embed" ProgID="Equation.DSMT4" ShapeID="_x0000_i1135" DrawAspect="Content" ObjectID="_1632112998" r:id="rId229"/>
         </w:object>
       </w:r>
       <w:r>
@@ -6293,7 +6655,7 @@
           <v:shape id="_x0000_i1136" type="#_x0000_t75" style="width:93pt;height:18pt" o:ole="">
             <v:imagedata r:id="rId230" o:title=""/>
           </v:shape>
-          <o:OLEObject Type="Embed" ProgID="Equation.DSMT4" ShapeID="_x0000_i1136" DrawAspect="Content" ObjectID="_1631598768" r:id="rId231"/>
+          <o:OLEObject Type="Embed" ProgID="Equation.DSMT4" ShapeID="_x0000_i1136" DrawAspect="Content" ObjectID="_1632112999" r:id="rId231"/>
         </w:object>
       </w:r>
       <w:r>
@@ -6402,7 +6764,7 @@
           <v:shape id="_x0000_i1137" type="#_x0000_t75" style="width:90pt;height:108pt" o:ole="">
             <v:imagedata r:id="rId232" o:title=""/>
           </v:shape>
-          <o:OLEObject Type="Embed" ProgID="Equation.DSMT4" ShapeID="_x0000_i1137" DrawAspect="Content" ObjectID="_1631598769" r:id="rId233"/>
+          <o:OLEObject Type="Embed" ProgID="Equation.DSMT4" ShapeID="_x0000_i1137" DrawAspect="Content" ObjectID="_1632113000" r:id="rId233"/>
         </w:object>
       </w:r>
       <w:r>
@@ -6661,7 +7023,7 @@
           <v:shape id="_x0000_i1138" type="#_x0000_t75" style="width:37.5pt;height:18pt" o:ole="">
             <v:imagedata r:id="rId234" o:title=""/>
           </v:shape>
-          <o:OLEObject Type="Embed" ProgID="Equation.DSMT4" ShapeID="_x0000_i1138" DrawAspect="Content" ObjectID="_1631598770" r:id="rId235"/>
+          <o:OLEObject Type="Embed" ProgID="Equation.DSMT4" ShapeID="_x0000_i1138" DrawAspect="Content" ObjectID="_1632113001" r:id="rId235"/>
         </w:object>
       </w:r>
       <w:r>
@@ -6679,7 +7041,7 @@
           <v:shape id="_x0000_i1139" type="#_x0000_t75" style="width:25.5pt;height:13.5pt" o:ole="">
             <v:imagedata r:id="rId236" o:title=""/>
           </v:shape>
-          <o:OLEObject Type="Embed" ProgID="Equation.DSMT4" ShapeID="_x0000_i1139" DrawAspect="Content" ObjectID="_1631598771" r:id="rId237"/>
+          <o:OLEObject Type="Embed" ProgID="Equation.DSMT4" ShapeID="_x0000_i1139" DrawAspect="Content" ObjectID="_1632113002" r:id="rId237"/>
         </w:object>
       </w:r>
       <w:r>
@@ -6697,7 +7059,7 @@
           <v:shape id="_x0000_i1140" type="#_x0000_t75" style="width:33.75pt;height:18pt" o:ole="">
             <v:imagedata r:id="rId238" o:title=""/>
           </v:shape>
-          <o:OLEObject Type="Embed" ProgID="Equation.DSMT4" ShapeID="_x0000_i1140" DrawAspect="Content" ObjectID="_1631598772" r:id="rId239"/>
+          <o:OLEObject Type="Embed" ProgID="Equation.DSMT4" ShapeID="_x0000_i1140" DrawAspect="Content" ObjectID="_1632113003" r:id="rId239"/>
         </w:object>
       </w:r>
       <w:r>
@@ -6715,7 +7077,7 @@
           <v:shape id="_x0000_i1141" type="#_x0000_t75" style="width:41.25pt;height:18pt" o:ole="">
             <v:imagedata r:id="rId240" o:title=""/>
           </v:shape>
-          <o:OLEObject Type="Embed" ProgID="Equation.DSMT4" ShapeID="_x0000_i1141" DrawAspect="Content" ObjectID="_1631598773" r:id="rId241"/>
+          <o:OLEObject Type="Embed" ProgID="Equation.DSMT4" ShapeID="_x0000_i1141" DrawAspect="Content" ObjectID="_1632113004" r:id="rId241"/>
         </w:object>
       </w:r>
       <w:r>
@@ -6767,7 +7129,7 @@
           <v:shape id="_x0000_i1142" type="#_x0000_t75" style="width:13.5pt;height:18pt" o:ole="">
             <v:imagedata r:id="rId242" o:title=""/>
           </v:shape>
-          <o:OLEObject Type="Embed" ProgID="Equation.DSMT4" ShapeID="_x0000_i1142" DrawAspect="Content" ObjectID="_1631598774" r:id="rId243"/>
+          <o:OLEObject Type="Embed" ProgID="Equation.DSMT4" ShapeID="_x0000_i1142" DrawAspect="Content" ObjectID="_1632113005" r:id="rId243"/>
         </w:object>
       </w:r>
       <w:r>
@@ -6799,7 +7161,7 @@
           <v:shape id="_x0000_i1143" type="#_x0000_t75" style="width:7.5pt;height:13.5pt" o:ole="">
             <v:imagedata r:id="rId244" o:title=""/>
           </v:shape>
-          <o:OLEObject Type="Embed" ProgID="Equation.DSMT4" ShapeID="_x0000_i1143" DrawAspect="Content" ObjectID="_1631598775" r:id="rId245"/>
+          <o:OLEObject Type="Embed" ProgID="Equation.DSMT4" ShapeID="_x0000_i1143" DrawAspect="Content" ObjectID="_1632113006" r:id="rId245"/>
         </w:object>
       </w:r>
       <w:r>
@@ -6817,7 +7179,7 @@
           <v:shape id="_x0000_i1144" type="#_x0000_t75" style="width:30.75pt;height:18pt" o:ole="">
             <v:imagedata r:id="rId246" o:title=""/>
           </v:shape>
-          <o:OLEObject Type="Embed" ProgID="Equation.DSMT4" ShapeID="_x0000_i1144" DrawAspect="Content" ObjectID="_1631598776" r:id="rId247"/>
+          <o:OLEObject Type="Embed" ProgID="Equation.DSMT4" ShapeID="_x0000_i1144" DrawAspect="Content" ObjectID="_1632113007" r:id="rId247"/>
         </w:object>
       </w:r>
       <w:r>
@@ -6835,7 +7197,7 @@
           <v:shape id="_x0000_i1145" type="#_x0000_t75" style="width:7.5pt;height:13.5pt" o:ole="">
             <v:imagedata r:id="rId248" o:title=""/>
           </v:shape>
-          <o:OLEObject Type="Embed" ProgID="Equation.DSMT4" ShapeID="_x0000_i1145" DrawAspect="Content" ObjectID="_1631598777" r:id="rId249"/>
+          <o:OLEObject Type="Embed" ProgID="Equation.DSMT4" ShapeID="_x0000_i1145" DrawAspect="Content" ObjectID="_1632113008" r:id="rId249"/>
         </w:object>
       </w:r>
       <w:r>
@@ -6853,7 +7215,7 @@
           <v:shape id="_x0000_i1146" type="#_x0000_t75" style="width:33pt;height:18pt" o:ole="">
             <v:imagedata r:id="rId250" o:title=""/>
           </v:shape>
-          <o:OLEObject Type="Embed" ProgID="Equation.DSMT4" ShapeID="_x0000_i1146" DrawAspect="Content" ObjectID="_1631598778" r:id="rId251"/>
+          <o:OLEObject Type="Embed" ProgID="Equation.DSMT4" ShapeID="_x0000_i1146" DrawAspect="Content" ObjectID="_1632113009" r:id="rId251"/>
         </w:object>
       </w:r>
       <w:r>
@@ -6898,14 +7260,28 @@
           <v:shape id="_x0000_i1147" type="#_x0000_t75" style="width:30.75pt;height:18pt" o:ole="">
             <v:imagedata r:id="rId252" o:title=""/>
           </v:shape>
-          <o:OLEObject Type="Embed" ProgID="Equation.DSMT4" ShapeID="_x0000_i1147" DrawAspect="Content" ObjectID="_1631598779" r:id="rId253"/>
+          <o:OLEObject Type="Embed" ProgID="Equation.DSMT4" ShapeID="_x0000_i1147" DrawAspect="Content" ObjectID="_1632113010" r:id="rId253"/>
         </w:object>
       </w:r>
       <w:r>
         <w:rPr>
           <w:szCs w:val="24"/>
         </w:rPr>
-        <w:t xml:space="preserve"> (minimum age at maturation) randomly generate 1,000,000 sets of individual von Bertalanffy growth parameters and age-1 lengths from specified distributions and use in the growth model to compute 1,000,000 lengths at age-</w:t>
+        <w:t xml:space="preserve"> (minimum age at maturation) randomly generate 1,000,000 sets of individual von </w:t>
+      </w:r>
+      <w:proofErr w:type="spellStart"/>
+      <w:r>
+        <w:rPr>
+          <w:szCs w:val="24"/>
+        </w:rPr>
+        <w:t>Bertalanffy</w:t>
+      </w:r>
+      <w:proofErr w:type="spellEnd"/>
+      <w:r>
+        <w:rPr>
+          <w:szCs w:val="24"/>
+        </w:rPr>
+        <w:t xml:space="preserve"> growth parameters and age-1 lengths from specified distributions and use in the growth model to compute 1,000,000 lengths at age-</w:t>
       </w:r>
       <w:r>
         <w:rPr>
@@ -6916,7 +7292,7 @@
           <v:shape id="_x0000_i1148" type="#_x0000_t75" style="width:7.5pt;height:13.5pt" o:ole="">
             <v:imagedata r:id="rId254" o:title=""/>
           </v:shape>
-          <o:OLEObject Type="Embed" ProgID="Equation.DSMT4" ShapeID="_x0000_i1148" DrawAspect="Content" ObjectID="_1631598780" r:id="rId255"/>
+          <o:OLEObject Type="Embed" ProgID="Equation.DSMT4" ShapeID="_x0000_i1148" DrawAspect="Content" ObjectID="_1632113011" r:id="rId255"/>
         </w:object>
       </w:r>
       <w:r>
@@ -6972,7 +7348,7 @@
           <v:shape id="_x0000_i1149" type="#_x0000_t75" style="width:13.5pt;height:18pt" o:ole="">
             <v:imagedata r:id="rId256" o:title=""/>
           </v:shape>
-          <o:OLEObject Type="Embed" ProgID="Equation.DSMT4" ShapeID="_x0000_i1149" DrawAspect="Content" ObjectID="_1631598781" r:id="rId257"/>
+          <o:OLEObject Type="Embed" ProgID="Equation.DSMT4" ShapeID="_x0000_i1149" DrawAspect="Content" ObjectID="_1632113012" r:id="rId257"/>
         </w:object>
       </w:r>
       <w:r>
@@ -7002,7 +7378,21 @@
         <w:rPr>
           <w:szCs w:val="24"/>
         </w:rPr>
-        <w:t xml:space="preserve">In the first step, von Bertalanffy growth parameters for asymptotic length, </w:t>
+        <w:t xml:space="preserve">In the first step, von </w:t>
+      </w:r>
+      <w:proofErr w:type="spellStart"/>
+      <w:r>
+        <w:rPr>
+          <w:szCs w:val="24"/>
+        </w:rPr>
+        <w:t>Bertalanffy</w:t>
+      </w:r>
+      <w:proofErr w:type="spellEnd"/>
+      <w:r>
+        <w:rPr>
+          <w:szCs w:val="24"/>
+        </w:rPr>
+        <w:t xml:space="preserve"> growth parameters for asymptotic length, </w:t>
       </w:r>
       <w:r>
         <w:rPr>
@@ -7013,7 +7403,7 @@
           <v:shape id="_x0000_i1150" type="#_x0000_t75" style="width:16.5pt;height:18pt" o:ole="">
             <v:imagedata r:id="rId258" o:title=""/>
           </v:shape>
-          <o:OLEObject Type="Embed" ProgID="Equation.DSMT4" ShapeID="_x0000_i1150" DrawAspect="Content" ObjectID="_1631598782" r:id="rId259"/>
+          <o:OLEObject Type="Embed" ProgID="Equation.DSMT4" ShapeID="_x0000_i1150" DrawAspect="Content" ObjectID="_1632113013" r:id="rId259"/>
         </w:object>
       </w:r>
       <w:r>
@@ -7043,7 +7433,7 @@
           <v:shape id="_x0000_i1151" type="#_x0000_t75" style="width:9.75pt;height:13.5pt" o:ole="">
             <v:imagedata r:id="rId260" o:title=""/>
           </v:shape>
-          <o:OLEObject Type="Embed" ProgID="Equation.DSMT4" ShapeID="_x0000_i1151" DrawAspect="Content" ObjectID="_1631598783" r:id="rId261"/>
+          <o:OLEObject Type="Embed" ProgID="Equation.DSMT4" ShapeID="_x0000_i1151" DrawAspect="Content" ObjectID="_1632113014" r:id="rId261"/>
         </w:object>
       </w:r>
       <w:r>
@@ -7076,7 +7466,7 @@
           <v:shape id="_x0000_i1152" type="#_x0000_t75" style="width:126.75pt;height:19.5pt" o:ole="">
             <v:imagedata r:id="rId262" o:title=""/>
           </v:shape>
-          <o:OLEObject Type="Embed" ProgID="Equation.DSMT4" ShapeID="_x0000_i1152" DrawAspect="Content" ObjectID="_1631598784" r:id="rId263"/>
+          <o:OLEObject Type="Embed" ProgID="Equation.DSMT4" ShapeID="_x0000_i1152" DrawAspect="Content" ObjectID="_1632113015" r:id="rId263"/>
         </w:object>
       </w:r>
       <w:r>
@@ -7125,7 +7515,7 @@
           <v:shape id="_x0000_i1153" type="#_x0000_t75" style="width:12.75pt;height:18pt" o:ole="">
             <v:imagedata r:id="rId264" o:title=""/>
           </v:shape>
-          <o:OLEObject Type="Embed" ProgID="Equation.DSMT4" ShapeID="_x0000_i1153" DrawAspect="Content" ObjectID="_1631598785" r:id="rId265"/>
+          <o:OLEObject Type="Embed" ProgID="Equation.DSMT4" ShapeID="_x0000_i1153" DrawAspect="Content" ObjectID="_1632113016" r:id="rId265"/>
         </w:object>
       </w:r>
       <w:r>
@@ -7176,7 +7566,7 @@
           <v:shape id="_x0000_i1154" type="#_x0000_t75" style="width:132pt;height:22.5pt" o:ole="">
             <v:imagedata r:id="rId266" o:title=""/>
           </v:shape>
-          <o:OLEObject Type="Embed" ProgID="Equation.DSMT4" ShapeID="_x0000_i1154" DrawAspect="Content" ObjectID="_1631598786" r:id="rId267"/>
+          <o:OLEObject Type="Embed" ProgID="Equation.DSMT4" ShapeID="_x0000_i1154" DrawAspect="Content" ObjectID="_1632113017" r:id="rId267"/>
         </w:object>
       </w:r>
       <w:r>
@@ -7220,7 +7610,7 @@
           <v:shape id="_x0000_i1155" type="#_x0000_t75" style="width:49.5pt;height:18pt" o:ole="">
             <v:imagedata r:id="rId268" o:title=""/>
           </v:shape>
-          <o:OLEObject Type="Embed" ProgID="Equation.DSMT4" ShapeID="_x0000_i1155" DrawAspect="Content" ObjectID="_1631598787" r:id="rId269"/>
+          <o:OLEObject Type="Embed" ProgID="Equation.DSMT4" ShapeID="_x0000_i1155" DrawAspect="Content" ObjectID="_1632113018" r:id="rId269"/>
         </w:object>
       </w:r>
       <w:r>
@@ -7238,14 +7628,42 @@
           <v:shape id="_x0000_i1156" type="#_x0000_t75" style="width:7.5pt;height:13.5pt" o:ole="">
             <v:imagedata r:id="rId270" o:title=""/>
           </v:shape>
-          <o:OLEObject Type="Embed" ProgID="Equation.DSMT4" ShapeID="_x0000_i1156" DrawAspect="Content" ObjectID="_1631598788" r:id="rId271"/>
+          <o:OLEObject Type="Embed" ProgID="Equation.DSMT4" ShapeID="_x0000_i1156" DrawAspect="Content" ObjectID="_1632113019" r:id="rId271"/>
         </w:object>
       </w:r>
       <w:r>
         <w:rPr>
           <w:szCs w:val="24"/>
         </w:rPr>
-        <w:t xml:space="preserve"> from a Faben's growth model (derived from von Bertalanffy growth equation)</w:t>
+        <w:t xml:space="preserve"> from a </w:t>
+      </w:r>
+      <w:proofErr w:type="spellStart"/>
+      <w:r>
+        <w:rPr>
+          <w:szCs w:val="24"/>
+        </w:rPr>
+        <w:t>Faben's</w:t>
+      </w:r>
+      <w:proofErr w:type="spellEnd"/>
+      <w:r>
+        <w:rPr>
+          <w:szCs w:val="24"/>
+        </w:rPr>
+        <w:t xml:space="preserve"> growth model (derived from von </w:t>
+      </w:r>
+      <w:proofErr w:type="spellStart"/>
+      <w:r>
+        <w:rPr>
+          <w:szCs w:val="24"/>
+        </w:rPr>
+        <w:t>Bertalanffy</w:t>
+      </w:r>
+      <w:proofErr w:type="spellEnd"/>
+      <w:r>
+        <w:rPr>
+          <w:szCs w:val="24"/>
+        </w:rPr>
+        <w:t xml:space="preserve"> growth equation)</w:t>
       </w:r>
       <w:r>
         <w:rPr>
@@ -7311,7 +7729,7 @@
           <v:shape id="_x0000_i1157" type="#_x0000_t75" style="width:145.5pt;height:22.5pt" o:ole="">
             <v:imagedata r:id="rId272" o:title=""/>
           </v:shape>
-          <o:OLEObject Type="Embed" ProgID="Equation.DSMT4" ShapeID="_x0000_i1157" DrawAspect="Content" ObjectID="_1631598789" r:id="rId273"/>
+          <o:OLEObject Type="Embed" ProgID="Equation.DSMT4" ShapeID="_x0000_i1157" DrawAspect="Content" ObjectID="_1632113020" r:id="rId273"/>
         </w:object>
       </w:r>
       <w:r>
@@ -7367,7 +7785,7 @@
           <v:shape id="_x0000_i1158" type="#_x0000_t75" style="width:303pt;height:36pt" o:ole="">
             <v:imagedata r:id="rId274" o:title=""/>
           </v:shape>
-          <o:OLEObject Type="Embed" ProgID="Equation.DSMT4" ShapeID="_x0000_i1158" DrawAspect="Content" ObjectID="_1631598790" r:id="rId275"/>
+          <o:OLEObject Type="Embed" ProgID="Equation.DSMT4" ShapeID="_x0000_i1158" DrawAspect="Content" ObjectID="_1632113021" r:id="rId275"/>
         </w:object>
       </w:r>
       <w:r>
@@ -7463,7 +7881,7 @@
           <v:shape id="_x0000_i1159" type="#_x0000_t75" style="width:10.5pt;height:12.75pt" o:ole="">
             <v:imagedata r:id="rId276" o:title=""/>
           </v:shape>
-          <o:OLEObject Type="Embed" ProgID="Equation.DSMT4" ShapeID="_x0000_i1159" DrawAspect="Content" ObjectID="_1631598791" r:id="rId277"/>
+          <o:OLEObject Type="Embed" ProgID="Equation.DSMT4" ShapeID="_x0000_i1159" DrawAspect="Content" ObjectID="_1632113022" r:id="rId277"/>
         </w:object>
       </w:r>
       <w:r>
@@ -7496,7 +7914,7 @@
           <v:shape id="_x0000_i1160" type="#_x0000_t75" style="width:109.5pt;height:16.5pt" o:ole="">
             <v:imagedata r:id="rId278" o:title=""/>
           </v:shape>
-          <o:OLEObject Type="Embed" ProgID="Equation.DSMT4" ShapeID="_x0000_i1160" DrawAspect="Content" ObjectID="_1631598792" r:id="rId279"/>
+          <o:OLEObject Type="Embed" ProgID="Equation.DSMT4" ShapeID="_x0000_i1160" DrawAspect="Content" ObjectID="_1632113023" r:id="rId279"/>
         </w:object>
       </w:r>
       <w:r>
@@ -7540,7 +7958,7 @@
           <v:shape id="_x0000_i1161" type="#_x0000_t75" style="width:27pt;height:16.5pt" o:ole="">
             <v:imagedata r:id="rId280" o:title=""/>
           </v:shape>
-          <o:OLEObject Type="Embed" ProgID="Equation.DSMT4" ShapeID="_x0000_i1161" DrawAspect="Content" ObjectID="_1631598793" r:id="rId281"/>
+          <o:OLEObject Type="Embed" ProgID="Equation.DSMT4" ShapeID="_x0000_i1161" DrawAspect="Content" ObjectID="_1632113024" r:id="rId281"/>
         </w:object>
       </w:r>
       <w:r>
@@ -7573,7 +7991,7 @@
           <v:shape id="_x0000_i1162" type="#_x0000_t75" style="width:171pt;height:19.5pt" o:ole="">
             <v:imagedata r:id="rId282" o:title=""/>
           </v:shape>
-          <o:OLEObject Type="Embed" ProgID="Equation.DSMT4" ShapeID="_x0000_i1162" DrawAspect="Content" ObjectID="_1631598794" r:id="rId283"/>
+          <o:OLEObject Type="Embed" ProgID="Equation.DSMT4" ShapeID="_x0000_i1162" DrawAspect="Content" ObjectID="_1632113025" r:id="rId283"/>
         </w:object>
       </w:r>
       <w:r>
@@ -7620,7 +8038,7 @@
           <v:shape id="_x0000_i1163" type="#_x0000_t75" style="width:15pt;height:18pt" o:ole="">
             <v:imagedata r:id="rId284" o:title=""/>
           </v:shape>
-          <o:OLEObject Type="Embed" ProgID="Equation.DSMT4" ShapeID="_x0000_i1163" DrawAspect="Content" ObjectID="_1631598795" r:id="rId285"/>
+          <o:OLEObject Type="Embed" ProgID="Equation.DSMT4" ShapeID="_x0000_i1163" DrawAspect="Content" ObjectID="_1632113026" r:id="rId285"/>
         </w:object>
       </w:r>
       <w:r>
@@ -7638,7 +8056,7 @@
           <v:shape id="_x0000_i1164" type="#_x0000_t75" style="width:13.5pt;height:18pt" o:ole="">
             <v:imagedata r:id="rId286" o:title=""/>
           </v:shape>
-          <o:OLEObject Type="Embed" ProgID="Equation.DSMT4" ShapeID="_x0000_i1164" DrawAspect="Content" ObjectID="_1631598796" r:id="rId287"/>
+          <o:OLEObject Type="Embed" ProgID="Equation.DSMT4" ShapeID="_x0000_i1164" DrawAspect="Content" ObjectID="_1632113027" r:id="rId287"/>
         </w:object>
       </w:r>
       <w:r>
@@ -7656,14 +8074,28 @@
           <v:shape id="_x0000_i1165" type="#_x0000_t75" style="width:19.5pt;height:19.5pt" o:ole="">
             <v:imagedata r:id="rId288" o:title=""/>
           </v:shape>
-          <o:OLEObject Type="Embed" ProgID="Equation.DSMT4" ShapeID="_x0000_i1165" DrawAspect="Content" ObjectID="_1631598797" r:id="rId289"/>
+          <o:OLEObject Type="Embed" ProgID="Equation.DSMT4" ShapeID="_x0000_i1165" DrawAspect="Content" ObjectID="_1632113028" r:id="rId289"/>
         </w:object>
       </w:r>
       <w:r>
         <w:rPr>
           <w:szCs w:val="24"/>
         </w:rPr>
-        <w:t xml:space="preserve"> were fit in R using a generalized linear mixed effect model (glmer) with a Poisson distribution, log link, and random effects error term, and</w:t>
+        <w:t xml:space="preserve"> were fit in R using a generalized linear mixed effect model (</w:t>
+      </w:r>
+      <w:proofErr w:type="spellStart"/>
+      <w:r>
+        <w:rPr>
+          <w:szCs w:val="24"/>
+        </w:rPr>
+        <w:t>glmer</w:t>
+      </w:r>
+      <w:proofErr w:type="spellEnd"/>
+      <w:r>
+        <w:rPr>
+          <w:szCs w:val="24"/>
+        </w:rPr>
+        <w:t>) with a Poisson distribution, log link, and random effects error term, and</w:t>
       </w:r>
     </w:p>
     <w:p>
@@ -7689,7 +8121,7 @@
           <v:shape id="_x0000_i1166" type="#_x0000_t75" style="width:109.5pt;height:30.75pt" o:ole="">
             <v:imagedata r:id="rId290" o:title=""/>
           </v:shape>
-          <o:OLEObject Type="Embed" ProgID="Equation.DSMT4" ShapeID="_x0000_i1166" DrawAspect="Content" ObjectID="_1631598798" r:id="rId291"/>
+          <o:OLEObject Type="Embed" ProgID="Equation.DSMT4" ShapeID="_x0000_i1166" DrawAspect="Content" ObjectID="_1632113029" r:id="rId291"/>
         </w:object>
       </w:r>
       <w:r>
@@ -7722,7 +8154,21 @@
         <w:rPr>
           <w:szCs w:val="24"/>
         </w:rPr>
-        <w:t>is a normalization of length (based on the mean and standard deviation of the length data) to aid in the convergence of the model fit.  Baseline parameter estimates:</w:t>
+        <w:t xml:space="preserve">is a normalization of length (based on the mean and standard deviation of the length data) to aid in the convergence of the model </w:t>
+      </w:r>
+      <w:proofErr w:type="gramStart"/>
+      <w:r>
+        <w:rPr>
+          <w:szCs w:val="24"/>
+        </w:rPr>
+        <w:t>fit.</w:t>
+      </w:r>
+      <w:proofErr w:type="gramEnd"/>
+      <w:r>
+        <w:rPr>
+          <w:szCs w:val="24"/>
+        </w:rPr>
+        <w:t xml:space="preserve">  Baseline parameter estimates:</w:t>
       </w:r>
     </w:p>
     <w:p>
@@ -7748,7 +8194,7 @@
           <v:shape id="_x0000_i1167" type="#_x0000_t75" style="width:214.5pt;height:19.5pt" o:ole="">
             <v:imagedata r:id="rId292" o:title=""/>
           </v:shape>
-          <o:OLEObject Type="Embed" ProgID="Equation.DSMT4" ShapeID="_x0000_i1167" DrawAspect="Content" ObjectID="_1631598799" r:id="rId293"/>
+          <o:OLEObject Type="Embed" ProgID="Equation.DSMT4" ShapeID="_x0000_i1167" DrawAspect="Content" ObjectID="_1632113030" r:id="rId293"/>
         </w:object>
       </w:r>
       <w:r>
@@ -7871,7 +8317,7 @@
           <v:shape id="_x0000_i1168" type="#_x0000_t75" style="width:19.5pt;height:18pt" o:ole="">
             <v:imagedata r:id="rId294" o:title=""/>
           </v:shape>
-          <o:OLEObject Type="Embed" ProgID="Equation.DSMT4" ShapeID="_x0000_i1168" DrawAspect="Content" ObjectID="_1631598800" r:id="rId295"/>
+          <o:OLEObject Type="Embed" ProgID="Equation.DSMT4" ShapeID="_x0000_i1168" DrawAspect="Content" ObjectID="_1632113031" r:id="rId295"/>
         </w:object>
       </w:r>
       <w:r>
@@ -7889,7 +8335,7 @@
           <v:shape id="_x0000_i1169" type="#_x0000_t75" style="width:9.75pt;height:13.5pt" o:ole="">
             <v:imagedata r:id="rId296" o:title=""/>
           </v:shape>
-          <o:OLEObject Type="Embed" ProgID="Equation.DSMT4" ShapeID="_x0000_i1169" DrawAspect="Content" ObjectID="_1631598801" r:id="rId297"/>
+          <o:OLEObject Type="Embed" ProgID="Equation.DSMT4" ShapeID="_x0000_i1169" DrawAspect="Content" ObjectID="_1632113032" r:id="rId297"/>
         </w:object>
       </w:r>
       <w:r>
@@ -7907,7 +8353,7 @@
           <v:shape id="_x0000_i1170" type="#_x0000_t75" style="width:49.5pt;height:19.5pt" o:ole="">
             <v:imagedata r:id="rId298" o:title=""/>
           </v:shape>
-          <o:OLEObject Type="Embed" ProgID="Equation.DSMT4" ShapeID="_x0000_i1170" DrawAspect="Content" ObjectID="_1631598802" r:id="rId299"/>
+          <o:OLEObject Type="Embed" ProgID="Equation.DSMT4" ShapeID="_x0000_i1170" DrawAspect="Content" ObjectID="_1632113033" r:id="rId299"/>
         </w:object>
       </w:r>
       <w:r>
@@ -7950,7 +8396,21 @@
         <w:rPr>
           <w:szCs w:val="24"/>
         </w:rPr>
-        <w:t xml:space="preserve">Single entry sensitivity and elasticity analyses were performed using the demogR function in R.  As each fertility entry was composed of several components, single variable sensitivity and elasticity values were further computed for the individual parameters that comprised the age-specific fertilities.  Sensitivities for age-specific parameters </w:t>
+        <w:t xml:space="preserve">Single entry sensitivity and elasticity analyses were performed using the </w:t>
+      </w:r>
+      <w:proofErr w:type="spellStart"/>
+      <w:r>
+        <w:rPr>
+          <w:szCs w:val="24"/>
+        </w:rPr>
+        <w:t>demogR</w:t>
+      </w:r>
+      <w:proofErr w:type="spellEnd"/>
+      <w:r>
+        <w:rPr>
+          <w:szCs w:val="24"/>
+        </w:rPr>
+        <w:t xml:space="preserve"> function in R.  As each fertility entry was composed of several components, single variable sensitivity and elasticity values were further computed for the individual parameters that comprised the age-specific fertilities.  Sensitivities for age-specific parameters </w:t>
       </w:r>
       <w:r>
         <w:rPr>
@@ -7961,7 +8421,7 @@
           <v:shape id="_x0000_i1171" type="#_x0000_t75" style="width:13.5pt;height:18pt" o:ole="">
             <v:imagedata r:id="rId300" o:title=""/>
           </v:shape>
-          <o:OLEObject Type="Embed" ProgID="Equation.DSMT4" ShapeID="_x0000_i1171" DrawAspect="Content" ObjectID="_1631598803" r:id="rId301"/>
+          <o:OLEObject Type="Embed" ProgID="Equation.DSMT4" ShapeID="_x0000_i1171" DrawAspect="Content" ObjectID="_1632113034" r:id="rId301"/>
         </w:object>
       </w:r>
       <w:r>
@@ -7979,7 +8439,7 @@
           <v:shape id="_x0000_i1172" type="#_x0000_t75" style="width:13.5pt;height:18pt" o:ole="">
             <v:imagedata r:id="rId302" o:title=""/>
           </v:shape>
-          <o:OLEObject Type="Embed" ProgID="Equation.DSMT4" ShapeID="_x0000_i1172" DrawAspect="Content" ObjectID="_1631598804" r:id="rId303"/>
+          <o:OLEObject Type="Embed" ProgID="Equation.DSMT4" ShapeID="_x0000_i1172" DrawAspect="Content" ObjectID="_1632113035" r:id="rId303"/>
         </w:object>
       </w:r>
       <w:r>
@@ -8012,7 +8472,7 @@
           <v:shape id="_x0000_i1173" type="#_x0000_t75" style="width:68.25pt;height:33.75pt" o:ole="">
             <v:imagedata r:id="rId304" o:title=""/>
           </v:shape>
-          <o:OLEObject Type="Embed" ProgID="Equation.DSMT4" ShapeID="_x0000_i1173" DrawAspect="Content" ObjectID="_1631598805" r:id="rId305"/>
+          <o:OLEObject Type="Embed" ProgID="Equation.DSMT4" ShapeID="_x0000_i1173" DrawAspect="Content" ObjectID="_1632113036" r:id="rId305"/>
         </w:object>
       </w:r>
       <w:r>
@@ -8076,7 +8536,7 @@
           <v:shape id="_x0000_i1174" type="#_x0000_t75" style="width:38.25pt;height:18pt" o:ole="">
             <v:imagedata r:id="rId306" o:title=""/>
           </v:shape>
-          <o:OLEObject Type="Embed" ProgID="Equation.DSMT4" ShapeID="_x0000_i1174" DrawAspect="Content" ObjectID="_1631598806" r:id="rId307"/>
+          <o:OLEObject Type="Embed" ProgID="Equation.DSMT4" ShapeID="_x0000_i1174" DrawAspect="Content" ObjectID="_1632113037" r:id="rId307"/>
         </w:object>
       </w:r>
       <w:r>
@@ -8094,15 +8554,23 @@
           <v:shape id="_x0000_i1175" type="#_x0000_t75" style="width:12.75pt;height:18pt" o:ole="">
             <v:imagedata r:id="rId308" o:title=""/>
           </v:shape>
-          <o:OLEObject Type="Embed" ProgID="Equation.DSMT4" ShapeID="_x0000_i1175" DrawAspect="Content" ObjectID="_1631598807" r:id="rId309"/>
+          <o:OLEObject Type="Embed" ProgID="Equation.DSMT4" ShapeID="_x0000_i1175" DrawAspect="Content" ObjectID="_1632113038" r:id="rId309"/>
         </w:object>
       </w:r>
       <w:r>
         <w:rPr>
           <w:szCs w:val="24"/>
         </w:rPr>
-        <w:t>, the age-specific parameter of interest,</w:t>
-      </w:r>
+        <w:t xml:space="preserve">, the age-specific parameter of </w:t>
+      </w:r>
+      <w:proofErr w:type="gramStart"/>
+      <w:r>
+        <w:rPr>
+          <w:szCs w:val="24"/>
+        </w:rPr>
+        <w:t>interest,</w:t>
+      </w:r>
+      <w:proofErr w:type="gramEnd"/>
     </w:p>
     <w:p>
       <w:pPr>
@@ -8121,7 +8589,7 @@
           <v:shape id="_x0000_i1176" type="#_x0000_t75" style="width:39pt;height:18pt" o:ole="">
             <v:imagedata r:id="rId310" o:title=""/>
           </v:shape>
-          <o:OLEObject Type="Embed" ProgID="Equation.DSMT4" ShapeID="_x0000_i1176" DrawAspect="Content" ObjectID="_1631598808" r:id="rId311"/>
+          <o:OLEObject Type="Embed" ProgID="Equation.DSMT4" ShapeID="_x0000_i1176" DrawAspect="Content" ObjectID="_1632113039" r:id="rId311"/>
         </w:object>
       </w:r>
       <w:r>
@@ -8139,15 +8607,23 @@
           <v:shape id="_x0000_i1177" type="#_x0000_t75" style="width:7.5pt;height:13.5pt" o:ole="">
             <v:imagedata r:id="rId312" o:title=""/>
           </v:shape>
-          <o:OLEObject Type="Embed" ProgID="Equation.DSMT4" ShapeID="_x0000_i1177" DrawAspect="Content" ObjectID="_1631598809" r:id="rId313"/>
+          <o:OLEObject Type="Embed" ProgID="Equation.DSMT4" ShapeID="_x0000_i1177" DrawAspect="Content" ObjectID="_1632113040" r:id="rId313"/>
         </w:object>
       </w:r>
       <w:r>
         <w:rPr>
           <w:szCs w:val="24"/>
         </w:rPr>
-        <w:t xml:space="preserve"> fertility entry,</w:t>
-      </w:r>
+        <w:t xml:space="preserve"> fertility </w:t>
+      </w:r>
+      <w:proofErr w:type="gramStart"/>
+      <w:r>
+        <w:rPr>
+          <w:szCs w:val="24"/>
+        </w:rPr>
+        <w:t>entry,</w:t>
+      </w:r>
+      <w:proofErr w:type="gramEnd"/>
     </w:p>
     <w:p>
       <w:pPr>
@@ -8166,7 +8642,7 @@
           <v:shape id="_x0000_i1178" type="#_x0000_t75" style="width:40.5pt;height:18pt" o:ole="">
             <v:imagedata r:id="rId314" o:title=""/>
           </v:shape>
-          <o:OLEObject Type="Embed" ProgID="Equation.DSMT4" ShapeID="_x0000_i1178" DrawAspect="Content" ObjectID="_1631598810" r:id="rId315"/>
+          <o:OLEObject Type="Embed" ProgID="Equation.DSMT4" ShapeID="_x0000_i1178" DrawAspect="Content" ObjectID="_1632113041" r:id="rId315"/>
         </w:object>
       </w:r>
       <w:r>
@@ -8184,7 +8660,7 @@
           <v:shape id="_x0000_i1179" type="#_x0000_t75" style="width:7.5pt;height:13.5pt" o:ole="">
             <v:imagedata r:id="rId316" o:title=""/>
           </v:shape>
-          <o:OLEObject Type="Embed" ProgID="Equation.DSMT4" ShapeID="_x0000_i1179" DrawAspect="Content" ObjectID="_1631598811" r:id="rId317"/>
+          <o:OLEObject Type="Embed" ProgID="Equation.DSMT4" ShapeID="_x0000_i1179" DrawAspect="Content" ObjectID="_1632113042" r:id="rId317"/>
         </w:object>
       </w:r>
       <w:r>
@@ -8208,7 +8684,7 @@
           <v:shape id="_x0000_i1180" type="#_x0000_t75" style="width:12.75pt;height:18pt" o:ole="">
             <v:imagedata r:id="rId318" o:title=""/>
           </v:shape>
-          <o:OLEObject Type="Embed" ProgID="Equation.DSMT4" ShapeID="_x0000_i1180" DrawAspect="Content" ObjectID="_1631598812" r:id="rId319"/>
+          <o:OLEObject Type="Embed" ProgID="Equation.DSMT4" ShapeID="_x0000_i1180" DrawAspect="Content" ObjectID="_1632113043" r:id="rId319"/>
         </w:object>
       </w:r>
       <w:r>
@@ -8235,7 +8711,7 @@
           <v:shape id="_x0000_i1181" type="#_x0000_t75" style="width:12.75pt;height:18pt" o:ole="">
             <v:imagedata r:id="rId320" o:title=""/>
           </v:shape>
-          <o:OLEObject Type="Embed" ProgID="Equation.DSMT4" ShapeID="_x0000_i1181" DrawAspect="Content" ObjectID="_1631598813" r:id="rId321"/>
+          <o:OLEObject Type="Embed" ProgID="Equation.DSMT4" ShapeID="_x0000_i1181" DrawAspect="Content" ObjectID="_1632113044" r:id="rId321"/>
         </w:object>
       </w:r>
       <w:r>
@@ -8253,7 +8729,7 @@
           <v:shape id="_x0000_i1182" type="#_x0000_t75" style="width:13.5pt;height:18pt" o:ole="">
             <v:imagedata r:id="rId322" o:title=""/>
           </v:shape>
-          <o:OLEObject Type="Embed" ProgID="Equation.DSMT4" ShapeID="_x0000_i1182" DrawAspect="Content" ObjectID="_1631598814" r:id="rId323"/>
+          <o:OLEObject Type="Embed" ProgID="Equation.DSMT4" ShapeID="_x0000_i1182" DrawAspect="Content" ObjectID="_1632113045" r:id="rId323"/>
         </w:object>
       </w:r>
       <w:r>
@@ -8271,7 +8747,7 @@
           <v:shape id="_x0000_i1183" type="#_x0000_t75" style="width:13.5pt;height:18pt" o:ole="">
             <v:imagedata r:id="rId324" o:title=""/>
           </v:shape>
-          <o:OLEObject Type="Embed" ProgID="Equation.DSMT4" ShapeID="_x0000_i1183" DrawAspect="Content" ObjectID="_1631598815" r:id="rId325"/>
+          <o:OLEObject Type="Embed" ProgID="Equation.DSMT4" ShapeID="_x0000_i1183" DrawAspect="Content" ObjectID="_1632113046" r:id="rId325"/>
         </w:object>
       </w:r>
       <w:r>
@@ -8289,7 +8765,7 @@
           <v:shape id="_x0000_i1184" type="#_x0000_t75" style="width:7.5pt;height:13.5pt" o:ole="">
             <v:imagedata r:id="rId326" o:title=""/>
           </v:shape>
-          <o:OLEObject Type="Embed" ProgID="Equation.DSMT4" ShapeID="_x0000_i1184" DrawAspect="Content" ObjectID="_1631598816" r:id="rId327"/>
+          <o:OLEObject Type="Embed" ProgID="Equation.DSMT4" ShapeID="_x0000_i1184" DrawAspect="Content" ObjectID="_1632113047" r:id="rId327"/>
         </w:object>
       </w:r>
       <w:r>
@@ -8316,7 +8792,7 @@
           <v:shape id="_x0000_i1185" type="#_x0000_t75" style="width:7.5pt;height:13.5pt" o:ole="">
             <v:imagedata r:id="rId328" o:title=""/>
           </v:shape>
-          <o:OLEObject Type="Embed" ProgID="Equation.DSMT4" ShapeID="_x0000_i1185" DrawAspect="Content" ObjectID="_1631598817" r:id="rId329"/>
+          <o:OLEObject Type="Embed" ProgID="Equation.DSMT4" ShapeID="_x0000_i1185" DrawAspect="Content" ObjectID="_1632113048" r:id="rId329"/>
         </w:object>
       </w:r>
       <w:r>
@@ -8334,7 +8810,7 @@
           <v:shape id="_x0000_i1186" type="#_x0000_t75" style="width:22.5pt;height:18pt" o:ole="">
             <v:imagedata r:id="rId330" o:title=""/>
           </v:shape>
-          <o:OLEObject Type="Embed" ProgID="Equation.DSMT4" ShapeID="_x0000_i1186" DrawAspect="Content" ObjectID="_1631598818" r:id="rId331"/>
+          <o:OLEObject Type="Embed" ProgID="Equation.DSMT4" ShapeID="_x0000_i1186" DrawAspect="Content" ObjectID="_1632113049" r:id="rId331"/>
         </w:object>
       </w:r>
       <w:r>
@@ -8374,7 +8850,7 @@
           <v:shape id="_x0000_i1187" type="#_x0000_t75" style="width:8.25pt;height:9.75pt" o:ole="">
             <v:imagedata r:id="rId332" o:title=""/>
           </v:shape>
-          <o:OLEObject Type="Embed" ProgID="Equation.DSMT4" ShapeID="_x0000_i1187" DrawAspect="Content" ObjectID="_1631598819" r:id="rId333"/>
+          <o:OLEObject Type="Embed" ProgID="Equation.DSMT4" ShapeID="_x0000_i1187" DrawAspect="Content" ObjectID="_1632113050" r:id="rId333"/>
         </w:object>
       </w:r>
       <w:r>
@@ -8392,7 +8868,7 @@
           <v:shape id="_x0000_i1188" type="#_x0000_t75" style="width:9.75pt;height:13.5pt" o:ole="">
             <v:imagedata r:id="rId334" o:title=""/>
           </v:shape>
-          <o:OLEObject Type="Embed" ProgID="Equation.DSMT4" ShapeID="_x0000_i1188" DrawAspect="Content" ObjectID="_1631598820" r:id="rId335"/>
+          <o:OLEObject Type="Embed" ProgID="Equation.DSMT4" ShapeID="_x0000_i1188" DrawAspect="Content" ObjectID="_1632113051" r:id="rId335"/>
         </w:object>
       </w:r>
       <w:r>
@@ -8410,7 +8886,7 @@
           <v:shape id="_x0000_i1189" type="#_x0000_t75" style="width:19.5pt;height:18pt" o:ole="">
             <v:imagedata r:id="rId336" o:title=""/>
           </v:shape>
-          <o:OLEObject Type="Embed" ProgID="Equation.DSMT4" ShapeID="_x0000_i1189" DrawAspect="Content" ObjectID="_1631598821" r:id="rId337"/>
+          <o:OLEObject Type="Embed" ProgID="Equation.DSMT4" ShapeID="_x0000_i1189" DrawAspect="Content" ObjectID="_1632113052" r:id="rId337"/>
         </w:object>
       </w:r>
       <w:r>
@@ -8428,7 +8904,7 @@
           <v:shape id="_x0000_i1190" type="#_x0000_t75" style="width:12.75pt;height:18pt" o:ole="">
             <v:imagedata r:id="rId338" o:title=""/>
           </v:shape>
-          <o:OLEObject Type="Embed" ProgID="Equation.DSMT4" ShapeID="_x0000_i1190" DrawAspect="Content" ObjectID="_1631598822" r:id="rId339"/>
+          <o:OLEObject Type="Embed" ProgID="Equation.DSMT4" ShapeID="_x0000_i1190" DrawAspect="Content" ObjectID="_1632113053" r:id="rId339"/>
         </w:object>
       </w:r>
       <w:r>
@@ -8458,7 +8934,7 @@
           <v:shape id="_x0000_i1191" type="#_x0000_t75" style="width:81.75pt;height:36pt" o:ole="">
             <v:imagedata r:id="rId340" o:title=""/>
           </v:shape>
-          <o:OLEObject Type="Embed" ProgID="Equation.DSMT4" ShapeID="_x0000_i1191" DrawAspect="Content" ObjectID="_1631598823" r:id="rId341"/>
+          <o:OLEObject Type="Embed" ProgID="Equation.DSMT4" ShapeID="_x0000_i1191" DrawAspect="Content" ObjectID="_1632113054" r:id="rId341"/>
         </w:object>
       </w:r>
       <w:r>
@@ -8525,7 +9001,7 @@
           <v:shape id="_x0000_i1192" type="#_x0000_t75" style="width:37.5pt;height:13.5pt" o:ole="">
             <v:imagedata r:id="rId342" o:title=""/>
           </v:shape>
-          <o:OLEObject Type="Embed" ProgID="Equation.DSMT4" ShapeID="_x0000_i1192" DrawAspect="Content" ObjectID="_1631598824" r:id="rId343"/>
+          <o:OLEObject Type="Embed" ProgID="Equation.DSMT4" ShapeID="_x0000_i1192" DrawAspect="Content" ObjectID="_1632113055" r:id="rId343"/>
         </w:object>
       </w:r>
       <w:r>
@@ -8543,15 +9019,23 @@
           <v:shape id="_x0000_i1193" type="#_x0000_t75" style="width:9.75pt;height:10.5pt" o:ole="">
             <v:imagedata r:id="rId344" o:title=""/>
           </v:shape>
-          <o:OLEObject Type="Embed" ProgID="Equation.DSMT4" ShapeID="_x0000_i1193" DrawAspect="Content" ObjectID="_1631598825" r:id="rId345"/>
+          <o:OLEObject Type="Embed" ProgID="Equation.DSMT4" ShapeID="_x0000_i1193" DrawAspect="Content" ObjectID="_1632113056" r:id="rId345"/>
         </w:object>
       </w:r>
       <w:r>
         <w:rPr>
           <w:szCs w:val="24"/>
         </w:rPr>
-        <w:t>, the parameter of interest,</w:t>
-      </w:r>
+        <w:t xml:space="preserve">, the parameter of </w:t>
+      </w:r>
+      <w:proofErr w:type="gramStart"/>
+      <w:r>
+        <w:rPr>
+          <w:szCs w:val="24"/>
+        </w:rPr>
+        <w:t>interest,</w:t>
+      </w:r>
+      <w:proofErr w:type="gramEnd"/>
     </w:p>
     <w:p>
       <w:pPr>
@@ -8570,7 +9054,7 @@
           <v:shape id="_x0000_i1194" type="#_x0000_t75" style="width:39pt;height:18pt" o:ole="">
             <v:imagedata r:id="rId346" o:title=""/>
           </v:shape>
-          <o:OLEObject Type="Embed" ProgID="Equation.DSMT4" ShapeID="_x0000_i1194" DrawAspect="Content" ObjectID="_1631598826" r:id="rId347"/>
+          <o:OLEObject Type="Embed" ProgID="Equation.DSMT4" ShapeID="_x0000_i1194" DrawAspect="Content" ObjectID="_1632113057" r:id="rId347"/>
         </w:object>
       </w:r>
       <w:r>
@@ -8588,15 +9072,23 @@
           <v:shape id="_x0000_i1195" type="#_x0000_t75" style="width:7.5pt;height:13.5pt" o:ole="">
             <v:imagedata r:id="rId348" o:title=""/>
           </v:shape>
-          <o:OLEObject Type="Embed" ProgID="Equation.DSMT4" ShapeID="_x0000_i1195" DrawAspect="Content" ObjectID="_1631598827" r:id="rId349"/>
+          <o:OLEObject Type="Embed" ProgID="Equation.DSMT4" ShapeID="_x0000_i1195" DrawAspect="Content" ObjectID="_1632113058" r:id="rId349"/>
         </w:object>
       </w:r>
       <w:r>
         <w:rPr>
           <w:szCs w:val="24"/>
         </w:rPr>
-        <w:t xml:space="preserve"> fertility entry,</w:t>
-      </w:r>
+        <w:t xml:space="preserve"> fertility </w:t>
+      </w:r>
+      <w:proofErr w:type="gramStart"/>
+      <w:r>
+        <w:rPr>
+          <w:szCs w:val="24"/>
+        </w:rPr>
+        <w:t>entry,</w:t>
+      </w:r>
+      <w:proofErr w:type="gramEnd"/>
     </w:p>
     <w:p>
       <w:pPr>
@@ -8615,7 +9107,7 @@
           <v:shape id="_x0000_i1196" type="#_x0000_t75" style="width:39pt;height:18pt" o:ole="">
             <v:imagedata r:id="rId350" o:title=""/>
           </v:shape>
-          <o:OLEObject Type="Embed" ProgID="Equation.DSMT4" ShapeID="_x0000_i1196" DrawAspect="Content" ObjectID="_1631598828" r:id="rId351"/>
+          <o:OLEObject Type="Embed" ProgID="Equation.DSMT4" ShapeID="_x0000_i1196" DrawAspect="Content" ObjectID="_1632113059" r:id="rId351"/>
         </w:object>
       </w:r>
       <w:r>
@@ -8633,7 +9125,7 @@
           <v:shape id="_x0000_i1197" type="#_x0000_t75" style="width:7.5pt;height:13.5pt" o:ole="">
             <v:imagedata r:id="rId352" o:title=""/>
           </v:shape>
-          <o:OLEObject Type="Embed" ProgID="Equation.DSMT4" ShapeID="_x0000_i1197" DrawAspect="Content" ObjectID="_1631598829" r:id="rId353"/>
+          <o:OLEObject Type="Embed" ProgID="Equation.DSMT4" ShapeID="_x0000_i1197" DrawAspect="Content" ObjectID="_1632113060" r:id="rId353"/>
         </w:object>
       </w:r>
       <w:r>
@@ -8651,7 +9143,7 @@
           <v:shape id="_x0000_i1198" type="#_x0000_t75" style="width:9.75pt;height:10.5pt" o:ole="">
             <v:imagedata r:id="rId354" o:title=""/>
           </v:shape>
-          <o:OLEObject Type="Embed" ProgID="Equation.DSMT4" ShapeID="_x0000_i1198" DrawAspect="Content" ObjectID="_1631598830" r:id="rId355"/>
+          <o:OLEObject Type="Embed" ProgID="Equation.DSMT4" ShapeID="_x0000_i1198" DrawAspect="Content" ObjectID="_1632113061" r:id="rId355"/>
         </w:object>
       </w:r>
       <w:r>
@@ -8675,7 +9167,7 @@
           <v:shape id="_x0000_i1199" type="#_x0000_t75" style="width:9.75pt;height:10.5pt" o:ole="">
             <v:imagedata r:id="rId356" o:title=""/>
           </v:shape>
-          <o:OLEObject Type="Embed" ProgID="Equation.DSMT4" ShapeID="_x0000_i1199" DrawAspect="Content" ObjectID="_1631598831" r:id="rId357"/>
+          <o:OLEObject Type="Embed" ProgID="Equation.DSMT4" ShapeID="_x0000_i1199" DrawAspect="Content" ObjectID="_1632113062" r:id="rId357"/>
         </w:object>
       </w:r>
       <w:r>
@@ -8693,7 +9185,7 @@
           <v:shape id="_x0000_i1200" type="#_x0000_t75" style="width:8.25pt;height:9.75pt" o:ole="">
             <v:imagedata r:id="rId358" o:title=""/>
           </v:shape>
-          <o:OLEObject Type="Embed" ProgID="Equation.DSMT4" ShapeID="_x0000_i1200" DrawAspect="Content" ObjectID="_1631598832" r:id="rId359"/>
+          <o:OLEObject Type="Embed" ProgID="Equation.DSMT4" ShapeID="_x0000_i1200" DrawAspect="Content" ObjectID="_1632113063" r:id="rId359"/>
         </w:object>
       </w:r>
       <w:r>
@@ -8711,7 +9203,7 @@
           <v:shape id="_x0000_i1201" type="#_x0000_t75" style="width:9.75pt;height:13.5pt" o:ole="">
             <v:imagedata r:id="rId360" o:title=""/>
           </v:shape>
-          <o:OLEObject Type="Embed" ProgID="Equation.DSMT4" ShapeID="_x0000_i1201" DrawAspect="Content" ObjectID="_1631598833" r:id="rId361"/>
+          <o:OLEObject Type="Embed" ProgID="Equation.DSMT4" ShapeID="_x0000_i1201" DrawAspect="Content" ObjectID="_1632113064" r:id="rId361"/>
         </w:object>
       </w:r>
       <w:r>
@@ -8729,7 +9221,7 @@
           <v:shape id="_x0000_i1202" type="#_x0000_t75" style="width:19.5pt;height:18pt" o:ole="">
             <v:imagedata r:id="rId362" o:title=""/>
           </v:shape>
-          <o:OLEObject Type="Embed" ProgID="Equation.DSMT4" ShapeID="_x0000_i1202" DrawAspect="Content" ObjectID="_1631598834" r:id="rId363"/>
+          <o:OLEObject Type="Embed" ProgID="Equation.DSMT4" ShapeID="_x0000_i1202" DrawAspect="Content" ObjectID="_1632113065" r:id="rId363"/>
         </w:object>
       </w:r>
       <w:r>
@@ -8747,7 +9239,7 @@
           <v:shape id="_x0000_i1203" type="#_x0000_t75" style="width:12.75pt;height:18pt" o:ole="">
             <v:imagedata r:id="rId364" o:title=""/>
           </v:shape>
-          <o:OLEObject Type="Embed" ProgID="Equation.DSMT4" ShapeID="_x0000_i1203" DrawAspect="Content" ObjectID="_1631598835" r:id="rId365"/>
+          <o:OLEObject Type="Embed" ProgID="Equation.DSMT4" ShapeID="_x0000_i1203" DrawAspect="Content" ObjectID="_1632113066" r:id="rId365"/>
         </w:object>
       </w:r>
       <w:r>
@@ -8784,7 +9276,7 @@
           <v:shape id="_x0000_i1204" type="#_x0000_t75" style="width:10.5pt;height:13.5pt" o:ole="">
             <v:imagedata r:id="rId366" o:title=""/>
           </v:shape>
-          <o:OLEObject Type="Embed" ProgID="Equation.DSMT4" ShapeID="_x0000_i1204" DrawAspect="Content" ObjectID="_1631598836" r:id="rId367"/>
+          <o:OLEObject Type="Embed" ProgID="Equation.DSMT4" ShapeID="_x0000_i1204" DrawAspect="Content" ObjectID="_1632113067" r:id="rId367"/>
         </w:object>
       </w:r>
       <w:r>
@@ -8821,7 +9313,7 @@
           <v:shape id="_x0000_i1205" type="#_x0000_t75" style="width:10.5pt;height:13.5pt" o:ole="">
             <v:imagedata r:id="rId368" o:title=""/>
           </v:shape>
-          <o:OLEObject Type="Embed" ProgID="Equation.DSMT4" ShapeID="_x0000_i1205" DrawAspect="Content" ObjectID="_1631598837" r:id="rId369"/>
+          <o:OLEObject Type="Embed" ProgID="Equation.DSMT4" ShapeID="_x0000_i1205" DrawAspect="Content" ObjectID="_1632113068" r:id="rId369"/>
         </w:object>
       </w:r>
       <w:r>
@@ -8854,7 +9346,7 @@
           <v:shape id="_x0000_i1206" type="#_x0000_t75" style="width:66pt;height:30.75pt" o:ole="">
             <v:imagedata r:id="rId370" o:title=""/>
           </v:shape>
-          <o:OLEObject Type="Embed" ProgID="Equation.DSMT4" ShapeID="_x0000_i1206" DrawAspect="Content" ObjectID="_1631598838" r:id="rId371"/>
+          <o:OLEObject Type="Embed" ProgID="Equation.DSMT4" ShapeID="_x0000_i1206" DrawAspect="Content" ObjectID="_1632113069" r:id="rId371"/>
         </w:object>
       </w:r>
       <w:r>
@@ -8918,7 +9410,7 @@
           <v:shape id="_x0000_i1207" type="#_x0000_t75" style="width:27pt;height:16.5pt" o:ole="">
             <v:imagedata r:id="rId372" o:title=""/>
           </v:shape>
-          <o:OLEObject Type="Embed" ProgID="Equation.DSMT4" ShapeID="_x0000_i1207" DrawAspect="Content" ObjectID="_1631598839" r:id="rId373"/>
+          <o:OLEObject Type="Embed" ProgID="Equation.DSMT4" ShapeID="_x0000_i1207" DrawAspect="Content" ObjectID="_1632113070" r:id="rId373"/>
         </w:object>
       </w:r>
       <w:r>
@@ -8936,15 +9428,23 @@
           <v:shape id="_x0000_i1208" type="#_x0000_t75" style="width:9.75pt;height:10.5pt" o:ole="">
             <v:imagedata r:id="rId374" o:title=""/>
           </v:shape>
-          <o:OLEObject Type="Embed" ProgID="Equation.DSMT4" ShapeID="_x0000_i1208" DrawAspect="Content" ObjectID="_1631598840" r:id="rId375"/>
+          <o:OLEObject Type="Embed" ProgID="Equation.DSMT4" ShapeID="_x0000_i1208" DrawAspect="Content" ObjectID="_1632113071" r:id="rId375"/>
         </w:object>
       </w:r>
       <w:r>
         <w:rPr>
           <w:szCs w:val="24"/>
         </w:rPr>
-        <w:t>, the parameter of interest,</w:t>
-      </w:r>
+        <w:t xml:space="preserve">, the parameter of </w:t>
+      </w:r>
+      <w:proofErr w:type="gramStart"/>
+      <w:r>
+        <w:rPr>
+          <w:szCs w:val="24"/>
+        </w:rPr>
+        <w:t>interest,</w:t>
+      </w:r>
+      <w:proofErr w:type="gramEnd"/>
     </w:p>
     <w:p>
       <w:pPr>
@@ -8963,7 +9463,7 @@
           <v:shape id="_x0000_i1209" type="#_x0000_t75" style="width:37.5pt;height:13.5pt" o:ole="">
             <v:imagedata r:id="rId376" o:title=""/>
           </v:shape>
-          <o:OLEObject Type="Embed" ProgID="Equation.DSMT4" ShapeID="_x0000_i1209" DrawAspect="Content" ObjectID="_1631598841" r:id="rId377"/>
+          <o:OLEObject Type="Embed" ProgID="Equation.DSMT4" ShapeID="_x0000_i1209" DrawAspect="Content" ObjectID="_1632113072" r:id="rId377"/>
         </w:object>
       </w:r>
       <w:r>
@@ -8981,7 +9481,7 @@
           <v:shape id="_x0000_i1210" type="#_x0000_t75" style="width:9.75pt;height:10.5pt" o:ole="">
             <v:imagedata r:id="rId378" o:title=""/>
           </v:shape>
-          <o:OLEObject Type="Embed" ProgID="Equation.DSMT4" ShapeID="_x0000_i1210" DrawAspect="Content" ObjectID="_1631598842" r:id="rId379"/>
+          <o:OLEObject Type="Embed" ProgID="Equation.DSMT4" ShapeID="_x0000_i1210" DrawAspect="Content" ObjectID="_1632113073" r:id="rId379"/>
         </w:object>
       </w:r>
       <w:r>
@@ -9008,15 +9508,23 @@
           <v:shape id="_x0000_i1211" type="#_x0000_t75" style="width:9.75pt;height:10.5pt" o:ole="">
             <v:imagedata r:id="rId380" o:title=""/>
           </v:shape>
-          <o:OLEObject Type="Embed" ProgID="Equation.DSMT4" ShapeID="_x0000_i1211" DrawAspect="Content" ObjectID="_1631598843" r:id="rId381"/>
+          <o:OLEObject Type="Embed" ProgID="Equation.DSMT4" ShapeID="_x0000_i1211" DrawAspect="Content" ObjectID="_1632113074" r:id="rId381"/>
         </w:object>
       </w:r>
       <w:r>
         <w:rPr>
           <w:szCs w:val="24"/>
         </w:rPr>
-        <w:t xml:space="preserve"> is the baseline value for the parameter of interest, and</w:t>
-      </w:r>
+        <w:t xml:space="preserve"> is the baseline value for the parameter of interest, </w:t>
+      </w:r>
+      <w:proofErr w:type="gramStart"/>
+      <w:r>
+        <w:rPr>
+          <w:szCs w:val="24"/>
+        </w:rPr>
+        <w:t>and</w:t>
+      </w:r>
+      <w:proofErr w:type="gramEnd"/>
     </w:p>
     <w:p>
       <w:pPr>
@@ -9035,7 +9543,7 @@
           <v:shape id="_x0000_i1212" type="#_x0000_t75" style="width:10.5pt;height:13.5pt" o:ole="">
             <v:imagedata r:id="rId382" o:title=""/>
           </v:shape>
-          <o:OLEObject Type="Embed" ProgID="Equation.DSMT4" ShapeID="_x0000_i1212" DrawAspect="Content" ObjectID="_1631598844" r:id="rId383"/>
+          <o:OLEObject Type="Embed" ProgID="Equation.DSMT4" ShapeID="_x0000_i1212" DrawAspect="Content" ObjectID="_1632113075" r:id="rId383"/>
         </w:object>
       </w:r>
       <w:r>
@@ -9089,7 +9597,7 @@
           <v:shape id="_x0000_i1213" type="#_x0000_t75" style="width:19.5pt;height:18pt" o:ole="">
             <v:imagedata r:id="rId384" o:title=""/>
           </v:shape>
-          <o:OLEObject Type="Embed" ProgID="Equation.DSMT4" ShapeID="_x0000_i1213" DrawAspect="Content" ObjectID="_1631598845" r:id="rId385"/>
+          <o:OLEObject Type="Embed" ProgID="Equation.DSMT4" ShapeID="_x0000_i1213" DrawAspect="Content" ObjectID="_1632113076" r:id="rId385"/>
         </w:object>
       </w:r>
       <w:r>
@@ -9107,7 +9615,7 @@
           <v:shape id="_x0000_i1214" type="#_x0000_t75" style="width:9.75pt;height:13.5pt" o:ole="">
             <v:imagedata r:id="rId386" o:title=""/>
           </v:shape>
-          <o:OLEObject Type="Embed" ProgID="Equation.DSMT4" ShapeID="_x0000_i1214" DrawAspect="Content" ObjectID="_1631598846" r:id="rId387"/>
+          <o:OLEObject Type="Embed" ProgID="Equation.DSMT4" ShapeID="_x0000_i1214" DrawAspect="Content" ObjectID="_1632113077" r:id="rId387"/>
         </w:object>
       </w:r>
       <w:r>
@@ -9125,7 +9633,7 @@
           <v:shape id="_x0000_i1215" type="#_x0000_t75" style="width:12.75pt;height:18pt" o:ole="">
             <v:imagedata r:id="rId388" o:title=""/>
           </v:shape>
-          <o:OLEObject Type="Embed" ProgID="Equation.DSMT4" ShapeID="_x0000_i1215" DrawAspect="Content" ObjectID="_1631598847" r:id="rId389"/>
+          <o:OLEObject Type="Embed" ProgID="Equation.DSMT4" ShapeID="_x0000_i1215" DrawAspect="Content" ObjectID="_1632113078" r:id="rId389"/>
         </w:object>
       </w:r>
       <w:r>
@@ -9219,7 +9727,7 @@
           <v:shape id="_x0000_i1216" type="#_x0000_t75" style="width:19.5pt;height:18pt" o:ole="">
             <v:imagedata r:id="rId390" o:title=""/>
           </v:shape>
-          <o:OLEObject Type="Embed" ProgID="Equation.DSMT4" ShapeID="_x0000_i1216" DrawAspect="Content" ObjectID="_1631598848" r:id="rId391"/>
+          <o:OLEObject Type="Embed" ProgID="Equation.DSMT4" ShapeID="_x0000_i1216" DrawAspect="Content" ObjectID="_1632113079" r:id="rId391"/>
         </w:object>
       </w:r>
       <w:r>
@@ -9237,7 +9745,7 @@
           <v:shape id="_x0000_i1217" type="#_x0000_t75" style="width:9.75pt;height:13.5pt" o:ole="">
             <v:imagedata r:id="rId392" o:title=""/>
           </v:shape>
-          <o:OLEObject Type="Embed" ProgID="Equation.DSMT4" ShapeID="_x0000_i1217" DrawAspect="Content" ObjectID="_1631598849" r:id="rId393"/>
+          <o:OLEObject Type="Embed" ProgID="Equation.DSMT4" ShapeID="_x0000_i1217" DrawAspect="Content" ObjectID="_1632113080" r:id="rId393"/>
         </w:object>
       </w:r>
       <w:r>
@@ -9255,7 +9763,7 @@
           <v:shape id="_x0000_i1218" type="#_x0000_t75" style="width:12.75pt;height:18pt" o:ole="">
             <v:imagedata r:id="rId394" o:title=""/>
           </v:shape>
-          <o:OLEObject Type="Embed" ProgID="Equation.DSMT4" ShapeID="_x0000_i1218" DrawAspect="Content" ObjectID="_1631598850" r:id="rId395"/>
+          <o:OLEObject Type="Embed" ProgID="Equation.DSMT4" ShapeID="_x0000_i1218" DrawAspect="Content" ObjectID="_1632113081" r:id="rId395"/>
         </w:object>
       </w:r>
       <w:r>
@@ -9303,7 +9811,7 @@
           <v:shape id="_x0000_i1219" type="#_x0000_t75" style="width:19.5pt;height:18pt" o:ole="">
             <v:imagedata r:id="rId396" o:title=""/>
           </v:shape>
-          <o:OLEObject Type="Embed" ProgID="Equation.DSMT4" ShapeID="_x0000_i1219" DrawAspect="Content" ObjectID="_1631598851" r:id="rId397"/>
+          <o:OLEObject Type="Embed" ProgID="Equation.DSMT4" ShapeID="_x0000_i1219" DrawAspect="Content" ObjectID="_1632113082" r:id="rId397"/>
         </w:object>
       </w:r>
       <w:r>
@@ -9321,7 +9829,7 @@
           <v:shape id="_x0000_i1220" type="#_x0000_t75" style="width:9.75pt;height:13.5pt" o:ole="">
             <v:imagedata r:id="rId398" o:title=""/>
           </v:shape>
-          <o:OLEObject Type="Embed" ProgID="Equation.DSMT4" ShapeID="_x0000_i1220" DrawAspect="Content" ObjectID="_1631598852" r:id="rId399"/>
+          <o:OLEObject Type="Embed" ProgID="Equation.DSMT4" ShapeID="_x0000_i1220" DrawAspect="Content" ObjectID="_1632113083" r:id="rId399"/>
         </w:object>
       </w:r>
       <w:r>
@@ -9339,7 +9847,7 @@
           <v:shape id="_x0000_i1221" type="#_x0000_t75" style="width:12.75pt;height:18pt" o:ole="">
             <v:imagedata r:id="rId400" o:title=""/>
           </v:shape>
-          <o:OLEObject Type="Embed" ProgID="Equation.DSMT4" ShapeID="_x0000_i1221" DrawAspect="Content" ObjectID="_1631598853" r:id="rId401"/>
+          <o:OLEObject Type="Embed" ProgID="Equation.DSMT4" ShapeID="_x0000_i1221" DrawAspect="Content" ObjectID="_1632113084" r:id="rId401"/>
         </w:object>
       </w:r>
       <w:r>
@@ -9357,7 +9865,7 @@
           <v:shape id="_x0000_i1222" type="#_x0000_t75" style="width:52.5pt;height:18pt" o:ole="">
             <v:imagedata r:id="rId402" o:title=""/>
           </v:shape>
-          <o:OLEObject Type="Embed" ProgID="Equation.DSMT4" ShapeID="_x0000_i1222" DrawAspect="Content" ObjectID="_1631598854" r:id="rId403"/>
+          <o:OLEObject Type="Embed" ProgID="Equation.DSMT4" ShapeID="_x0000_i1222" DrawAspect="Content" ObjectID="_1632113085" r:id="rId403"/>
         </w:object>
       </w:r>
       <w:r>
@@ -9375,14 +9883,28 @@
           <v:shape id="_x0000_i1223" type="#_x0000_t75" style="width:9.75pt;height:10.5pt" o:ole="">
             <v:imagedata r:id="rId404" o:title=""/>
           </v:shape>
-          <o:OLEObject Type="Embed" ProgID="Equation.DSMT4" ShapeID="_x0000_i1223" DrawAspect="Content" ObjectID="_1631598855" r:id="rId405"/>
+          <o:OLEObject Type="Embed" ProgID="Equation.DSMT4" ShapeID="_x0000_i1223" DrawAspect="Content" ObjectID="_1632113086" r:id="rId405"/>
         </w:object>
       </w:r>
       <w:r>
         <w:rPr>
           <w:szCs w:val="24"/>
         </w:rPr>
-        <w:t xml:space="preserve"> is described by its associated Euler-Lotka equation.  Substituting the baseline values for </w:t>
+        <w:t xml:space="preserve"> is described by its associated Euler-</w:t>
+      </w:r>
+      <w:proofErr w:type="spellStart"/>
+      <w:r>
+        <w:rPr>
+          <w:szCs w:val="24"/>
+        </w:rPr>
+        <w:t>Lotka</w:t>
+      </w:r>
+      <w:proofErr w:type="spellEnd"/>
+      <w:r>
+        <w:rPr>
+          <w:szCs w:val="24"/>
+        </w:rPr>
+        <w:t xml:space="preserve"> equation.  Substituting the baseline values for </w:t>
       </w:r>
       <w:r>
         <w:rPr>
@@ -9393,7 +9915,7 @@
           <v:shape id="_x0000_i1224" type="#_x0000_t75" style="width:8.25pt;height:9.75pt" o:ole="">
             <v:imagedata r:id="rId406" o:title=""/>
           </v:shape>
-          <o:OLEObject Type="Embed" ProgID="Equation.DSMT4" ShapeID="_x0000_i1224" DrawAspect="Content" ObjectID="_1631598856" r:id="rId407"/>
+          <o:OLEObject Type="Embed" ProgID="Equation.DSMT4" ShapeID="_x0000_i1224" DrawAspect="Content" ObjectID="_1632113087" r:id="rId407"/>
         </w:object>
       </w:r>
       <w:r>
@@ -9411,7 +9933,7 @@
           <v:shape id="_x0000_i1225" type="#_x0000_t75" style="width:10.5pt;height:18pt" o:ole="">
             <v:imagedata r:id="rId408" o:title=""/>
           </v:shape>
-          <o:OLEObject Type="Embed" ProgID="Equation.DSMT4" ShapeID="_x0000_i1225" DrawAspect="Content" ObjectID="_1631598857" r:id="rId409"/>
+          <o:OLEObject Type="Embed" ProgID="Equation.DSMT4" ShapeID="_x0000_i1225" DrawAspect="Content" ObjectID="_1632113088" r:id="rId409"/>
         </w:object>
       </w:r>
       <w:r>
@@ -9429,7 +9951,7 @@
           <v:shape id="_x0000_i1226" type="#_x0000_t75" style="width:13.5pt;height:18pt" o:ole="">
             <v:imagedata r:id="rId410" o:title=""/>
           </v:shape>
-          <o:OLEObject Type="Embed" ProgID="Equation.DSMT4" ShapeID="_x0000_i1226" DrawAspect="Content" ObjectID="_1631598858" r:id="rId411"/>
+          <o:OLEObject Type="Embed" ProgID="Equation.DSMT4" ShapeID="_x0000_i1226" DrawAspect="Content" ObjectID="_1632113089" r:id="rId411"/>
         </w:object>
       </w:r>
       <w:r>
@@ -9447,14 +9969,28 @@
           <v:shape id="_x0000_i1227" type="#_x0000_t75" style="width:13.5pt;height:18pt" o:ole="">
             <v:imagedata r:id="rId412" o:title=""/>
           </v:shape>
-          <o:OLEObject Type="Embed" ProgID="Equation.DSMT4" ShapeID="_x0000_i1227" DrawAspect="Content" ObjectID="_1631598859" r:id="rId413"/>
+          <o:OLEObject Type="Embed" ProgID="Equation.DSMT4" ShapeID="_x0000_i1227" DrawAspect="Content" ObjectID="_1632113090" r:id="rId413"/>
         </w:object>
       </w:r>
       <w:r>
         <w:rPr>
           <w:szCs w:val="24"/>
         </w:rPr>
-        <w:t xml:space="preserve"> into the Euler-Lotka equation for the Leslie matrix, we obtain</w:t>
+        <w:t xml:space="preserve"> into the Euler-</w:t>
+      </w:r>
+      <w:proofErr w:type="spellStart"/>
+      <w:r>
+        <w:rPr>
+          <w:szCs w:val="24"/>
+        </w:rPr>
+        <w:t>Lotka</w:t>
+      </w:r>
+      <w:proofErr w:type="spellEnd"/>
+      <w:r>
+        <w:rPr>
+          <w:szCs w:val="24"/>
+        </w:rPr>
+        <w:t xml:space="preserve"> equation for the Leslie matrix, we obtain</w:t>
       </w:r>
       <w:r>
         <w:rPr>
@@ -9477,14 +10013,28 @@
           <v:shape id="_x0000_i1228" type="#_x0000_t75" style="width:9.75pt;height:10.5pt" o:ole="">
             <v:imagedata r:id="rId414" o:title=""/>
           </v:shape>
-          <o:OLEObject Type="Embed" ProgID="Equation.DSMT4" ShapeID="_x0000_i1228" DrawAspect="Content" ObjectID="_1631598860" r:id="rId415"/>
+          <o:OLEObject Type="Embed" ProgID="Equation.DSMT4" ShapeID="_x0000_i1228" DrawAspect="Content" ObjectID="_1632113091" r:id="rId415"/>
         </w:object>
       </w:r>
       <w:r>
         <w:rPr>
           <w:szCs w:val="24"/>
         </w:rPr>
-        <w:t xml:space="preserve"> and </w:t>
+        <w:t xml:space="preserve"> </w:t>
+      </w:r>
+      <w:proofErr w:type="spellStart"/>
+      <w:r>
+        <w:rPr>
+          <w:szCs w:val="24"/>
+        </w:rPr>
+        <w:t>and</w:t>
+      </w:r>
+      <w:proofErr w:type="spellEnd"/>
+      <w:r>
+        <w:rPr>
+          <w:szCs w:val="24"/>
+        </w:rPr>
+        <w:t xml:space="preserve"> </w:t>
       </w:r>
       <w:r>
         <w:rPr>
@@ -9495,7 +10045,7 @@
           <v:shape id="_x0000_i1229" type="#_x0000_t75" style="width:10.5pt;height:13.5pt" o:ole="">
             <v:imagedata r:id="rId416" o:title=""/>
           </v:shape>
-          <o:OLEObject Type="Embed" ProgID="Equation.DSMT4" ShapeID="_x0000_i1229" DrawAspect="Content" ObjectID="_1631598861" r:id="rId417"/>
+          <o:OLEObject Type="Embed" ProgID="Equation.DSMT4" ShapeID="_x0000_i1229" DrawAspect="Content" ObjectID="_1632113092" r:id="rId417"/>
         </w:object>
       </w:r>
       <w:r>
@@ -9532,7 +10082,7 @@
           <v:shape id="_x0000_i1230" type="#_x0000_t75" style="width:30pt;height:17.25pt" o:ole="">
             <v:imagedata r:id="rId418" o:title=""/>
           </v:shape>
-          <o:OLEObject Type="Embed" ProgID="Equation.DSMT4" ShapeID="_x0000_i1230" DrawAspect="Content" ObjectID="_1631598862" r:id="rId419"/>
+          <o:OLEObject Type="Embed" ProgID="Equation.DSMT4" ShapeID="_x0000_i1230" DrawAspect="Content" ObjectID="_1632113093" r:id="rId419"/>
         </w:object>
       </w:r>
       <w:r>
@@ -9550,7 +10100,7 @@
           <v:shape id="_x0000_i1231" type="#_x0000_t75" style="width:10.5pt;height:13.5pt" o:ole="">
             <v:imagedata r:id="rId420" o:title=""/>
           </v:shape>
-          <o:OLEObject Type="Embed" ProgID="Equation.DSMT4" ShapeID="_x0000_i1231" DrawAspect="Content" ObjectID="_1631598863" r:id="rId421"/>
+          <o:OLEObject Type="Embed" ProgID="Equation.DSMT4" ShapeID="_x0000_i1231" DrawAspect="Content" ObjectID="_1632113094" r:id="rId421"/>
         </w:object>
       </w:r>
       <w:r>
@@ -9568,7 +10118,7 @@
           <v:shape id="_x0000_i1232" type="#_x0000_t75" style="width:10.5pt;height:17.25pt" o:ole="">
             <v:imagedata r:id="rId422" o:title=""/>
           </v:shape>
-          <o:OLEObject Type="Embed" ProgID="Equation.DSMT4" ShapeID="_x0000_i1232" DrawAspect="Content" ObjectID="_1631598864" r:id="rId423"/>
+          <o:OLEObject Type="Embed" ProgID="Equation.DSMT4" ShapeID="_x0000_i1232" DrawAspect="Content" ObjectID="_1632113095" r:id="rId423"/>
         </w:object>
       </w:r>
       <w:r>
@@ -9586,7 +10136,7 @@
           <v:shape id="_x0000_i1233" type="#_x0000_t75" style="width:27pt;height:13.5pt" o:ole="">
             <v:imagedata r:id="rId424" o:title=""/>
           </v:shape>
-          <o:OLEObject Type="Embed" ProgID="Equation.DSMT4" ShapeID="_x0000_i1233" DrawAspect="Content" ObjectID="_1631598865" r:id="rId425"/>
+          <o:OLEObject Type="Embed" ProgID="Equation.DSMT4" ShapeID="_x0000_i1233" DrawAspect="Content" ObjectID="_1632113096" r:id="rId425"/>
         </w:object>
       </w:r>
       <w:r>
@@ -9604,7 +10154,7 @@
           <v:shape id="_x0000_i1234" type="#_x0000_t75" style="width:10.5pt;height:13.5pt" o:ole="">
             <v:imagedata r:id="rId426" o:title=""/>
           </v:shape>
-          <o:OLEObject Type="Embed" ProgID="Equation.DSMT4" ShapeID="_x0000_i1234" DrawAspect="Content" ObjectID="_1631598866" r:id="rId427"/>
+          <o:OLEObject Type="Embed" ProgID="Equation.DSMT4" ShapeID="_x0000_i1234" DrawAspect="Content" ObjectID="_1632113097" r:id="rId427"/>
         </w:object>
       </w:r>
       <w:r>
@@ -9634,7 +10184,7 @@
           <v:shape id="_x0000_i1235" type="#_x0000_t75" style="width:2in;height:18pt" o:ole="">
             <v:imagedata r:id="rId428" o:title=""/>
           </v:shape>
-          <o:OLEObject Type="Embed" ProgID="Equation.DSMT4" ShapeID="_x0000_i1235" DrawAspect="Content" ObjectID="_1631598867" r:id="rId429"/>
+          <o:OLEObject Type="Embed" ProgID="Equation.DSMT4" ShapeID="_x0000_i1235" DrawAspect="Content" ObjectID="_1632113098" r:id="rId429"/>
         </w:object>
       </w:r>
       <w:r>
@@ -9652,7 +10202,7 @@
           <v:shape id="_x0000_i1236" type="#_x0000_t75" style="width:38.25pt;height:16.5pt" o:ole="">
             <v:imagedata r:id="rId430" o:title=""/>
           </v:shape>
-          <o:OLEObject Type="Embed" ProgID="Equation.DSMT4" ShapeID="_x0000_i1236" DrawAspect="Content" ObjectID="_1631598868" r:id="rId431"/>
+          <o:OLEObject Type="Embed" ProgID="Equation.DSMT4" ShapeID="_x0000_i1236" DrawAspect="Content" ObjectID="_1632113099" r:id="rId431"/>
         </w:object>
       </w:r>
       <w:r>
@@ -9670,7 +10220,7 @@
           <v:shape id="_x0000_i1237" type="#_x0000_t75" style="width:27pt;height:13.5pt" o:ole="">
             <v:imagedata r:id="rId432" o:title=""/>
           </v:shape>
-          <o:OLEObject Type="Embed" ProgID="Equation.DSMT4" ShapeID="_x0000_i1237" DrawAspect="Content" ObjectID="_1631598869" r:id="rId433"/>
+          <o:OLEObject Type="Embed" ProgID="Equation.DSMT4" ShapeID="_x0000_i1237" DrawAspect="Content" ObjectID="_1632113100" r:id="rId433"/>
         </w:object>
       </w:r>
       <w:r>
@@ -9688,7 +10238,7 @@
           <v:shape id="_x0000_i1238" type="#_x0000_t75" style="width:124.5pt;height:18pt" o:ole="">
             <v:imagedata r:id="rId434" o:title=""/>
           </v:shape>
-          <o:OLEObject Type="Embed" ProgID="Equation.DSMT4" ShapeID="_x0000_i1238" DrawAspect="Content" ObjectID="_1631598870" r:id="rId435"/>
+          <o:OLEObject Type="Embed" ProgID="Equation.DSMT4" ShapeID="_x0000_i1238" DrawAspect="Content" ObjectID="_1632113101" r:id="rId435"/>
         </w:object>
       </w:r>
       <w:r>
@@ -9706,7 +10256,7 @@
           <v:shape id="_x0000_i1239" type="#_x0000_t75" style="width:19.5pt;height:18pt" o:ole="">
             <v:imagedata r:id="rId436" o:title=""/>
           </v:shape>
-          <o:OLEObject Type="Embed" ProgID="Equation.DSMT4" ShapeID="_x0000_i1239" DrawAspect="Content" ObjectID="_1631598871" r:id="rId437"/>
+          <o:OLEObject Type="Embed" ProgID="Equation.DSMT4" ShapeID="_x0000_i1239" DrawAspect="Content" ObjectID="_1632113102" r:id="rId437"/>
         </w:object>
       </w:r>
       <w:r>
@@ -9724,7 +10274,7 @@
           <v:shape id="_x0000_i1240" type="#_x0000_t75" style="width:19.5pt;height:18pt" o:ole="">
             <v:imagedata r:id="rId438" o:title=""/>
           </v:shape>
-          <o:OLEObject Type="Embed" ProgID="Equation.DSMT4" ShapeID="_x0000_i1240" DrawAspect="Content" ObjectID="_1631598872" r:id="rId439"/>
+          <o:OLEObject Type="Embed" ProgID="Equation.DSMT4" ShapeID="_x0000_i1240" DrawAspect="Content" ObjectID="_1632113103" r:id="rId439"/>
         </w:object>
       </w:r>
       <w:r>
@@ -9742,7 +10292,7 @@
           <v:shape id="_x0000_i1241" type="#_x0000_t75" style="width:9.75pt;height:13.5pt" o:ole="">
             <v:imagedata r:id="rId440" o:title=""/>
           </v:shape>
-          <o:OLEObject Type="Embed" ProgID="Equation.DSMT4" ShapeID="_x0000_i1241" DrawAspect="Content" ObjectID="_1631598873" r:id="rId441"/>
+          <o:OLEObject Type="Embed" ProgID="Equation.DSMT4" ShapeID="_x0000_i1241" DrawAspect="Content" ObjectID="_1632113104" r:id="rId441"/>
         </w:object>
       </w:r>
       <w:r>
@@ -9760,7 +10310,7 @@
           <v:shape id="_x0000_i1242" type="#_x0000_t75" style="width:12.75pt;height:18pt" o:ole="">
             <v:imagedata r:id="rId442" o:title=""/>
           </v:shape>
-          <o:OLEObject Type="Embed" ProgID="Equation.DSMT4" ShapeID="_x0000_i1242" DrawAspect="Content" ObjectID="_1631598874" r:id="rId443"/>
+          <o:OLEObject Type="Embed" ProgID="Equation.DSMT4" ShapeID="_x0000_i1242" DrawAspect="Content" ObjectID="_1632113105" r:id="rId443"/>
         </w:object>
       </w:r>
       <w:r>
@@ -9897,7 +10447,7 @@
           <v:shape id="_x0000_i1243" type="#_x0000_t75" style="width:55.5pt;height:13.5pt" o:ole="">
             <v:imagedata r:id="rId444" o:title=""/>
           </v:shape>
-          <o:OLEObject Type="Embed" ProgID="Equation.DSMT4" ShapeID="_x0000_i1243" DrawAspect="Content" ObjectID="_1631598875" r:id="rId445"/>
+          <o:OLEObject Type="Embed" ProgID="Equation.DSMT4" ShapeID="_x0000_i1243" DrawAspect="Content" ObjectID="_1632113106" r:id="rId445"/>
         </w:object>
       </w:r>
       <w:r>
@@ -9973,7 +10523,7 @@
           <v:shape id="_x0000_i1244" type="#_x0000_t75" style="width:18pt;height:18pt" o:ole="">
             <v:imagedata r:id="rId446" o:title=""/>
           </v:shape>
-          <o:OLEObject Type="Embed" ProgID="Equation.DSMT4" ShapeID="_x0000_i1244" DrawAspect="Content" ObjectID="_1631598876" r:id="rId447"/>
+          <o:OLEObject Type="Embed" ProgID="Equation.DSMT4" ShapeID="_x0000_i1244" DrawAspect="Content" ObjectID="_1632113107" r:id="rId447"/>
         </w:object>
       </w:r>
       <w:r>
@@ -9991,7 +10541,7 @@
           <v:shape id="_x0000_i1245" type="#_x0000_t75" style="width:18pt;height:18pt" o:ole="">
             <v:imagedata r:id="rId448" o:title=""/>
           </v:shape>
-          <o:OLEObject Type="Embed" ProgID="Equation.DSMT4" ShapeID="_x0000_i1245" DrawAspect="Content" ObjectID="_1631598877" r:id="rId449"/>
+          <o:OLEObject Type="Embed" ProgID="Equation.DSMT4" ShapeID="_x0000_i1245" DrawAspect="Content" ObjectID="_1632113108" r:id="rId449"/>
         </w:object>
       </w:r>
       <w:r>
@@ -10021,7 +10571,7 @@
           <v:shape id="_x0000_i1246" type="#_x0000_t75" style="width:12.75pt;height:18pt" o:ole="">
             <v:imagedata r:id="rId450" o:title=""/>
           </v:shape>
-          <o:OLEObject Type="Embed" ProgID="Equation.DSMT4" ShapeID="_x0000_i1246" DrawAspect="Content" ObjectID="_1631598878" r:id="rId451"/>
+          <o:OLEObject Type="Embed" ProgID="Equation.DSMT4" ShapeID="_x0000_i1246" DrawAspect="Content" ObjectID="_1632113109" r:id="rId451"/>
         </w:object>
       </w:r>
       <w:r>
@@ -10039,7 +10589,7 @@
           <v:shape id="_x0000_i1247" type="#_x0000_t75" style="width:19.5pt;height:18pt" o:ole="">
             <v:imagedata r:id="rId452" o:title=""/>
           </v:shape>
-          <o:OLEObject Type="Embed" ProgID="Equation.DSMT4" ShapeID="_x0000_i1247" DrawAspect="Content" ObjectID="_1631598879" r:id="rId453"/>
+          <o:OLEObject Type="Embed" ProgID="Equation.DSMT4" ShapeID="_x0000_i1247" DrawAspect="Content" ObjectID="_1632113110" r:id="rId453"/>
         </w:object>
       </w:r>
       <w:r>
@@ -10057,7 +10607,7 @@
           <v:shape id="_x0000_i1248" type="#_x0000_t75" style="width:9.75pt;height:13.5pt" o:ole="">
             <v:imagedata r:id="rId454" o:title=""/>
           </v:shape>
-          <o:OLEObject Type="Embed" ProgID="Equation.DSMT4" ShapeID="_x0000_i1248" DrawAspect="Content" ObjectID="_1631598880" r:id="rId455"/>
+          <o:OLEObject Type="Embed" ProgID="Equation.DSMT4" ShapeID="_x0000_i1248" DrawAspect="Content" ObjectID="_1632113111" r:id="rId455"/>
         </w:object>
       </w:r>
       <w:r>
@@ -10075,7 +10625,7 @@
           <v:shape id="_x0000_i1249" type="#_x0000_t75" style="width:8.25pt;height:9.75pt" o:ole="">
             <v:imagedata r:id="rId456" o:title=""/>
           </v:shape>
-          <o:OLEObject Type="Embed" ProgID="Equation.DSMT4" ShapeID="_x0000_i1249" DrawAspect="Content" ObjectID="_1631598881" r:id="rId457"/>
+          <o:OLEObject Type="Embed" ProgID="Equation.DSMT4" ShapeID="_x0000_i1249" DrawAspect="Content" ObjectID="_1632113112" r:id="rId457"/>
         </w:object>
       </w:r>
       <w:r>
@@ -10093,7 +10643,7 @@
           <v:shape id="_x0000_i1250" type="#_x0000_t75" style="width:10.5pt;height:18pt" o:ole="">
             <v:imagedata r:id="rId458" o:title=""/>
           </v:shape>
-          <o:OLEObject Type="Embed" ProgID="Equation.DSMT4" ShapeID="_x0000_i1250" DrawAspect="Content" ObjectID="_1631598882" r:id="rId459"/>
+          <o:OLEObject Type="Embed" ProgID="Equation.DSMT4" ShapeID="_x0000_i1250" DrawAspect="Content" ObjectID="_1632113113" r:id="rId459"/>
         </w:object>
       </w:r>
       <w:r>
@@ -10111,7 +10661,7 @@
           <v:shape id="_x0000_i1251" type="#_x0000_t75" style="width:13.5pt;height:18pt" o:ole="">
             <v:imagedata r:id="rId460" o:title=""/>
           </v:shape>
-          <o:OLEObject Type="Embed" ProgID="Equation.DSMT4" ShapeID="_x0000_i1251" DrawAspect="Content" ObjectID="_1631598883" r:id="rId461"/>
+          <o:OLEObject Type="Embed" ProgID="Equation.DSMT4" ShapeID="_x0000_i1251" DrawAspect="Content" ObjectID="_1632113114" r:id="rId461"/>
         </w:object>
       </w:r>
       <w:r>
@@ -10129,7 +10679,7 @@
           <v:shape id="_x0000_i1252" type="#_x0000_t75" style="width:12.75pt;height:18pt" o:ole="">
             <v:imagedata r:id="rId462" o:title=""/>
           </v:shape>
-          <o:OLEObject Type="Embed" ProgID="Equation.DSMT4" ShapeID="_x0000_i1252" DrawAspect="Content" ObjectID="_1631598884" r:id="rId463"/>
+          <o:OLEObject Type="Embed" ProgID="Equation.DSMT4" ShapeID="_x0000_i1252" DrawAspect="Content" ObjectID="_1632113115" r:id="rId463"/>
         </w:object>
       </w:r>
       <w:r>
@@ -10147,7 +10697,7 @@
           <v:shape id="_x0000_i1253" type="#_x0000_t75" style="width:15pt;height:18pt" o:ole="">
             <v:imagedata r:id="rId464" o:title=""/>
           </v:shape>
-          <o:OLEObject Type="Embed" ProgID="Equation.DSMT4" ShapeID="_x0000_i1253" DrawAspect="Content" ObjectID="_1631598885" r:id="rId465"/>
+          <o:OLEObject Type="Embed" ProgID="Equation.DSMT4" ShapeID="_x0000_i1253" DrawAspect="Content" ObjectID="_1632113116" r:id="rId465"/>
         </w:object>
       </w:r>
       <w:r>
@@ -10259,7 +10809,7 @@
           <v:shape id="_x0000_i1254" type="#_x0000_t75" style="width:12.75pt;height:18pt" o:ole="">
             <v:imagedata r:id="rId466" o:title=""/>
           </v:shape>
-          <o:OLEObject Type="Embed" ProgID="Equation.DSMT4" ShapeID="_x0000_i1254" DrawAspect="Content" ObjectID="_1631598886" r:id="rId467"/>
+          <o:OLEObject Type="Embed" ProgID="Equation.DSMT4" ShapeID="_x0000_i1254" DrawAspect="Content" ObjectID="_1632113117" r:id="rId467"/>
         </w:object>
       </w:r>
       <w:r>
@@ -10277,7 +10827,7 @@
           <v:shape id="_x0000_i1255" type="#_x0000_t75" style="width:19.5pt;height:18pt" o:ole="">
             <v:imagedata r:id="rId468" o:title=""/>
           </v:shape>
-          <o:OLEObject Type="Embed" ProgID="Equation.DSMT4" ShapeID="_x0000_i1255" DrawAspect="Content" ObjectID="_1631598887" r:id="rId469"/>
+          <o:OLEObject Type="Embed" ProgID="Equation.DSMT4" ShapeID="_x0000_i1255" DrawAspect="Content" ObjectID="_1632113118" r:id="rId469"/>
         </w:object>
       </w:r>
       <w:r>
@@ -10295,7 +10845,7 @@
           <v:shape id="_x0000_i1256" type="#_x0000_t75" style="width:9.75pt;height:13.5pt" o:ole="">
             <v:imagedata r:id="rId470" o:title=""/>
           </v:shape>
-          <o:OLEObject Type="Embed" ProgID="Equation.DSMT4" ShapeID="_x0000_i1256" DrawAspect="Content" ObjectID="_1631598888" r:id="rId471"/>
+          <o:OLEObject Type="Embed" ProgID="Equation.DSMT4" ShapeID="_x0000_i1256" DrawAspect="Content" ObjectID="_1632113119" r:id="rId471"/>
         </w:object>
       </w:r>
       <w:r>
@@ -10321,7 +10871,21 @@
           <w:szCs w:val="24"/>
         </w:rPr>
         <w:lastRenderedPageBreak/>
-        <w:t xml:space="preserve">The choice to manipulate these three variables while holding all others fixed stems both from their relationships to management actions, as well as their expected impacts on long-term growth rate.  Management actions related to flows out of Fort Peck Dam will effect discharge and temperature values in the Missouri River, especially those immediately below the dam.  In conjunction with the given environmental conditions, this will </w:t>
+        <w:t xml:space="preserve">The choice to manipulate these three variables while holding all others fixed stems both from their relationships to management actions, as well as their expected impacts on long-term growth rate.  Management actions related to flows out of Fort Peck Dam will </w:t>
+      </w:r>
+      <w:proofErr w:type="gramStart"/>
+      <w:r>
+        <w:rPr>
+          <w:szCs w:val="24"/>
+        </w:rPr>
+        <w:t>effect</w:t>
+      </w:r>
+      <w:proofErr w:type="gramEnd"/>
+      <w:r>
+        <w:rPr>
+          <w:szCs w:val="24"/>
+        </w:rPr>
+        <w:t xml:space="preserve"> discharge and temperature values in the Missouri River, especially those immediately below the dam.  In conjunction with the given environmental conditions, this will </w:t>
       </w:r>
       <w:r>
         <w:rPr>
@@ -10356,7 +10920,7 @@
           <v:shape id="_x0000_i1257" type="#_x0000_t75" style="width:19.5pt;height:18pt" o:ole="">
             <v:imagedata r:id="rId472" o:title=""/>
           </v:shape>
-          <o:OLEObject Type="Embed" ProgID="Equation.DSMT4" ShapeID="_x0000_i1257" DrawAspect="Content" ObjectID="_1631598889" r:id="rId473"/>
+          <o:OLEObject Type="Embed" ProgID="Equation.DSMT4" ShapeID="_x0000_i1257" DrawAspect="Content" ObjectID="_1632113120" r:id="rId473"/>
         </w:object>
       </w:r>
       <w:r>
@@ -10374,7 +10938,7 @@
           <v:shape id="_x0000_i1258" type="#_x0000_t75" style="width:9.75pt;height:13.5pt" o:ole="">
             <v:imagedata r:id="rId474" o:title=""/>
           </v:shape>
-          <o:OLEObject Type="Embed" ProgID="Equation.DSMT4" ShapeID="_x0000_i1258" DrawAspect="Content" ObjectID="_1631598890" r:id="rId475"/>
+          <o:OLEObject Type="Embed" ProgID="Equation.DSMT4" ShapeID="_x0000_i1258" DrawAspect="Content" ObjectID="_1632113121" r:id="rId475"/>
         </w:object>
       </w:r>
       <w:r>
@@ -10392,7 +10956,7 @@
           <v:shape id="_x0000_i1259" type="#_x0000_t75" style="width:12.75pt;height:18pt" o:ole="">
             <v:imagedata r:id="rId476" o:title=""/>
           </v:shape>
-          <o:OLEObject Type="Embed" ProgID="Equation.DSMT4" ShapeID="_x0000_i1259" DrawAspect="Content" ObjectID="_1631598891" r:id="rId477"/>
+          <o:OLEObject Type="Embed" ProgID="Equation.DSMT4" ShapeID="_x0000_i1259" DrawAspect="Content" ObjectID="_1632113122" r:id="rId477"/>
         </w:object>
       </w:r>
       <w:r>
@@ -10459,7 +11023,7 @@
           <v:shape id="_x0000_i1260" type="#_x0000_t75" style="width:27pt;height:13.5pt" o:ole="">
             <v:imagedata r:id="rId478" o:title=""/>
           </v:shape>
-          <o:OLEObject Type="Embed" ProgID="Equation.DSMT4" ShapeID="_x0000_i1260" DrawAspect="Content" ObjectID="_1631598892" r:id="rId479"/>
+          <o:OLEObject Type="Embed" ProgID="Equation.DSMT4" ShapeID="_x0000_i1260" DrawAspect="Content" ObjectID="_1632113123" r:id="rId479"/>
         </w:object>
       </w:r>
       <w:r>
@@ -10489,7 +11053,7 @@
           <v:shape id="_x0000_i1261" type="#_x0000_t75" style="width:27pt;height:13.5pt" o:ole="">
             <v:imagedata r:id="rId480" o:title=""/>
           </v:shape>
-          <o:OLEObject Type="Embed" ProgID="Equation.DSMT4" ShapeID="_x0000_i1261" DrawAspect="Content" ObjectID="_1631598893" r:id="rId481"/>
+          <o:OLEObject Type="Embed" ProgID="Equation.DSMT4" ShapeID="_x0000_i1261" DrawAspect="Content" ObjectID="_1632113124" r:id="rId481"/>
         </w:object>
       </w:r>
       <w:r>
@@ -10507,7 +11071,7 @@
           <v:shape id="_x0000_i1262" type="#_x0000_t75" style="width:9.75pt;height:13.5pt" o:ole="">
             <v:imagedata r:id="rId482" o:title=""/>
           </v:shape>
-          <o:OLEObject Type="Embed" ProgID="Equation.DSMT4" ShapeID="_x0000_i1262" DrawAspect="Content" ObjectID="_1631598894" r:id="rId483"/>
+          <o:OLEObject Type="Embed" ProgID="Equation.DSMT4" ShapeID="_x0000_i1262" DrawAspect="Content" ObjectID="_1632113125" r:id="rId483"/>
         </w:object>
       </w:r>
       <w:r>
@@ -10525,7 +11089,7 @@
           <v:shape id="_x0000_i1263" type="#_x0000_t75" style="width:12.75pt;height:18pt" o:ole="">
             <v:imagedata r:id="rId484" o:title=""/>
           </v:shape>
-          <o:OLEObject Type="Embed" ProgID="Equation.DSMT4" ShapeID="_x0000_i1263" DrawAspect="Content" ObjectID="_1631598895" r:id="rId485"/>
+          <o:OLEObject Type="Embed" ProgID="Equation.DSMT4" ShapeID="_x0000_i1263" DrawAspect="Content" ObjectID="_1632113126" r:id="rId485"/>
         </w:object>
       </w:r>
       <w:r>
@@ -10543,7 +11107,7 @@
           <v:shape id="_x0000_i1264" type="#_x0000_t75" style="width:19.5pt;height:18pt" o:ole="">
             <v:imagedata r:id="rId486" o:title=""/>
           </v:shape>
-          <o:OLEObject Type="Embed" ProgID="Equation.DSMT4" ShapeID="_x0000_i1264" DrawAspect="Content" ObjectID="_1631598896" r:id="rId487"/>
+          <o:OLEObject Type="Embed" ProgID="Equation.DSMT4" ShapeID="_x0000_i1264" DrawAspect="Content" ObjectID="_1632113127" r:id="rId487"/>
         </w:object>
       </w:r>
       <w:r>
@@ -10641,7 +11205,7 @@
           <v:shape id="_x0000_i1265" type="#_x0000_t75" style="width:10.5pt;height:13.5pt" o:ole="">
             <v:imagedata r:id="rId488" o:title=""/>
           </v:shape>
-          <o:OLEObject Type="Embed" ProgID="Equation.DSMT4" ShapeID="_x0000_i1265" DrawAspect="Content" ObjectID="_1631598897" r:id="rId489"/>
+          <o:OLEObject Type="Embed" ProgID="Equation.DSMT4" ShapeID="_x0000_i1265" DrawAspect="Content" ObjectID="_1632113128" r:id="rId489"/>
         </w:object>
       </w:r>
       <w:r>
@@ -10696,7 +11260,7 @@
           <v:shape id="_x0000_i1266" type="#_x0000_t75" style="width:58.5pt;height:18pt" o:ole="">
             <v:imagedata r:id="rId490" o:title=""/>
           </v:shape>
-          <o:OLEObject Type="Embed" ProgID="Equation.DSMT4" ShapeID="_x0000_i1266" DrawAspect="Content" ObjectID="_1631598898" r:id="rId491"/>
+          <o:OLEObject Type="Embed" ProgID="Equation.DSMT4" ShapeID="_x0000_i1266" DrawAspect="Content" ObjectID="_1632113129" r:id="rId491"/>
         </w:object>
       </w:r>
       <w:r>
@@ -10773,7 +11337,7 @@
           <v:shape id="_x0000_i1267" type="#_x0000_t75" style="width:10.5pt;height:13.5pt" o:ole="">
             <v:imagedata r:id="rId492" o:title=""/>
           </v:shape>
-          <o:OLEObject Type="Embed" ProgID="Equation.DSMT4" ShapeID="_x0000_i1267" DrawAspect="Content" ObjectID="_1631598899" r:id="rId493"/>
+          <o:OLEObject Type="Embed" ProgID="Equation.DSMT4" ShapeID="_x0000_i1267" DrawAspect="Content" ObjectID="_1632113130" r:id="rId493"/>
         </w:object>
       </w:r>
       <w:r>
@@ -10791,7 +11355,7 @@
           <v:shape id="_x0000_i1268" type="#_x0000_t75" style="width:10.5pt;height:13.5pt" o:ole="">
             <v:imagedata r:id="rId494" o:title=""/>
           </v:shape>
-          <o:OLEObject Type="Embed" ProgID="Equation.DSMT4" ShapeID="_x0000_i1268" DrawAspect="Content" ObjectID="_1631598900" r:id="rId495"/>
+          <o:OLEObject Type="Embed" ProgID="Equation.DSMT4" ShapeID="_x0000_i1268" DrawAspect="Content" ObjectID="_1632113131" r:id="rId495"/>
         </w:object>
       </w:r>
       <w:r>
@@ -10828,7 +11392,7 @@
           <v:shape id="_x0000_i1269" type="#_x0000_t75" style="width:10.5pt;height:13.5pt" o:ole="">
             <v:imagedata r:id="rId496" o:title=""/>
           </v:shape>
-          <o:OLEObject Type="Embed" ProgID="Equation.DSMT4" ShapeID="_x0000_i1269" DrawAspect="Content" ObjectID="_1631598901" r:id="rId497"/>
+          <o:OLEObject Type="Embed" ProgID="Equation.DSMT4" ShapeID="_x0000_i1269" DrawAspect="Content" ObjectID="_1632113132" r:id="rId497"/>
         </w:object>
       </w:r>
       <w:r>
@@ -10930,7 +11494,21 @@
         <w:rPr>
           <w:szCs w:val="24"/>
         </w:rPr>
-        <w:t xml:space="preserve"> in terms of long term population growth</w:t>
+        <w:t xml:space="preserve"> in terms of </w:t>
+      </w:r>
+      <w:proofErr w:type="gramStart"/>
+      <w:r>
+        <w:rPr>
+          <w:szCs w:val="24"/>
+        </w:rPr>
+        <w:t>long term</w:t>
+      </w:r>
+      <w:proofErr w:type="gramEnd"/>
+      <w:r>
+        <w:rPr>
+          <w:szCs w:val="24"/>
+        </w:rPr>
+        <w:t xml:space="preserve"> population growth</w:t>
       </w:r>
       <w:r>
         <w:rPr>
@@ -11048,7 +11626,21 @@
         <w:rPr>
           <w:szCs w:val="24"/>
         </w:rPr>
-        <w:t xml:space="preserve">growth rate when flow criteria was not met instead of the associated long-term growth rate.  Without recruitment to age-1, the population growth rate for a single year would be equivalent to the weighted average of the age-specific survivals (weighted by the number of fish in each age class).  The minimum annual growth rate would therefore be equal to the minimum survival rate, or </w:t>
+        <w:t xml:space="preserve">growth rate when flow criteria was not met instead of the associated long-term growth rate.  Without recruitment to age-1, the population growth rate for a single year would be equivalent to the weighted average of the age-specific survivals (weighted by the number of </w:t>
+      </w:r>
+      <w:proofErr w:type="gramStart"/>
+      <w:r>
+        <w:rPr>
+          <w:szCs w:val="24"/>
+        </w:rPr>
+        <w:t>fish</w:t>
+      </w:r>
+      <w:proofErr w:type="gramEnd"/>
+      <w:r>
+        <w:rPr>
+          <w:szCs w:val="24"/>
+        </w:rPr>
+        <w:t xml:space="preserve"> in each age class).  The minimum annual growth rate would therefore be equal to the minimum survival rate, or </w:t>
       </w:r>
       <w:r>
         <w:rPr>
@@ -11059,7 +11651,7 @@
           <v:shape id="_x0000_i1270" type="#_x0000_t75" style="width:46.5pt;height:18pt" o:ole="">
             <v:imagedata r:id="rId498" o:title=""/>
           </v:shape>
-          <o:OLEObject Type="Embed" ProgID="Equation.DSMT4" ShapeID="_x0000_i1270" DrawAspect="Content" ObjectID="_1631598902" r:id="rId499"/>
+          <o:OLEObject Type="Embed" ProgID="Equation.DSMT4" ShapeID="_x0000_i1270" DrawAspect="Content" ObjectID="_1632113133" r:id="rId499"/>
         </w:object>
       </w:r>
       <w:r>
@@ -11098,7 +11690,7 @@
           <v:shape id="_x0000_i1271" type="#_x0000_t75" style="width:10.5pt;height:13.5pt" o:ole="">
             <v:imagedata r:id="rId500" o:title=""/>
           </v:shape>
-          <o:OLEObject Type="Embed" ProgID="Equation.DSMT4" ShapeID="_x0000_i1271" DrawAspect="Content" ObjectID="_1631598903" r:id="rId501"/>
+          <o:OLEObject Type="Embed" ProgID="Equation.DSMT4" ShapeID="_x0000_i1271" DrawAspect="Content" ObjectID="_1632113134" r:id="rId501"/>
         </w:object>
       </w:r>
       <w:r>
@@ -11160,7 +11752,21 @@
         <w:rPr>
           <w:szCs w:val="24"/>
         </w:rPr>
-        <w:t xml:space="preserve">may be the best choice to account for uncertainties in environmental conditions.  However, if criteria can be established to determine which management scenarios are options for a given a year, then an adaptive decision making approach could be used.  Such an approach would produce a higher period of record average growth rate than any of those given in Table 7.  </w:t>
+        <w:t xml:space="preserve">may be the best choice to account for uncertainties in environmental conditions.  However, if criteria can be established to determine which management scenarios are options for a given a year, then an adaptive </w:t>
+      </w:r>
+      <w:proofErr w:type="gramStart"/>
+      <w:r>
+        <w:rPr>
+          <w:szCs w:val="24"/>
+        </w:rPr>
+        <w:t>decision making</w:t>
+      </w:r>
+      <w:proofErr w:type="gramEnd"/>
+      <w:r>
+        <w:rPr>
+          <w:szCs w:val="24"/>
+        </w:rPr>
+        <w:t xml:space="preserve"> approach could be used.  Such an approach would produce a higher period of record average growth rate than any of those given in Table 7.  </w:t>
       </w:r>
     </w:p>
     <w:p>
@@ -11208,15 +11814,33 @@
           <w:sz w:val="24"/>
           <w:szCs w:val="24"/>
         </w:rPr>
-        <w:t>n g</w:t>
-      </w:r>
+        <w:t xml:space="preserve">n </w:t>
+      </w:r>
+      <w:proofErr w:type="gramStart"/>
       <w:r>
         <w:rPr>
           <w:rFonts w:ascii="Times New Roman" w:hAnsi="Times New Roman" w:cs="Times New Roman"/>
           <w:sz w:val="24"/>
           <w:szCs w:val="24"/>
         </w:rPr>
-        <w:t xml:space="preserve">eneral </w:t>
+        <w:t>g</w:t>
+      </w:r>
+      <w:r>
+        <w:rPr>
+          <w:rFonts w:ascii="Times New Roman" w:hAnsi="Times New Roman" w:cs="Times New Roman"/>
+          <w:sz w:val="24"/>
+          <w:szCs w:val="24"/>
+        </w:rPr>
+        <w:t>eneral</w:t>
+      </w:r>
+      <w:proofErr w:type="gramEnd"/>
+      <w:r>
+        <w:rPr>
+          <w:rFonts w:ascii="Times New Roman" w:hAnsi="Times New Roman" w:cs="Times New Roman"/>
+          <w:sz w:val="24"/>
+          <w:szCs w:val="24"/>
+        </w:rPr>
+        <w:t xml:space="preserve"> </w:t>
       </w:r>
       <w:r>
         <w:rPr>
@@ -11226,7 +11850,7 @@
           <v:shape id="_x0000_i1272" type="#_x0000_t75" style="width:10.5pt;height:13.5pt" o:ole="">
             <v:imagedata r:id="rId502" o:title=""/>
           </v:shape>
-          <o:OLEObject Type="Embed" ProgID="Equation.DSMT4" ShapeID="_x0000_i1272" DrawAspect="Content" ObjectID="_1631598904" r:id="rId503"/>
+          <o:OLEObject Type="Embed" ProgID="Equation.DSMT4" ShapeID="_x0000_i1272" DrawAspect="Content" ObjectID="_1632113135" r:id="rId503"/>
         </w:object>
       </w:r>
       <w:r>
@@ -11285,7 +11909,7 @@
           <v:shape id="_x0000_i1273" type="#_x0000_t75" style="width:10.5pt;height:13.5pt" o:ole="">
             <v:imagedata r:id="rId504" o:title=""/>
           </v:shape>
-          <o:OLEObject Type="Embed" ProgID="Equation.DSMT4" ShapeID="_x0000_i1273" DrawAspect="Content" ObjectID="_1631598905" r:id="rId505"/>
+          <o:OLEObject Type="Embed" ProgID="Equation.DSMT4" ShapeID="_x0000_i1273" DrawAspect="Content" ObjectID="_1632113136" r:id="rId505"/>
         </w:object>
       </w:r>
       <w:r>
@@ -11302,7 +11926,25 @@
           <w:sz w:val="24"/>
           <w:szCs w:val="24"/>
         </w:rPr>
-        <w:t>the powerhouse is ran under standard or peak time conditions.</w:t>
+        <w:t xml:space="preserve">the powerhouse is </w:t>
+      </w:r>
+      <w:proofErr w:type="gramStart"/>
+      <w:r>
+        <w:rPr>
+          <w:rFonts w:ascii="Times New Roman" w:hAnsi="Times New Roman" w:cs="Times New Roman"/>
+          <w:sz w:val="24"/>
+          <w:szCs w:val="24"/>
+        </w:rPr>
+        <w:t>ran</w:t>
+      </w:r>
+      <w:proofErr w:type="gramEnd"/>
+      <w:r>
+        <w:rPr>
+          <w:rFonts w:ascii="Times New Roman" w:hAnsi="Times New Roman" w:cs="Times New Roman"/>
+          <w:sz w:val="24"/>
+          <w:szCs w:val="24"/>
+        </w:rPr>
+        <w:t xml:space="preserve"> under standard or peak time conditions.</w:t>
       </w:r>
       <w:r>
         <w:rPr>
@@ -11363,7 +12005,7 @@
           <v:shape id="_x0000_i1274" type="#_x0000_t75" style="width:10.5pt;height:13.5pt" o:ole="">
             <v:imagedata r:id="rId506" o:title=""/>
           </v:shape>
-          <o:OLEObject Type="Embed" ProgID="Equation.DSMT4" ShapeID="_x0000_i1274" DrawAspect="Content" ObjectID="_1631598906" r:id="rId507"/>
+          <o:OLEObject Type="Embed" ProgID="Equation.DSMT4" ShapeID="_x0000_i1274" DrawAspect="Content" ObjectID="_1632113137" r:id="rId507"/>
         </w:object>
       </w:r>
       <w:r>
@@ -11372,7 +12014,25 @@
           <w:sz w:val="24"/>
           <w:szCs w:val="24"/>
         </w:rPr>
-        <w:t xml:space="preserve"> can be seen at low water temperatures for Alternative 1a, at median water temperatures for Alternatives 2 and 2b, and high water temperatures for Alternative 2.</w:t>
+        <w:t xml:space="preserve"> can be seen at low water temperatures for Alternative 1a, at median water temperatures for Alternatives 2 and 2b, and </w:t>
+      </w:r>
+      <w:proofErr w:type="gramStart"/>
+      <w:r>
+        <w:rPr>
+          <w:rFonts w:ascii="Times New Roman" w:hAnsi="Times New Roman" w:cs="Times New Roman"/>
+          <w:sz w:val="24"/>
+          <w:szCs w:val="24"/>
+        </w:rPr>
+        <w:t>high water</w:t>
+      </w:r>
+      <w:proofErr w:type="gramEnd"/>
+      <w:r>
+        <w:rPr>
+          <w:rFonts w:ascii="Times New Roman" w:hAnsi="Times New Roman" w:cs="Times New Roman"/>
+          <w:sz w:val="24"/>
+          <w:szCs w:val="24"/>
+        </w:rPr>
+        <w:t xml:space="preserve"> temperatures for Alternative 2.</w:t>
       </w:r>
       <w:r>
         <w:rPr>
@@ -11417,7 +12077,7 @@
           <v:shape id="_x0000_i1275" type="#_x0000_t75" style="width:10.5pt;height:13.5pt" o:ole="">
             <v:imagedata r:id="rId508" o:title=""/>
           </v:shape>
-          <o:OLEObject Type="Embed" ProgID="Equation.DSMT4" ShapeID="_x0000_i1275" DrawAspect="Content" ObjectID="_1631598907" r:id="rId509"/>
+          <o:OLEObject Type="Embed" ProgID="Equation.DSMT4" ShapeID="_x0000_i1275" DrawAspect="Content" ObjectID="_1632113138" r:id="rId509"/>
         </w:object>
       </w:r>
       <w:r>
@@ -11428,6 +12088,7 @@
         </w:rPr>
         <w:t xml:space="preserve"> can be seen at median water temperatures for Alternatives 1b and 2a.  </w:t>
       </w:r>
+      <w:proofErr w:type="spellStart"/>
       <w:r>
         <w:rPr>
           <w:rFonts w:ascii="Times New Roman" w:hAnsi="Times New Roman" w:cs="Times New Roman"/>
@@ -11436,13 +12097,32 @@
         </w:rPr>
         <w:t>Theses</w:t>
       </w:r>
+      <w:proofErr w:type="spellEnd"/>
       <w:r>
         <w:rPr>
           <w:rFonts w:ascii="Times New Roman" w:hAnsi="Times New Roman" w:cs="Times New Roman"/>
           <w:sz w:val="24"/>
           <w:szCs w:val="24"/>
         </w:rPr>
-        <w:t xml:space="preserve"> data only represents one year and these patterns may not be representative of the patterns seen in other years</w:t>
+        <w:t xml:space="preserve"> data only represents one </w:t>
+      </w:r>
+      <w:proofErr w:type="gramStart"/>
+      <w:r>
+        <w:rPr>
+          <w:rFonts w:ascii="Times New Roman" w:hAnsi="Times New Roman" w:cs="Times New Roman"/>
+          <w:sz w:val="24"/>
+          <w:szCs w:val="24"/>
+        </w:rPr>
+        <w:t>year</w:t>
+      </w:r>
+      <w:proofErr w:type="gramEnd"/>
+      <w:r>
+        <w:rPr>
+          <w:rFonts w:ascii="Times New Roman" w:hAnsi="Times New Roman" w:cs="Times New Roman"/>
+          <w:sz w:val="24"/>
+          <w:szCs w:val="24"/>
+        </w:rPr>
+        <w:t xml:space="preserve"> and these patterns may not be representative of the patterns seen in other years</w:t>
       </w:r>
       <w:r>
         <w:rPr>
@@ -11498,11 +12178,19 @@
           <v:shape id="_x0000_i1276" type="#_x0000_t75" style="width:10.5pt;height:13.5pt" o:ole="">
             <v:imagedata r:id="rId510" o:title=""/>
           </v:shape>
-          <o:OLEObject Type="Embed" ProgID="Equation.DSMT4" ShapeID="_x0000_i1276" DrawAspect="Content" ObjectID="_1631598908" r:id="rId511"/>
+          <o:OLEObject Type="Embed" ProgID="Equation.DSMT4" ShapeID="_x0000_i1276" DrawAspect="Content" ObjectID="_1632113139" r:id="rId511"/>
         </w:object>
       </w:r>
       <w:r>
-        <w:t xml:space="preserve"> is greater than 1 is higher for Alternative 2a versus alternative 1 (i.e., more curves near the lower left hand corner of the graph).  In other words, the more space that is above the concave lines the more possible combinations of spawning probability and age-0 survival </w:t>
+        <w:t xml:space="preserve"> is greater than 1 is higher for Alternative 2a versus alternative 1 (i.e., more curves near the lower </w:t>
+      </w:r>
+      <w:proofErr w:type="gramStart"/>
+      <w:r>
+        <w:t>left hand</w:t>
+      </w:r>
+      <w:proofErr w:type="gramEnd"/>
+      <w:r>
+        <w:t xml:space="preserve"> corner of the graph).  In other words, the more space that is above the concave lines the more possible combinations of spawning probability and age-0 survival </w:t>
       </w:r>
       <w:r>
         <w:t xml:space="preserve">result in a </w:t>
@@ -11515,7 +12203,7 @@
           <v:shape id="_x0000_i1277" type="#_x0000_t75" style="width:10.5pt;height:13.5pt" o:ole="">
             <v:imagedata r:id="rId512" o:title=""/>
           </v:shape>
-          <o:OLEObject Type="Embed" ProgID="Equation.DSMT4" ShapeID="_x0000_i1277" DrawAspect="Content" ObjectID="_1631598909" r:id="rId513"/>
+          <o:OLEObject Type="Embed" ProgID="Equation.DSMT4" ShapeID="_x0000_i1277" DrawAspect="Content" ObjectID="_1632113140" r:id="rId513"/>
         </w:object>
       </w:r>
       <w:r>
@@ -11529,7 +12217,7 @@
           <v:shape id="_x0000_i1278" type="#_x0000_t75" style="width:27pt;height:13.5pt" o:ole="">
             <v:imagedata r:id="rId514" o:title=""/>
           </v:shape>
-          <o:OLEObject Type="Embed" ProgID="Equation.DSMT4" ShapeID="_x0000_i1278" DrawAspect="Content" ObjectID="_1631598910" r:id="rId515"/>
+          <o:OLEObject Type="Embed" ProgID="Equation.DSMT4" ShapeID="_x0000_i1278" DrawAspect="Content" ObjectID="_1632113141" r:id="rId515"/>
         </w:object>
       </w:r>
       <w:r>
@@ -11594,7 +12282,25 @@
           <w:sz w:val="24"/>
           <w:szCs w:val="24"/>
         </w:rPr>
-        <w:t xml:space="preserve">The long term population growth rates presented in this analysis were less than 1, but the long term population growth rates should be viewed relative to each other for each alternative hydrograph. Analysis indicates that given the current understand of pallid </w:t>
+        <w:t xml:space="preserve">The </w:t>
+      </w:r>
+      <w:proofErr w:type="gramStart"/>
+      <w:r>
+        <w:rPr>
+          <w:rFonts w:ascii="Times New Roman" w:hAnsi="Times New Roman" w:cs="Times New Roman"/>
+          <w:sz w:val="24"/>
+          <w:szCs w:val="24"/>
+        </w:rPr>
+        <w:t>long term</w:t>
+      </w:r>
+      <w:proofErr w:type="gramEnd"/>
+      <w:r>
+        <w:rPr>
+          <w:rFonts w:ascii="Times New Roman" w:hAnsi="Times New Roman" w:cs="Times New Roman"/>
+          <w:sz w:val="24"/>
+          <w:szCs w:val="24"/>
+        </w:rPr>
+        <w:t xml:space="preserve"> population growth rates presented in this analysis were less than 1, but the long term population growth rates should be viewed relative to each other for each alternative hydrograph. Analysis indicates that given the current understand of pallid </w:t>
       </w:r>
       <w:r>
         <w:rPr>
@@ -11700,7 +12406,7 @@
           <v:shape id="_x0000_i1279" type="#_x0000_t75" style="width:9.75pt;height:13.5pt" o:ole="">
             <v:imagedata r:id="rId516" o:title=""/>
           </v:shape>
-          <o:OLEObject Type="Embed" ProgID="Equation.DSMT4" ShapeID="_x0000_i1279" DrawAspect="Content" ObjectID="_1631598911" r:id="rId517"/>
+          <o:OLEObject Type="Embed" ProgID="Equation.DSMT4" ShapeID="_x0000_i1279" DrawAspect="Content" ObjectID="_1632113142" r:id="rId517"/>
         </w:object>
       </w:r>
       <w:r>
@@ -11745,7 +12451,7 @@
           <v:shape id="_x0000_i1280" type="#_x0000_t75" style="width:10.5pt;height:13.5pt" o:ole="">
             <v:imagedata r:id="rId518" o:title=""/>
           </v:shape>
-          <o:OLEObject Type="Embed" ProgID="Equation.DSMT4" ShapeID="_x0000_i1280" DrawAspect="Content" ObjectID="_1631598912" r:id="rId519"/>
+          <o:OLEObject Type="Embed" ProgID="Equation.DSMT4" ShapeID="_x0000_i1280" DrawAspect="Content" ObjectID="_1632113143" r:id="rId519"/>
         </w:object>
       </w:r>
       <w:r>
@@ -11854,7 +12560,7 @@
           <v:shape id="_x0000_i1281" type="#_x0000_t75" style="width:10.5pt;height:13.5pt" o:ole="">
             <v:imagedata r:id="rId520" o:title=""/>
           </v:shape>
-          <o:OLEObject Type="Embed" ProgID="Equation.DSMT4" ShapeID="_x0000_i1281" DrawAspect="Content" ObjectID="_1631598913" r:id="rId521"/>
+          <o:OLEObject Type="Embed" ProgID="Equation.DSMT4" ShapeID="_x0000_i1281" DrawAspect="Content" ObjectID="_1632113144" r:id="rId521"/>
         </w:object>
       </w:r>
       <w:r>
@@ -11939,7 +12645,7 @@
           <v:shape id="_x0000_i1282" type="#_x0000_t75" style="width:13.5pt;height:18pt" o:ole="">
             <v:imagedata r:id="rId522" o:title=""/>
           </v:shape>
-          <o:OLEObject Type="Embed" ProgID="Equation.DSMT4" ShapeID="_x0000_i1282" DrawAspect="Content" ObjectID="_1631598914" r:id="rId523"/>
+          <o:OLEObject Type="Embed" ProgID="Equation.DSMT4" ShapeID="_x0000_i1282" DrawAspect="Content" ObjectID="_1632113145" r:id="rId523"/>
         </w:object>
       </w:r>
       <w:r>
@@ -11982,13 +12688,41 @@
         </w:rPr>
         <w:t xml:space="preserve">.  </w:t>
       </w:r>
+      <w:proofErr w:type="gramStart"/>
       <w:r>
         <w:rPr>
           <w:rFonts w:ascii="Times New Roman" w:hAnsi="Times New Roman" w:cs="Times New Roman"/>
           <w:sz w:val="24"/>
           <w:szCs w:val="24"/>
         </w:rPr>
-        <w:t>Therefore some additional analysis to evaluate the effecs of this uncertainty on o</w:t>
+        <w:t>Therefore</w:t>
+      </w:r>
+      <w:proofErr w:type="gramEnd"/>
+      <w:r>
+        <w:rPr>
+          <w:rFonts w:ascii="Times New Roman" w:hAnsi="Times New Roman" w:cs="Times New Roman"/>
+          <w:sz w:val="24"/>
+          <w:szCs w:val="24"/>
+        </w:rPr>
+        <w:t xml:space="preserve"> some additional analysis to evaluate the </w:t>
+      </w:r>
+      <w:proofErr w:type="spellStart"/>
+      <w:r>
+        <w:rPr>
+          <w:rFonts w:ascii="Times New Roman" w:hAnsi="Times New Roman" w:cs="Times New Roman"/>
+          <w:sz w:val="24"/>
+          <w:szCs w:val="24"/>
+        </w:rPr>
+        <w:t>effecs</w:t>
+      </w:r>
+      <w:proofErr w:type="spellEnd"/>
+      <w:r>
+        <w:rPr>
+          <w:rFonts w:ascii="Times New Roman" w:hAnsi="Times New Roman" w:cs="Times New Roman"/>
+          <w:sz w:val="24"/>
+          <w:szCs w:val="24"/>
+        </w:rPr>
+        <w:t xml:space="preserve"> of this uncertainty on o</w:t>
       </w:r>
       <w:r>
         <w:rPr>
@@ -12362,6 +13096,7 @@
           <w:sz w:val="24"/>
           <w:szCs w:val="24"/>
         </w:rPr>
+        <w:lastRenderedPageBreak/>
         <w:t xml:space="preserve">Tables </w:t>
       </w:r>
     </w:p>
@@ -12621,7 +13356,7 @@
                 <v:shape id="_x0000_i1283" type="#_x0000_t75" style="width:16.5pt;height:18pt" o:ole="">
                   <v:imagedata r:id="rId524" o:title=""/>
                 </v:shape>
-                <o:OLEObject Type="Embed" ProgID="Equation.DSMT4" ShapeID="_x0000_i1283" DrawAspect="Content" ObjectID="_1631598915" r:id="rId525"/>
+                <o:OLEObject Type="Embed" ProgID="Equation.DSMT4" ShapeID="_x0000_i1283" DrawAspect="Content" ObjectID="_1632113146" r:id="rId525"/>
               </w:object>
             </w:r>
             <w:r>
@@ -12643,7 +13378,15 @@
               <w:pStyle w:val="BodyText"/>
             </w:pPr>
             <w:r>
-              <w:t xml:space="preserve">discharge (kcfs) </w:t>
+              <w:t>discharge (</w:t>
+            </w:r>
+            <w:proofErr w:type="spellStart"/>
+            <w:r>
+              <w:t>kcfs</w:t>
+            </w:r>
+            <w:proofErr w:type="spellEnd"/>
+            <w:r>
+              <w:t xml:space="preserve">) </w:t>
             </w:r>
           </w:p>
         </w:tc>
@@ -12721,7 +13464,7 @@
                 <v:shape id="_x0000_i1284" type="#_x0000_t75" style="width:15pt;height:15pt" o:ole="">
                   <v:imagedata r:id="rId526" o:title=""/>
                 </v:shape>
-                <o:OLEObject Type="Embed" ProgID="Equation.DSMT4" ShapeID="_x0000_i1284" DrawAspect="Content" ObjectID="_1631598916" r:id="rId527"/>
+                <o:OLEObject Type="Embed" ProgID="Equation.DSMT4" ShapeID="_x0000_i1284" DrawAspect="Content" ObjectID="_1632113147" r:id="rId527"/>
               </w:object>
             </w:r>
             <w:r>
@@ -12812,7 +13555,7 @@
                 <v:shape id="_x0000_i1285" type="#_x0000_t75" style="width:22.5pt;height:19.5pt" o:ole="">
                   <v:imagedata r:id="rId528" o:title=""/>
                 </v:shape>
-                <o:OLEObject Type="Embed" ProgID="Equation.DSMT4" ShapeID="_x0000_i1285" DrawAspect="Content" ObjectID="_1631598917" r:id="rId529"/>
+                <o:OLEObject Type="Embed" ProgID="Equation.DSMT4" ShapeID="_x0000_i1285" DrawAspect="Content" ObjectID="_1632113148" r:id="rId529"/>
               </w:object>
             </w:r>
             <w:r>
@@ -12891,7 +13634,7 @@
                 <v:shape id="_x0000_i1286" type="#_x0000_t75" style="width:19.5pt;height:18pt" o:ole="">
                   <v:imagedata r:id="rId530" o:title=""/>
                 </v:shape>
-                <o:OLEObject Type="Embed" ProgID="Equation.DSMT4" ShapeID="_x0000_i1286" DrawAspect="Content" ObjectID="_1631598918" r:id="rId531"/>
+                <o:OLEObject Type="Embed" ProgID="Equation.DSMT4" ShapeID="_x0000_i1286" DrawAspect="Content" ObjectID="_1632113149" r:id="rId531"/>
               </w:object>
             </w:r>
             <w:r>
@@ -12947,7 +13690,7 @@
                 <v:shape id="_x0000_i1287" type="#_x0000_t75" style="width:36pt;height:13.5pt" o:ole="">
                   <v:imagedata r:id="rId532" o:title=""/>
                 </v:shape>
-                <o:OLEObject Type="Embed" ProgID="Equation.DSMT4" ShapeID="_x0000_i1287" DrawAspect="Content" ObjectID="_1631598919" r:id="rId533"/>
+                <o:OLEObject Type="Embed" ProgID="Equation.DSMT4" ShapeID="_x0000_i1287" DrawAspect="Content" ObjectID="_1632113150" r:id="rId533"/>
               </w:object>
             </w:r>
             <w:r>
@@ -12978,7 +13721,7 @@
                 <v:shape id="_x0000_i1288" type="#_x0000_t75" style="width:22.5pt;height:18pt" o:ole="">
                   <v:imagedata r:id="rId534" o:title=""/>
                 </v:shape>
-                <o:OLEObject Type="Embed" ProgID="Equation.DSMT4" ShapeID="_x0000_i1288" DrawAspect="Content" ObjectID="_1631598920" r:id="rId535"/>
+                <o:OLEObject Type="Embed" ProgID="Equation.DSMT4" ShapeID="_x0000_i1288" DrawAspect="Content" ObjectID="_1632113151" r:id="rId535"/>
               </w:object>
             </w:r>
             <w:r>
@@ -13176,7 +13919,7 @@
                 <v:shape id="_x0000_i1289" type="#_x0000_t75" style="width:10.5pt;height:18pt" o:ole="">
                   <v:imagedata r:id="rId536" o:title=""/>
                 </v:shape>
-                <o:OLEObject Type="Embed" ProgID="Equation.DSMT4" ShapeID="_x0000_i1289" DrawAspect="Content" ObjectID="_1631598921" r:id="rId537"/>
+                <o:OLEObject Type="Embed" ProgID="Equation.DSMT4" ShapeID="_x0000_i1289" DrawAspect="Content" ObjectID="_1632113152" r:id="rId537"/>
               </w:object>
             </w:r>
             <w:r>
@@ -13267,7 +14010,7 @@
                 <v:shape id="_x0000_i1290" type="#_x0000_t75" style="width:13.5pt;height:18pt" o:ole="">
                   <v:imagedata r:id="rId538" o:title=""/>
                 </v:shape>
-                <o:OLEObject Type="Embed" ProgID="Equation.DSMT4" ShapeID="_x0000_i1290" DrawAspect="Content" ObjectID="_1631598922" r:id="rId539"/>
+                <o:OLEObject Type="Embed" ProgID="Equation.DSMT4" ShapeID="_x0000_i1290" DrawAspect="Content" ObjectID="_1632113153" r:id="rId539"/>
               </w:object>
             </w:r>
             <w:r>
@@ -13358,7 +14101,7 @@
                 <v:shape id="_x0000_i1291" type="#_x0000_t75" style="width:12.75pt;height:18pt" o:ole="">
                   <v:imagedata r:id="rId540" o:title=""/>
                 </v:shape>
-                <o:OLEObject Type="Embed" ProgID="Equation.DSMT4" ShapeID="_x0000_i1291" DrawAspect="Content" ObjectID="_1631598923" r:id="rId541"/>
+                <o:OLEObject Type="Embed" ProgID="Equation.DSMT4" ShapeID="_x0000_i1291" DrawAspect="Content" ObjectID="_1632113154" r:id="rId541"/>
               </w:object>
             </w:r>
             <w:r>
@@ -13449,7 +14192,7 @@
                 <v:shape id="_x0000_i1292" type="#_x0000_t75" style="width:13.5pt;height:18pt" o:ole="">
                   <v:imagedata r:id="rId542" o:title=""/>
                 </v:shape>
-                <o:OLEObject Type="Embed" ProgID="Equation.DSMT4" ShapeID="_x0000_i1292" DrawAspect="Content" ObjectID="_1631598924" r:id="rId543"/>
+                <o:OLEObject Type="Embed" ProgID="Equation.DSMT4" ShapeID="_x0000_i1292" DrawAspect="Content" ObjectID="_1632113155" r:id="rId543"/>
               </w:object>
             </w:r>
             <w:r>
@@ -13540,7 +14283,7 @@
                 <v:shape id="_x0000_i1293" type="#_x0000_t75" style="width:12.75pt;height:18pt" o:ole="">
                   <v:imagedata r:id="rId544" o:title=""/>
                 </v:shape>
-                <o:OLEObject Type="Embed" ProgID="Equation.DSMT4" ShapeID="_x0000_i1293" DrawAspect="Content" ObjectID="_1631598925" r:id="rId545"/>
+                <o:OLEObject Type="Embed" ProgID="Equation.DSMT4" ShapeID="_x0000_i1293" DrawAspect="Content" ObjectID="_1632113156" r:id="rId545"/>
               </w:object>
             </w:r>
             <w:r>
@@ -13631,7 +14374,7 @@
                 <v:shape id="_x0000_i1294" type="#_x0000_t75" style="width:12.75pt;height:18pt" o:ole="">
                   <v:imagedata r:id="rId546" o:title=""/>
                 </v:shape>
-                <o:OLEObject Type="Embed" ProgID="Equation.DSMT4" ShapeID="_x0000_i1294" DrawAspect="Content" ObjectID="_1631598926" r:id="rId547"/>
+                <o:OLEObject Type="Embed" ProgID="Equation.DSMT4" ShapeID="_x0000_i1294" DrawAspect="Content" ObjectID="_1632113157" r:id="rId547"/>
               </w:object>
             </w:r>
             <w:r>
@@ -13722,7 +14465,7 @@
                 <v:shape id="_x0000_i1295" type="#_x0000_t75" style="width:13.5pt;height:18pt" o:ole="">
                   <v:imagedata r:id="rId548" o:title=""/>
                 </v:shape>
-                <o:OLEObject Type="Embed" ProgID="Equation.DSMT4" ShapeID="_x0000_i1295" DrawAspect="Content" ObjectID="_1631598927" r:id="rId549"/>
+                <o:OLEObject Type="Embed" ProgID="Equation.DSMT4" ShapeID="_x0000_i1295" DrawAspect="Content" ObjectID="_1632113158" r:id="rId549"/>
               </w:object>
             </w:r>
             <w:r>
@@ -13813,7 +14556,7 @@
                 <v:shape id="_x0000_i1296" type="#_x0000_t75" style="width:12.75pt;height:18pt" o:ole="">
                   <v:imagedata r:id="rId550" o:title=""/>
                 </v:shape>
-                <o:OLEObject Type="Embed" ProgID="Equation.DSMT4" ShapeID="_x0000_i1296" DrawAspect="Content" ObjectID="_1631598928" r:id="rId551"/>
+                <o:OLEObject Type="Embed" ProgID="Equation.DSMT4" ShapeID="_x0000_i1296" DrawAspect="Content" ObjectID="_1632113159" r:id="rId551"/>
               </w:object>
             </w:r>
             <w:r>
@@ -13904,7 +14647,7 @@
                 <v:shape id="_x0000_i1297" type="#_x0000_t75" style="width:13.5pt;height:18pt" o:ole="">
                   <v:imagedata r:id="rId552" o:title=""/>
                 </v:shape>
-                <o:OLEObject Type="Embed" ProgID="Equation.DSMT4" ShapeID="_x0000_i1297" DrawAspect="Content" ObjectID="_1631598929" r:id="rId553"/>
+                <o:OLEObject Type="Embed" ProgID="Equation.DSMT4" ShapeID="_x0000_i1297" DrawAspect="Content" ObjectID="_1632113160" r:id="rId553"/>
               </w:object>
             </w:r>
             <w:r>
@@ -13995,7 +14738,7 @@
                 <v:shape id="_x0000_i1298" type="#_x0000_t75" style="width:15pt;height:18pt" o:ole="">
                   <v:imagedata r:id="rId554" o:title=""/>
                 </v:shape>
-                <o:OLEObject Type="Embed" ProgID="Equation.DSMT4" ShapeID="_x0000_i1298" DrawAspect="Content" ObjectID="_1631598930" r:id="rId555"/>
+                <o:OLEObject Type="Embed" ProgID="Equation.DSMT4" ShapeID="_x0000_i1298" DrawAspect="Content" ObjectID="_1632113161" r:id="rId555"/>
               </w:object>
             </w:r>
             <w:r>
@@ -14071,7 +14814,7 @@
                 <v:shape id="_x0000_i1299" type="#_x0000_t75" style="width:15pt;height:18pt" o:ole="">
                   <v:imagedata r:id="rId556" o:title=""/>
                 </v:shape>
-                <o:OLEObject Type="Embed" ProgID="Equation.DSMT4" ShapeID="_x0000_i1299" DrawAspect="Content" ObjectID="_1631598931" r:id="rId557"/>
+                <o:OLEObject Type="Embed" ProgID="Equation.DSMT4" ShapeID="_x0000_i1299" DrawAspect="Content" ObjectID="_1632113162" r:id="rId557"/>
               </w:object>
             </w:r>
             <w:r>
@@ -14147,7 +14890,7 @@
                 <v:shape id="_x0000_i1300" type="#_x0000_t75" style="width:15pt;height:18pt" o:ole="">
                   <v:imagedata r:id="rId558" o:title=""/>
                 </v:shape>
-                <o:OLEObject Type="Embed" ProgID="Equation.DSMT4" ShapeID="_x0000_i1300" DrawAspect="Content" ObjectID="_1631598932" r:id="rId559"/>
+                <o:OLEObject Type="Embed" ProgID="Equation.DSMT4" ShapeID="_x0000_i1300" DrawAspect="Content" ObjectID="_1632113163" r:id="rId559"/>
               </w:object>
             </w:r>
             <w:r>
@@ -14223,7 +14966,7 @@
                 <v:shape id="_x0000_i1301" type="#_x0000_t75" style="width:15pt;height:18pt" o:ole="">
                   <v:imagedata r:id="rId560" o:title=""/>
                 </v:shape>
-                <o:OLEObject Type="Embed" ProgID="Equation.DSMT4" ShapeID="_x0000_i1301" DrawAspect="Content" ObjectID="_1631598933" r:id="rId561"/>
+                <o:OLEObject Type="Embed" ProgID="Equation.DSMT4" ShapeID="_x0000_i1301" DrawAspect="Content" ObjectID="_1632113164" r:id="rId561"/>
               </w:object>
             </w:r>
             <w:r>
@@ -14299,7 +15042,7 @@
                 <v:shape id="_x0000_i1302" type="#_x0000_t75" style="width:15pt;height:18pt" o:ole="">
                   <v:imagedata r:id="rId562" o:title=""/>
                 </v:shape>
-                <o:OLEObject Type="Embed" ProgID="Equation.DSMT4" ShapeID="_x0000_i1302" DrawAspect="Content" ObjectID="_1631598934" r:id="rId563"/>
+                <o:OLEObject Type="Embed" ProgID="Equation.DSMT4" ShapeID="_x0000_i1302" DrawAspect="Content" ObjectID="_1632113165" r:id="rId563"/>
               </w:object>
             </w:r>
             <w:r>
@@ -14375,7 +15118,7 @@
                 <v:shape id="_x0000_i1303" type="#_x0000_t75" style="width:19.5pt;height:18pt" o:ole="">
                   <v:imagedata r:id="rId564" o:title=""/>
                 </v:shape>
-                <o:OLEObject Type="Embed" ProgID="Equation.DSMT4" ShapeID="_x0000_i1303" DrawAspect="Content" ObjectID="_1631598935" r:id="rId565"/>
+                <o:OLEObject Type="Embed" ProgID="Equation.DSMT4" ShapeID="_x0000_i1303" DrawAspect="Content" ObjectID="_1632113166" r:id="rId565"/>
               </w:object>
             </w:r>
             <w:r>
@@ -14487,7 +15230,7 @@
                 <v:shape id="_x0000_i1304" type="#_x0000_t75" style="width:8.25pt;height:9.75pt" o:ole="">
                   <v:imagedata r:id="rId566" o:title=""/>
                 </v:shape>
-                <o:OLEObject Type="Embed" ProgID="Equation.DSMT4" ShapeID="_x0000_i1304" DrawAspect="Content" ObjectID="_1631598936" r:id="rId567"/>
+                <o:OLEObject Type="Embed" ProgID="Equation.DSMT4" ShapeID="_x0000_i1304" DrawAspect="Content" ObjectID="_1632113167" r:id="rId567"/>
               </w:object>
             </w:r>
             <w:r>
@@ -14578,7 +15321,7 @@
                 <v:shape id="_x0000_i1305" type="#_x0000_t75" style="width:13.5pt;height:18pt" o:ole="">
                   <v:imagedata r:id="rId568" o:title=""/>
                 </v:shape>
-                <o:OLEObject Type="Embed" ProgID="Equation.DSMT4" ShapeID="_x0000_i1305" DrawAspect="Content" ObjectID="_1631598937" r:id="rId569"/>
+                <o:OLEObject Type="Embed" ProgID="Equation.DSMT4" ShapeID="_x0000_i1305" DrawAspect="Content" ObjectID="_1632113168" r:id="rId569"/>
               </w:object>
             </w:r>
             <w:r>
@@ -14697,7 +15440,7 @@
                 <v:shape id="_x0000_i1306" type="#_x0000_t75" style="width:9.75pt;height:13.5pt" o:ole="">
                   <v:imagedata r:id="rId570" o:title=""/>
                 </v:shape>
-                <o:OLEObject Type="Embed" ProgID="Equation.DSMT4" ShapeID="_x0000_i1306" DrawAspect="Content" ObjectID="_1631598938" r:id="rId571"/>
+                <o:OLEObject Type="Embed" ProgID="Equation.DSMT4" ShapeID="_x0000_i1306" DrawAspect="Content" ObjectID="_1632113169" r:id="rId571"/>
               </w:object>
             </w:r>
             <w:r>
@@ -14759,7 +15502,7 @@
                 <v:shape id="_x0000_i1307" type="#_x0000_t75" style="width:76.5pt;height:16.5pt" o:ole="">
                   <v:imagedata r:id="rId572" o:title=""/>
                 </v:shape>
-                <o:OLEObject Type="Embed" ProgID="Equation.DSMT4" ShapeID="_x0000_i1307" DrawAspect="Content" ObjectID="_1631598939" r:id="rId573"/>
+                <o:OLEObject Type="Embed" ProgID="Equation.DSMT4" ShapeID="_x0000_i1307" DrawAspect="Content" ObjectID="_1632113170" r:id="rId573"/>
               </w:object>
             </w:r>
           </w:p>
@@ -14787,7 +15530,7 @@
                 <v:shape id="_x0000_i1308" type="#_x0000_t75" style="width:15pt;height:18pt" o:ole="">
                   <v:imagedata r:id="rId574" o:title=""/>
                 </v:shape>
-                <o:OLEObject Type="Embed" ProgID="Equation.DSMT4" ShapeID="_x0000_i1308" DrawAspect="Content" ObjectID="_1631598940" r:id="rId575"/>
+                <o:OLEObject Type="Embed" ProgID="Equation.DSMT4" ShapeID="_x0000_i1308" DrawAspect="Content" ObjectID="_1632113171" r:id="rId575"/>
               </w:object>
             </w:r>
             <w:r>
@@ -14899,7 +15642,7 @@
                 <v:shape id="_x0000_i1309" type="#_x0000_t75" style="width:17.25pt;height:18pt" o:ole="">
                   <v:imagedata r:id="rId576" o:title=""/>
                 </v:shape>
-                <o:OLEObject Type="Embed" ProgID="Equation.DSMT4" ShapeID="_x0000_i1309" DrawAspect="Content" ObjectID="_1631598941" r:id="rId577"/>
+                <o:OLEObject Type="Embed" ProgID="Equation.DSMT4" ShapeID="_x0000_i1309" DrawAspect="Content" ObjectID="_1632113172" r:id="rId577"/>
               </w:object>
             </w:r>
             <w:r>
@@ -14990,7 +15733,7 @@
                 <v:shape id="_x0000_i1310" type="#_x0000_t75" style="width:13.5pt;height:18pt" o:ole="">
                   <v:imagedata r:id="rId578" o:title=""/>
                 </v:shape>
-                <o:OLEObject Type="Embed" ProgID="Equation.DSMT4" ShapeID="_x0000_i1310" DrawAspect="Content" ObjectID="_1631598942" r:id="rId579"/>
+                <o:OLEObject Type="Embed" ProgID="Equation.DSMT4" ShapeID="_x0000_i1310" DrawAspect="Content" ObjectID="_1632113173" r:id="rId579"/>
               </w:object>
             </w:r>
             <w:r>
@@ -15004,7 +15747,7 @@
                 <v:shape id="_x0000_i1311" type="#_x0000_t75" style="width:19.5pt;height:18pt" o:ole="">
                   <v:imagedata r:id="rId580" o:title=""/>
                 </v:shape>
-                <o:OLEObject Type="Embed" ProgID="Equation.DSMT4" ShapeID="_x0000_i1311" DrawAspect="Content" ObjectID="_1631598943" r:id="rId581"/>
+                <o:OLEObject Type="Embed" ProgID="Equation.DSMT4" ShapeID="_x0000_i1311" DrawAspect="Content" ObjectID="_1632113174" r:id="rId581"/>
               </w:object>
             </w:r>
             <w:r>
@@ -15095,7 +15838,7 @@
                 <v:shape id="_x0000_i1312" type="#_x0000_t75" style="width:15pt;height:18pt" o:ole="">
                   <v:imagedata r:id="rId582" o:title=""/>
                 </v:shape>
-                <o:OLEObject Type="Embed" ProgID="Equation.DSMT4" ShapeID="_x0000_i1312" DrawAspect="Content" ObjectID="_1631598944" r:id="rId583"/>
+                <o:OLEObject Type="Embed" ProgID="Equation.DSMT4" ShapeID="_x0000_i1312" DrawAspect="Content" ObjectID="_1632113175" r:id="rId583"/>
               </w:object>
             </w:r>
             <w:r>
@@ -15210,7 +15953,7 @@
                 <v:shape id="_x0000_i1313" type="#_x0000_t75" style="width:13.5pt;height:18pt" o:ole="">
                   <v:imagedata r:id="rId584" o:title=""/>
                 </v:shape>
-                <o:OLEObject Type="Embed" ProgID="Equation.DSMT4" ShapeID="_x0000_i1313" DrawAspect="Content" ObjectID="_1631598945" r:id="rId585"/>
+                <o:OLEObject Type="Embed" ProgID="Equation.DSMT4" ShapeID="_x0000_i1313" DrawAspect="Content" ObjectID="_1632113176" r:id="rId585"/>
               </w:object>
             </w:r>
             <w:r>
@@ -15325,7 +16068,7 @@
                 <v:shape id="_x0000_i1314" type="#_x0000_t75" style="width:15pt;height:18pt" o:ole="">
                   <v:imagedata r:id="rId586" o:title=""/>
                 </v:shape>
-                <o:OLEObject Type="Embed" ProgID="Equation.DSMT4" ShapeID="_x0000_i1314" DrawAspect="Content" ObjectID="_1631598946" r:id="rId587"/>
+                <o:OLEObject Type="Embed" ProgID="Equation.DSMT4" ShapeID="_x0000_i1314" DrawAspect="Content" ObjectID="_1632113177" r:id="rId587"/>
               </w:object>
             </w:r>
             <w:r>
@@ -15440,7 +16183,7 @@
                 <v:shape id="_x0000_i1315" type="#_x0000_t75" style="width:13.5pt;height:18pt" o:ole="">
                   <v:imagedata r:id="rId588" o:title=""/>
                 </v:shape>
-                <o:OLEObject Type="Embed" ProgID="Equation.DSMT4" ShapeID="_x0000_i1315" DrawAspect="Content" ObjectID="_1631598947" r:id="rId589"/>
+                <o:OLEObject Type="Embed" ProgID="Equation.DSMT4" ShapeID="_x0000_i1315" DrawAspect="Content" ObjectID="_1632113178" r:id="rId589"/>
               </w:object>
             </w:r>
             <w:r>
@@ -15558,7 +16301,7 @@
                 <v:shape id="_x0000_i1316" type="#_x0000_t75" style="width:13.5pt;height:18pt" o:ole="">
                   <v:imagedata r:id="rId590" o:title=""/>
                 </v:shape>
-                <o:OLEObject Type="Embed" ProgID="Equation.DSMT4" ShapeID="_x0000_i1316" DrawAspect="Content" ObjectID="_1631598948" r:id="rId591"/>
+                <o:OLEObject Type="Embed" ProgID="Equation.DSMT4" ShapeID="_x0000_i1316" DrawAspect="Content" ObjectID="_1632113179" r:id="rId591"/>
               </w:object>
             </w:r>
             <w:r>
@@ -15572,7 +16315,7 @@
                 <v:shape id="_x0000_i1317" type="#_x0000_t75" style="width:15pt;height:18pt" o:ole="">
                   <v:imagedata r:id="rId592" o:title=""/>
                 </v:shape>
-                <o:OLEObject Type="Embed" ProgID="Equation.DSMT4" ShapeID="_x0000_i1317" DrawAspect="Content" ObjectID="_1631598949" r:id="rId593"/>
+                <o:OLEObject Type="Embed" ProgID="Equation.DSMT4" ShapeID="_x0000_i1317" DrawAspect="Content" ObjectID="_1632113180" r:id="rId593"/>
               </w:object>
             </w:r>
             <w:r>
@@ -15648,7 +16391,7 @@
                 <v:shape id="_x0000_i1318" type="#_x0000_t75" style="width:15pt;height:18pt" o:ole="">
                   <v:imagedata r:id="rId594" o:title=""/>
                 </v:shape>
-                <o:OLEObject Type="Embed" ProgID="Equation.DSMT4" ShapeID="_x0000_i1318" DrawAspect="Content" ObjectID="_1631598950" r:id="rId595"/>
+                <o:OLEObject Type="Embed" ProgID="Equation.DSMT4" ShapeID="_x0000_i1318" DrawAspect="Content" ObjectID="_1632113181" r:id="rId595"/>
               </w:object>
             </w:r>
             <w:r>
@@ -15724,7 +16467,7 @@
                 <v:shape id="_x0000_i1319" type="#_x0000_t75" style="width:6pt;height:13.5pt" o:ole="">
                   <v:imagedata r:id="rId596" o:title=""/>
                 </v:shape>
-                <o:OLEObject Type="Embed" ProgID="Equation.DSMT4" ShapeID="_x0000_i1319" DrawAspect="Content" ObjectID="_1631598951" r:id="rId597"/>
+                <o:OLEObject Type="Embed" ProgID="Equation.DSMT4" ShapeID="_x0000_i1319" DrawAspect="Content" ObjectID="_1632113182" r:id="rId597"/>
               </w:object>
             </w:r>
             <w:r>
@@ -15768,7 +16511,7 @@
                 <v:shape id="_x0000_i1320" type="#_x0000_t75" style="width:6pt;height:13.5pt" o:ole="">
                   <v:imagedata r:id="rId598" o:title=""/>
                 </v:shape>
-                <o:OLEObject Type="Embed" ProgID="Equation.DSMT4" ShapeID="_x0000_i1320" DrawAspect="Content" ObjectID="_1631598952" r:id="rId599"/>
+                <o:OLEObject Type="Embed" ProgID="Equation.DSMT4" ShapeID="_x0000_i1320" DrawAspect="Content" ObjectID="_1632113183" r:id="rId599"/>
               </w:object>
             </w:r>
             <w:r>
@@ -15814,7 +16557,7 @@
                 <v:shape id="_x0000_i1321" type="#_x0000_t75" style="width:19.5pt;height:18pt" o:ole="">
                   <v:imagedata r:id="rId600" o:title=""/>
                 </v:shape>
-                <o:OLEObject Type="Embed" ProgID="Equation.DSMT4" ShapeID="_x0000_i1321" DrawAspect="Content" ObjectID="_1631598953" r:id="rId601"/>
+                <o:OLEObject Type="Embed" ProgID="Equation.DSMT4" ShapeID="_x0000_i1321" DrawAspect="Content" ObjectID="_1632113184" r:id="rId601"/>
               </w:object>
             </w:r>
             <w:r>
@@ -15890,7 +16633,7 @@
                 <v:shape id="_x0000_i1322" type="#_x0000_t75" style="width:12.75pt;height:18pt" o:ole="">
                   <v:imagedata r:id="rId602" o:title=""/>
                 </v:shape>
-                <o:OLEObject Type="Embed" ProgID="Equation.DSMT4" ShapeID="_x0000_i1322" DrawAspect="Content" ObjectID="_1631598954" r:id="rId603"/>
+                <o:OLEObject Type="Embed" ProgID="Equation.DSMT4" ShapeID="_x0000_i1322" DrawAspect="Content" ObjectID="_1632113185" r:id="rId603"/>
               </w:object>
             </w:r>
             <w:r>
@@ -15909,7 +16652,11 @@
               <w:pStyle w:val="BodyText"/>
             </w:pPr>
             <w:r>
-              <w:t xml:space="preserve">probability of surviving from egg to age-1 given retention in the free-flowing Missouri River  </w:t>
+              <w:t xml:space="preserve">probability of surviving from egg to age-1 given </w:t>
+            </w:r>
+            <w:r>
+              <w:lastRenderedPageBreak/>
+              <w:t xml:space="preserve">retention in the free-flowing Missouri River  </w:t>
             </w:r>
           </w:p>
         </w:tc>
@@ -15924,6 +16671,7 @@
               <w:pStyle w:val="BodyText"/>
             </w:pPr>
             <w:r>
+              <w:lastRenderedPageBreak/>
               <w:t>0.000075</w:t>
             </w:r>
           </w:p>
@@ -15963,7 +16711,7 @@
                 <v:shape id="_x0000_i1323" type="#_x0000_t75" style="width:19.5pt;height:18pt" o:ole="">
                   <v:imagedata r:id="rId604" o:title=""/>
                 </v:shape>
-                <o:OLEObject Type="Embed" ProgID="Equation.DSMT4" ShapeID="_x0000_i1323" DrawAspect="Content" ObjectID="_1631598955" r:id="rId605"/>
+                <o:OLEObject Type="Embed" ProgID="Equation.DSMT4" ShapeID="_x0000_i1323" DrawAspect="Content" ObjectID="_1632113186" r:id="rId605"/>
               </w:object>
             </w:r>
             <w:r>
@@ -16039,7 +16787,7 @@
                 <v:shape id="_x0000_i1324" type="#_x0000_t75" style="width:9.75pt;height:13.5pt" o:ole="">
                   <v:imagedata r:id="rId606" o:title=""/>
                 </v:shape>
-                <o:OLEObject Type="Embed" ProgID="Equation.DSMT4" ShapeID="_x0000_i1324" DrawAspect="Content" ObjectID="_1631598956" r:id="rId607"/>
+                <o:OLEObject Type="Embed" ProgID="Equation.DSMT4" ShapeID="_x0000_i1324" DrawAspect="Content" ObjectID="_1632113187" r:id="rId607"/>
               </w:object>
             </w:r>
             <w:r>
@@ -16107,7 +16855,7 @@
                 <v:shape id="_x0000_i1325" type="#_x0000_t75" style="width:22.5pt;height:19.5pt" o:ole="">
                   <v:imagedata r:id="rId608" o:title=""/>
                 </v:shape>
-                <o:OLEObject Type="Embed" ProgID="Equation.DSMT4" ShapeID="_x0000_i1325" DrawAspect="Content" ObjectID="_1631598957" r:id="rId609"/>
+                <o:OLEObject Type="Embed" ProgID="Equation.DSMT4" ShapeID="_x0000_i1325" DrawAspect="Content" ObjectID="_1632113188" r:id="rId609"/>
               </w:object>
             </w:r>
             <w:r>
@@ -16121,7 +16869,7 @@
                 <v:shape id="_x0000_i1326" type="#_x0000_t75" style="width:19.5pt;height:18pt" o:ole="">
                   <v:imagedata r:id="rId610" o:title=""/>
                 </v:shape>
-                <o:OLEObject Type="Embed" ProgID="Equation.DSMT4" ShapeID="_x0000_i1326" DrawAspect="Content" ObjectID="_1631598958" r:id="rId611"/>
+                <o:OLEObject Type="Embed" ProgID="Equation.DSMT4" ShapeID="_x0000_i1326" DrawAspect="Content" ObjectID="_1632113189" r:id="rId611"/>
               </w:object>
             </w:r>
             <w:r>
@@ -16426,7 +17174,7 @@
                 <v:shape id="_x0000_i1327" type="#_x0000_t75" style="width:12.75pt;height:18pt" o:ole="">
                   <v:imagedata r:id="rId613" o:title=""/>
                 </v:shape>
-                <o:OLEObject Type="Embed" ProgID="Equation.DSMT4" ShapeID="_x0000_i1327" DrawAspect="Content" ObjectID="_1631598959" r:id="rId614"/>
+                <o:OLEObject Type="Embed" ProgID="Equation.DSMT4" ShapeID="_x0000_i1327" DrawAspect="Content" ObjectID="_1632113190" r:id="rId614"/>
               </w:object>
             </w:r>
           </w:p>
@@ -16511,7 +17259,7 @@
                 <v:shape id="_x0000_i1328" type="#_x0000_t75" style="width:19.5pt;height:18pt" o:ole="">
                   <v:imagedata r:id="rId615" o:title=""/>
                 </v:shape>
-                <o:OLEObject Type="Embed" ProgID="Equation.DSMT4" ShapeID="_x0000_i1328" DrawAspect="Content" ObjectID="_1631598960" r:id="rId616"/>
+                <o:OLEObject Type="Embed" ProgID="Equation.DSMT4" ShapeID="_x0000_i1328" DrawAspect="Content" ObjectID="_1632113191" r:id="rId616"/>
               </w:object>
             </w:r>
           </w:p>
@@ -16590,7 +17338,7 @@
                 <v:shape id="_x0000_i1329" type="#_x0000_t75" style="width:9.75pt;height:13.5pt" o:ole="">
                   <v:imagedata r:id="rId617" o:title=""/>
                 </v:shape>
-                <o:OLEObject Type="Embed" ProgID="Equation.DSMT4" ShapeID="_x0000_i1329" DrawAspect="Content" ObjectID="_1631598961" r:id="rId618"/>
+                <o:OLEObject Type="Embed" ProgID="Equation.DSMT4" ShapeID="_x0000_i1329" DrawAspect="Content" ObjectID="_1632113192" r:id="rId618"/>
               </w:object>
             </w:r>
           </w:p>
@@ -16669,7 +17417,7 @@
                 <v:shape id="_x0000_i1330" type="#_x0000_t75" style="width:8.25pt;height:9.75pt" o:ole="">
                   <v:imagedata r:id="rId619" o:title=""/>
                 </v:shape>
-                <o:OLEObject Type="Embed" ProgID="Equation.DSMT4" ShapeID="_x0000_i1330" DrawAspect="Content" ObjectID="_1631598962" r:id="rId620"/>
+                <o:OLEObject Type="Embed" ProgID="Equation.DSMT4" ShapeID="_x0000_i1330" DrawAspect="Content" ObjectID="_1632113193" r:id="rId620"/>
               </w:object>
             </w:r>
           </w:p>
@@ -16751,7 +17499,7 @@
                 <v:shape id="_x0000_i1331" type="#_x0000_t75" style="width:10.5pt;height:18pt" o:ole="">
                   <v:imagedata r:id="rId621" o:title=""/>
                 </v:shape>
-                <o:OLEObject Type="Embed" ProgID="Equation.DSMT4" ShapeID="_x0000_i1331" DrawAspect="Content" ObjectID="_1631598963" r:id="rId622"/>
+                <o:OLEObject Type="Embed" ProgID="Equation.DSMT4" ShapeID="_x0000_i1331" DrawAspect="Content" ObjectID="_1632113194" r:id="rId622"/>
               </w:object>
             </w:r>
           </w:p>
@@ -16854,6 +17602,7 @@
         <w:rPr>
           <w:spacing w:val="-4"/>
         </w:rPr>
+        <w:lastRenderedPageBreak/>
         <w:t>T</w:t>
       </w:r>
       <w:r>
@@ -22411,6 +23160,7 @@
         <w:rPr>
           <w:spacing w:val="-4"/>
         </w:rPr>
+        <w:lastRenderedPageBreak/>
         <w:t>T</w:t>
       </w:r>
       <w:r>
@@ -22657,6 +23407,7 @@
         </w:rPr>
         <w:t xml:space="preserve"> </w:t>
       </w:r>
+      <w:proofErr w:type="gramStart"/>
       <w:r>
         <w:t>high</w:t>
       </w:r>
@@ -22672,6 +23423,7 @@
         </w:rPr>
         <w:t>water</w:t>
       </w:r>
+      <w:proofErr w:type="gramEnd"/>
       <w:r>
         <w:rPr>
           <w:spacing w:val="-10"/>
@@ -30899,6 +31651,7 @@
         <w:rPr>
           <w:spacing w:val="-4"/>
         </w:rPr>
+        <w:lastRenderedPageBreak/>
         <w:t>T</w:t>
       </w:r>
       <w:r>
@@ -30990,7 +31743,7 @@
           <v:shape id="_x0000_i1332" type="#_x0000_t75" style="width:10.5pt;height:13.5pt" o:ole="">
             <v:imagedata r:id="rId623" o:title=""/>
           </v:shape>
-          <o:OLEObject Type="Embed" ProgID="Equation.DSMT4" ShapeID="_x0000_i1332" DrawAspect="Content" ObjectID="_1631598964" r:id="rId624"/>
+          <o:OLEObject Type="Embed" ProgID="Equation.DSMT4" ShapeID="_x0000_i1332" DrawAspect="Content" ObjectID="_1632113195" r:id="rId624"/>
         </w:object>
       </w:r>
       <w:r>
@@ -31088,6 +31841,7 @@
         </w:rPr>
         <w:t xml:space="preserve"> </w:t>
       </w:r>
+      <w:proofErr w:type="gramStart"/>
       <w:r>
         <w:t>high</w:t>
       </w:r>
@@ -31103,6 +31857,7 @@
         </w:rPr>
         <w:t>water</w:t>
       </w:r>
+      <w:proofErr w:type="gramEnd"/>
       <w:r>
         <w:rPr>
           <w:spacing w:val="-21"/>
@@ -31345,10 +32100,7 @@
         <w:rPr>
           <w:spacing w:val="14"/>
         </w:rPr>
-        <w:t xml:space="preserve"> </w:t>
-      </w:r>
-      <w:r>
-        <w:t>w</w:t>
+        <w:t>ow</w:t>
       </w:r>
       <w:r>
         <w:rPr>
@@ -33767,6 +34519,7 @@
         <w:rPr>
           <w:spacing w:val="-4"/>
         </w:rPr>
+        <w:lastRenderedPageBreak/>
         <w:t>T</w:t>
       </w:r>
       <w:r>
@@ -34852,6 +35605,7 @@
         <w:spacing w:line="360" w:lineRule="auto"/>
       </w:pPr>
       <w:r>
+        <w:lastRenderedPageBreak/>
         <w:t>Figures</w:t>
       </w:r>
     </w:p>
@@ -35591,6 +36345,7 @@
           <w:sz w:val="24"/>
           <w:szCs w:val="24"/>
         </w:rPr>
+        <w:lastRenderedPageBreak/>
         <w:drawing>
           <wp:inline distT="0" distB="0" distL="0" distR="0" wp14:anchorId="35337C0B" wp14:editId="132A7609">
             <wp:extent cx="5545264" cy="3312985"/>
@@ -35937,8 +36692,13 @@
       <w:r>
         <w:t xml:space="preserve">.  </w:t>
       </w:r>
-      <w:r>
-        <w:t>Submodels are represented as boxes outlining the rates (hexagons) and other input values (rounded boxes).</w:t>
+      <w:proofErr w:type="spellStart"/>
+      <w:r>
+        <w:t>Submodels</w:t>
+      </w:r>
+      <w:proofErr w:type="spellEnd"/>
+      <w:r>
+        <w:t xml:space="preserve"> are represented as boxes outlining the rates (hexagons) and other input values (rounded boxes).</w:t>
       </w:r>
     </w:p>
     <w:p>
@@ -35989,6 +36749,7 @@
           <w:noProof/>
           <w:szCs w:val="24"/>
         </w:rPr>
+        <w:lastRenderedPageBreak/>
         <w:drawing>
           <wp:inline distT="0" distB="0" distL="0" distR="0" wp14:anchorId="21CAE678" wp14:editId="7FF83F9D">
             <wp:extent cx="5434774" cy="4015644"/>
@@ -36104,7 +36865,7 @@
           <v:shape id="_x0000_i1333" type="#_x0000_t75" style="width:10.5pt;height:18pt" o:ole="">
             <v:imagedata r:id="rId628" o:title=""/>
           </v:shape>
-          <o:OLEObject Type="Embed" ProgID="Equation.DSMT4" ShapeID="_x0000_i1333" DrawAspect="Content" ObjectID="_1631598965" r:id="rId629"/>
+          <o:OLEObject Type="Embed" ProgID="Equation.DSMT4" ShapeID="_x0000_i1333" DrawAspect="Content" ObjectID="_1632113196" r:id="rId629"/>
         </w:object>
       </w:r>
       <w:r>
@@ -36507,6 +37268,7 @@
           <w:sz w:val="24"/>
           <w:szCs w:val="24"/>
         </w:rPr>
+        <w:lastRenderedPageBreak/>
         <w:drawing>
           <wp:inline distT="0" distB="0" distL="0" distR="0" wp14:anchorId="7CE3FBC5" wp14:editId="513EC21B">
             <wp:extent cx="5500687" cy="2875026"/>
@@ -36616,7 +37378,7 @@
           <v:shape id="_x0000_i1334" type="#_x0000_t75" style="width:13.5pt;height:18pt" o:ole="">
             <v:imagedata r:id="rId631" o:title=""/>
           </v:shape>
-          <o:OLEObject Type="Embed" ProgID="Equation.DSMT4" ShapeID="_x0000_i1334" DrawAspect="Content" ObjectID="_1631598966" r:id="rId632"/>
+          <o:OLEObject Type="Embed" ProgID="Equation.DSMT4" ShapeID="_x0000_i1334" DrawAspect="Content" ObjectID="_1632113197" r:id="rId632"/>
         </w:object>
       </w:r>
       <w:r>
@@ -36781,6 +37543,7 @@
           <w:sz w:val="24"/>
           <w:szCs w:val="24"/>
         </w:rPr>
+        <w:lastRenderedPageBreak/>
         <w:drawing>
           <wp:inline distT="0" distB="0" distL="0" distR="0" wp14:anchorId="6FA9644A" wp14:editId="50796CF5">
             <wp:extent cx="5500687" cy="3549777"/>
@@ -36927,7 +37690,7 @@
           <v:shape id="_x0000_i1335" type="#_x0000_t75" style="width:13.5pt;height:18pt" o:ole="">
             <v:imagedata r:id="rId634" o:title=""/>
           </v:shape>
-          <o:OLEObject Type="Embed" ProgID="Equation.DSMT4" ShapeID="_x0000_i1335" DrawAspect="Content" ObjectID="_1631598967" r:id="rId635"/>
+          <o:OLEObject Type="Embed" ProgID="Equation.DSMT4" ShapeID="_x0000_i1335" DrawAspect="Content" ObjectID="_1632113198" r:id="rId635"/>
         </w:object>
       </w:r>
       <w:r>
@@ -37134,6 +37897,7 @@
           <w:sz w:val="24"/>
           <w:szCs w:val="24"/>
         </w:rPr>
+        <w:lastRenderedPageBreak/>
         <w:drawing>
           <wp:inline distT="0" distB="0" distL="0" distR="0" wp14:anchorId="5D55D96E" wp14:editId="4183366A">
             <wp:extent cx="5489257" cy="3808476"/>
@@ -37306,7 +38070,7 @@
           <v:shape id="_x0000_i1336" type="#_x0000_t75" style="width:13.5pt;height:18pt" o:ole="">
             <v:imagedata r:id="rId637" o:title=""/>
           </v:shape>
-          <o:OLEObject Type="Embed" ProgID="Equation.DSMT4" ShapeID="_x0000_i1336" DrawAspect="Content" ObjectID="_1631598968" r:id="rId638"/>
+          <o:OLEObject Type="Embed" ProgID="Equation.DSMT4" ShapeID="_x0000_i1336" DrawAspect="Content" ObjectID="_1632113199" r:id="rId638"/>
         </w:object>
       </w:r>
       <w:r>
@@ -37481,6 +38245,7 @@
           <w:sz w:val="24"/>
           <w:szCs w:val="24"/>
         </w:rPr>
+        <w:lastRenderedPageBreak/>
         <w:drawing>
           <wp:inline distT="0" distB="0" distL="0" distR="0" wp14:anchorId="61CB5819" wp14:editId="50FF9DE2">
             <wp:extent cx="5492115" cy="3472434"/>
@@ -37674,7 +38439,7 @@
           <v:shape id="_x0000_i1337" type="#_x0000_t75" style="width:10.5pt;height:13.5pt" o:ole="">
             <v:imagedata r:id="rId640" o:title=""/>
           </v:shape>
-          <o:OLEObject Type="Embed" ProgID="Equation.DSMT4" ShapeID="_x0000_i1337" DrawAspect="Content" ObjectID="_1631598969" r:id="rId641"/>
+          <o:OLEObject Type="Embed" ProgID="Equation.DSMT4" ShapeID="_x0000_i1337" DrawAspect="Content" ObjectID="_1632113200" r:id="rId641"/>
         </w:object>
       </w:r>
       <w:r>
@@ -37741,7 +38506,7 @@
           <v:shape id="_x0000_i1338" type="#_x0000_t75" style="width:19.5pt;height:18pt" o:ole="">
             <v:imagedata r:id="rId642" o:title=""/>
           </v:shape>
-          <o:OLEObject Type="Embed" ProgID="Equation.DSMT4" ShapeID="_x0000_i1338" DrawAspect="Content" ObjectID="_1631598970" r:id="rId643"/>
+          <o:OLEObject Type="Embed" ProgID="Equation.DSMT4" ShapeID="_x0000_i1338" DrawAspect="Content" ObjectID="_1632113201" r:id="rId643"/>
         </w:object>
       </w:r>
       <w:r>
@@ -38409,7 +39174,7 @@
           <v:shape id="_x0000_i1339" type="#_x0000_t75" style="width:9.75pt;height:13.5pt" o:ole="">
             <v:imagedata r:id="rId644" o:title=""/>
           </v:shape>
-          <o:OLEObject Type="Embed" ProgID="Equation.DSMT4" ShapeID="_x0000_i1339" DrawAspect="Content" ObjectID="_1631598971" r:id="rId645"/>
+          <o:OLEObject Type="Embed" ProgID="Equation.DSMT4" ShapeID="_x0000_i1339" DrawAspect="Content" ObjectID="_1632113202" r:id="rId645"/>
         </w:object>
       </w:r>
       <w:r>
@@ -38701,7 +39466,7 @@
           <v:shape id="_x0000_i1340" type="#_x0000_t75" style="width:12.75pt;height:18pt" o:ole="">
             <v:imagedata r:id="rId646" o:title=""/>
           </v:shape>
-          <o:OLEObject Type="Embed" ProgID="Equation.DSMT4" ShapeID="_x0000_i1340" DrawAspect="Content" ObjectID="_1631598972" r:id="rId647"/>
+          <o:OLEObject Type="Embed" ProgID="Equation.DSMT4" ShapeID="_x0000_i1340" DrawAspect="Content" ObjectID="_1632113203" r:id="rId647"/>
         </w:object>
       </w:r>
       <w:r>
@@ -38929,7 +39694,7 @@
           <v:shape id="_x0000_i1341" type="#_x0000_t75" style="width:19.5pt;height:18pt" o:ole="">
             <v:imagedata r:id="rId642" o:title=""/>
           </v:shape>
-          <o:OLEObject Type="Embed" ProgID="Equation.DSMT4" ShapeID="_x0000_i1341" DrawAspect="Content" ObjectID="_1631598973" r:id="rId648"/>
+          <o:OLEObject Type="Embed" ProgID="Equation.DSMT4" ShapeID="_x0000_i1341" DrawAspect="Content" ObjectID="_1632113204" r:id="rId648"/>
         </w:object>
       </w:r>
       <w:r>
@@ -39237,6 +40002,7 @@
           <w:sz w:val="24"/>
           <w:szCs w:val="24"/>
         </w:rPr>
+        <w:lastRenderedPageBreak/>
         <w:drawing>
           <wp:inline distT="0" distB="0" distL="0" distR="0" wp14:anchorId="7958C908" wp14:editId="5E252141">
             <wp:extent cx="5492115" cy="4287393"/>
@@ -39346,7 +40112,7 @@
           <v:shape id="_x0000_i1342" type="#_x0000_t75" style="width:10.5pt;height:13.5pt" o:ole="">
             <v:imagedata r:id="rId650" o:title=""/>
           </v:shape>
-          <o:OLEObject Type="Embed" ProgID="Equation.DSMT4" ShapeID="_x0000_i1342" DrawAspect="Content" ObjectID="_1631598974" r:id="rId651"/>
+          <o:OLEObject Type="Embed" ProgID="Equation.DSMT4" ShapeID="_x0000_i1342" DrawAspect="Content" ObjectID="_1632113205" r:id="rId651"/>
         </w:object>
       </w:r>
       <w:r>
@@ -39655,7 +40421,7 @@
           <v:shape id="_x0000_i1343" type="#_x0000_t75" style="width:9.75pt;height:13.5pt" o:ole="">
             <v:imagedata r:id="rId652" o:title=""/>
           </v:shape>
-          <o:OLEObject Type="Embed" ProgID="Equation.DSMT4" ShapeID="_x0000_i1343" DrawAspect="Content" ObjectID="_1631598975" r:id="rId653"/>
+          <o:OLEObject Type="Embed" ProgID="Equation.DSMT4" ShapeID="_x0000_i1343" DrawAspect="Content" ObjectID="_1632113206" r:id="rId653"/>
         </w:object>
       </w:r>
       <w:r>
@@ -39923,7 +40689,7 @@
           <v:shape id="_x0000_i1344" type="#_x0000_t75" style="width:12.75pt;height:18pt" o:ole="">
             <v:imagedata r:id="rId654" o:title=""/>
           </v:shape>
-          <o:OLEObject Type="Embed" ProgID="Equation.DSMT4" ShapeID="_x0000_i1344" DrawAspect="Content" ObjectID="_1631598976" r:id="rId655"/>
+          <o:OLEObject Type="Embed" ProgID="Equation.DSMT4" ShapeID="_x0000_i1344" DrawAspect="Content" ObjectID="_1632113207" r:id="rId655"/>
         </w:object>
       </w:r>
       <w:r>
@@ -40172,7 +40938,7 @@
           <v:shape id="_x0000_i1345" type="#_x0000_t75" style="width:12.75pt;height:18pt" o:ole="">
             <v:imagedata r:id="rId656" o:title=""/>
           </v:shape>
-          <o:OLEObject Type="Embed" ProgID="Equation.DSMT4" ShapeID="_x0000_i1345" DrawAspect="Content" ObjectID="_1631598977" r:id="rId657"/>
+          <o:OLEObject Type="Embed" ProgID="Equation.DSMT4" ShapeID="_x0000_i1345" DrawAspect="Content" ObjectID="_1632113208" r:id="rId657"/>
         </w:object>
       </w:r>
       <w:r>
@@ -40879,6 +41645,7 @@
           <w:sz w:val="24"/>
           <w:szCs w:val="24"/>
         </w:rPr>
+        <w:lastRenderedPageBreak/>
         <w:drawing>
           <wp:inline distT="0" distB="0" distL="0" distR="0" wp14:anchorId="5179A370" wp14:editId="427FDDF3">
             <wp:extent cx="5943600" cy="3317997"/>
@@ -40979,7 +41746,7 @@
           <v:shape id="_x0000_i1346" type="#_x0000_t75" style="width:10.5pt;height:13.5pt" o:ole="">
             <v:imagedata r:id="rId659" o:title=""/>
           </v:shape>
-          <o:OLEObject Type="Embed" ProgID="Equation.DSMT4" ShapeID="_x0000_i1346" DrawAspect="Content" ObjectID="_1631598978" r:id="rId660"/>
+          <o:OLEObject Type="Embed" ProgID="Equation.DSMT4" ShapeID="_x0000_i1346" DrawAspect="Content" ObjectID="_1632113209" r:id="rId660"/>
         </w:object>
       </w:r>
       <w:r>
@@ -41041,6 +41808,7 @@
           <w:sz w:val="24"/>
           <w:szCs w:val="24"/>
         </w:rPr>
+        <w:lastRenderedPageBreak/>
         <w:drawing>
           <wp:inline distT="0" distB="0" distL="0" distR="0" wp14:anchorId="63B523EB" wp14:editId="372FE2CF">
             <wp:extent cx="8214995" cy="4260878"/>
@@ -42058,7 +42826,7 @@
           <v:shape id="_x0000_i1347" type="#_x0000_t75" style="width:9.75pt;height:13.5pt" o:ole="">
             <v:imagedata r:id="rId662" o:title=""/>
           </v:shape>
-          <o:OLEObject Type="Embed" ProgID="Equation.DSMT4" ShapeID="_x0000_i1347" DrawAspect="Content" ObjectID="_1631598979" r:id="rId663"/>
+          <o:OLEObject Type="Embed" ProgID="Equation.DSMT4" ShapeID="_x0000_i1347" DrawAspect="Content" ObjectID="_1632113210" r:id="rId663"/>
         </w:object>
       </w:r>
       <w:r>
@@ -42347,7 +43115,7 @@
           <v:shape id="_x0000_i1348" type="#_x0000_t75" style="width:12.75pt;height:18pt" o:ole="">
             <v:imagedata r:id="rId664" o:title=""/>
           </v:shape>
-          <o:OLEObject Type="Embed" ProgID="Equation.DSMT4" ShapeID="_x0000_i1348" DrawAspect="Content" ObjectID="_1631598980" r:id="rId665"/>
+          <o:OLEObject Type="Embed" ProgID="Equation.DSMT4" ShapeID="_x0000_i1348" DrawAspect="Content" ObjectID="_1632113211" r:id="rId665"/>
         </w:object>
       </w:r>
       <w:r>
@@ -42581,6 +43349,7 @@
           <w:sz w:val="24"/>
           <w:szCs w:val="24"/>
         </w:rPr>
+        <w:lastRenderedPageBreak/>
         <w:drawing>
           <wp:inline distT="0" distB="0" distL="0" distR="0" wp14:anchorId="2881D271" wp14:editId="1772F6F2">
             <wp:extent cx="8123264" cy="4397829"/>
@@ -42688,7 +43457,7 @@
           <v:shape id="_x0000_i1349" type="#_x0000_t75" style="width:9.75pt;height:13.5pt" o:ole="">
             <v:imagedata r:id="rId662" o:title=""/>
           </v:shape>
-          <o:OLEObject Type="Embed" ProgID="Equation.DSMT4" ShapeID="_x0000_i1349" DrawAspect="Content" ObjectID="_1631598981" r:id="rId667"/>
+          <o:OLEObject Type="Embed" ProgID="Equation.DSMT4" ShapeID="_x0000_i1349" DrawAspect="Content" ObjectID="_1632113212" r:id="rId667"/>
         </w:object>
       </w:r>
       <w:r>
@@ -42977,7 +43746,7 @@
           <v:shape id="_x0000_i1350" type="#_x0000_t75" style="width:12.75pt;height:18pt" o:ole="">
             <v:imagedata r:id="rId664" o:title=""/>
           </v:shape>
-          <o:OLEObject Type="Embed" ProgID="Equation.DSMT4" ShapeID="_x0000_i1350" DrawAspect="Content" ObjectID="_1631598982" r:id="rId668"/>
+          <o:OLEObject Type="Embed" ProgID="Equation.DSMT4" ShapeID="_x0000_i1350" DrawAspect="Content" ObjectID="_1632113213" r:id="rId668"/>
         </w:object>
       </w:r>
       <w:r>
@@ -47231,7 +48000,7 @@
 </file>
 
 <file path=customXml/itemProps1.xml><?xml version="1.0" encoding="utf-8"?>
-<ds:datastoreItem xmlns:ds="http://schemas.openxmlformats.org/officeDocument/2006/customXml" ds:itemID="{09437EEA-4EA7-4133-A79B-3743E6A804E7}">
+<ds:datastoreItem xmlns:ds="http://schemas.openxmlformats.org/officeDocument/2006/customXml" ds:itemID="{19D7B1C1-46E2-411B-AC83-D2E26D763C6C}">
   <ds:schemaRefs>
     <ds:schemaRef ds:uri="http://schemas.openxmlformats.org/officeDocument/2006/bibliography"/>
   </ds:schemaRefs>

</xml_diff>